<commit_message>
Introduction by Kaan Kale
1.1. Purpose of the System
2.2. Design Goals

are written by Kaan Kale to be revised later
</commit_message>
<xml_diff>
--- a/DesignReport.docx
+++ b/DesignReport.docx
@@ -336,6 +336,7 @@
           <w:szCs w:val="24"/>
         </w:rPr>
       </w:pPr>
+      <w:proofErr w:type="spellStart"/>
       <w:r>
         <w:rPr>
           <w:rFonts w:asciiTheme="minorHAnsi" w:hAnsiTheme="minorHAnsi"/>
@@ -344,8 +345,9 @@
           <w:sz w:val="24"/>
           <w:szCs w:val="24"/>
         </w:rPr>
-        <w:t xml:space="preserve">Oğuz Demir </w:t>
-      </w:r>
+        <w:t>Oğuz</w:t>
+      </w:r>
+      <w:proofErr w:type="spellEnd"/>
       <w:r>
         <w:rPr>
           <w:rFonts w:asciiTheme="minorHAnsi" w:hAnsiTheme="minorHAnsi"/>
@@ -354,8 +356,9 @@
           <w:sz w:val="24"/>
           <w:szCs w:val="24"/>
         </w:rPr>
-        <w:t>–</w:t>
-      </w:r>
+        <w:t xml:space="preserve"> </w:t>
+      </w:r>
+      <w:proofErr w:type="spellStart"/>
       <w:r>
         <w:rPr>
           <w:rFonts w:asciiTheme="minorHAnsi" w:hAnsiTheme="minorHAnsi"/>
@@ -364,6 +367,37 @@
           <w:sz w:val="24"/>
           <w:szCs w:val="24"/>
         </w:rPr>
+        <w:t>Demir</w:t>
+      </w:r>
+      <w:proofErr w:type="spellEnd"/>
+      <w:r>
+        <w:rPr>
+          <w:rFonts w:asciiTheme="minorHAnsi" w:hAnsiTheme="minorHAnsi"/>
+          <w:i w:val="0"/>
+          <w:color w:val="333333"/>
+          <w:sz w:val="24"/>
+          <w:szCs w:val="24"/>
+        </w:rPr>
+        <w:t xml:space="preserve"> </w:t>
+      </w:r>
+      <w:r>
+        <w:rPr>
+          <w:rFonts w:asciiTheme="minorHAnsi" w:hAnsiTheme="minorHAnsi"/>
+          <w:i w:val="0"/>
+          <w:color w:val="333333"/>
+          <w:sz w:val="24"/>
+          <w:szCs w:val="24"/>
+        </w:rPr>
+        <w:t>–</w:t>
+      </w:r>
+      <w:r>
+        <w:rPr>
+          <w:rFonts w:asciiTheme="minorHAnsi" w:hAnsiTheme="minorHAnsi"/>
+          <w:i w:val="0"/>
+          <w:color w:val="333333"/>
+          <w:sz w:val="24"/>
+          <w:szCs w:val="24"/>
+        </w:rPr>
         <w:t xml:space="preserve"> 21201712</w:t>
       </w:r>
     </w:p>
@@ -385,8 +419,9 @@
           <w:sz w:val="24"/>
           <w:szCs w:val="24"/>
         </w:rPr>
-        <w:t xml:space="preserve">Anıl Sert </w:t>
-      </w:r>
+        <w:t xml:space="preserve">Anıl </w:t>
+      </w:r>
+      <w:proofErr w:type="spellStart"/>
       <w:r>
         <w:rPr>
           <w:rFonts w:asciiTheme="minorHAnsi" w:hAnsiTheme="minorHAnsi"/>
@@ -394,8 +429,9 @@
           <w:sz w:val="24"/>
           <w:szCs w:val="24"/>
         </w:rPr>
-        <w:t>–</w:t>
-      </w:r>
+        <w:t>Sert</w:t>
+      </w:r>
+      <w:proofErr w:type="spellEnd"/>
       <w:r>
         <w:rPr>
           <w:rFonts w:asciiTheme="minorHAnsi" w:hAnsiTheme="minorHAnsi"/>
@@ -403,20 +439,17 @@
           <w:sz w:val="24"/>
           <w:szCs w:val="24"/>
         </w:rPr>
-        <w:t xml:space="preserve"> 21201526</w:t>
-      </w:r>
-    </w:p>
-    <w:p>
-      <w:pPr>
-        <w:pStyle w:val="Title"/>
-        <w:spacing w:before="0" w:after="0" w:line="480" w:lineRule="auto"/>
+        <w:t xml:space="preserve"> </w:t>
+      </w:r>
+      <w:r>
         <w:rPr>
           <w:rFonts w:asciiTheme="minorHAnsi" w:hAnsiTheme="minorHAnsi"/>
           <w:color w:val="333333"/>
           <w:sz w:val="24"/>
           <w:szCs w:val="24"/>
         </w:rPr>
-      </w:pPr>
+        <w:t>–</w:t>
+      </w:r>
       <w:r>
         <w:rPr>
           <w:rFonts w:asciiTheme="minorHAnsi" w:hAnsiTheme="minorHAnsi"/>
@@ -424,17 +457,20 @@
           <w:sz w:val="24"/>
           <w:szCs w:val="24"/>
         </w:rPr>
-        <w:t xml:space="preserve">Kaya Yıldırım </w:t>
-      </w:r>
-      <w:r>
+        <w:t xml:space="preserve"> 21201526</w:t>
+      </w:r>
+    </w:p>
+    <w:p>
+      <w:pPr>
+        <w:pStyle w:val="Title"/>
+        <w:spacing w:before="0" w:after="0" w:line="480" w:lineRule="auto"/>
         <w:rPr>
           <w:rFonts w:asciiTheme="minorHAnsi" w:hAnsiTheme="minorHAnsi"/>
           <w:color w:val="333333"/>
           <w:sz w:val="24"/>
           <w:szCs w:val="24"/>
         </w:rPr>
-        <w:t>–</w:t>
-      </w:r>
+      </w:pPr>
       <w:r>
         <w:rPr>
           <w:rFonts w:asciiTheme="minorHAnsi" w:hAnsiTheme="minorHAnsi"/>
@@ -442,20 +478,19 @@
           <w:sz w:val="24"/>
           <w:szCs w:val="24"/>
         </w:rPr>
-        <w:t xml:space="preserve"> 21002071</w:t>
-      </w:r>
-    </w:p>
-    <w:p>
-      <w:pPr>
-        <w:pStyle w:val="Title"/>
-        <w:spacing w:before="0" w:after="0" w:line="480" w:lineRule="auto"/>
+        <w:t xml:space="preserve">Kaya </w:t>
+      </w:r>
+      <w:proofErr w:type="spellStart"/>
+      <w:r>
         <w:rPr>
           <w:rFonts w:asciiTheme="minorHAnsi" w:hAnsiTheme="minorHAnsi"/>
           <w:color w:val="333333"/>
           <w:sz w:val="24"/>
           <w:szCs w:val="24"/>
         </w:rPr>
-      </w:pPr>
+        <w:t>Yıldırım</w:t>
+      </w:r>
+      <w:proofErr w:type="spellEnd"/>
       <w:r>
         <w:rPr>
           <w:rFonts w:asciiTheme="minorHAnsi" w:hAnsiTheme="minorHAnsi"/>
@@ -463,7 +498,7 @@
           <w:sz w:val="24"/>
           <w:szCs w:val="24"/>
         </w:rPr>
-        <w:t xml:space="preserve">Kaan Kale </w:t>
+        <w:t xml:space="preserve"> </w:t>
       </w:r>
       <w:r>
         <w:rPr>
@@ -481,6 +516,56 @@
           <w:sz w:val="24"/>
           <w:szCs w:val="24"/>
         </w:rPr>
+        <w:t xml:space="preserve"> 21002071</w:t>
+      </w:r>
+    </w:p>
+    <w:p>
+      <w:pPr>
+        <w:pStyle w:val="Title"/>
+        <w:spacing w:before="0" w:after="0" w:line="480" w:lineRule="auto"/>
+        <w:rPr>
+          <w:rFonts w:asciiTheme="minorHAnsi" w:hAnsiTheme="minorHAnsi"/>
+          <w:color w:val="333333"/>
+          <w:sz w:val="24"/>
+          <w:szCs w:val="24"/>
+        </w:rPr>
+      </w:pPr>
+      <w:proofErr w:type="spellStart"/>
+      <w:r>
+        <w:rPr>
+          <w:rFonts w:asciiTheme="minorHAnsi" w:hAnsiTheme="minorHAnsi"/>
+          <w:color w:val="333333"/>
+          <w:sz w:val="24"/>
+          <w:szCs w:val="24"/>
+        </w:rPr>
+        <w:t>Kaan</w:t>
+      </w:r>
+      <w:proofErr w:type="spellEnd"/>
+      <w:r>
+        <w:rPr>
+          <w:rFonts w:asciiTheme="minorHAnsi" w:hAnsiTheme="minorHAnsi"/>
+          <w:color w:val="333333"/>
+          <w:sz w:val="24"/>
+          <w:szCs w:val="24"/>
+        </w:rPr>
+        <w:t xml:space="preserve"> Kale </w:t>
+      </w:r>
+      <w:r>
+        <w:rPr>
+          <w:rFonts w:asciiTheme="minorHAnsi" w:hAnsiTheme="minorHAnsi"/>
+          <w:color w:val="333333"/>
+          <w:sz w:val="24"/>
+          <w:szCs w:val="24"/>
+        </w:rPr>
+        <w:t>–</w:t>
+      </w:r>
+      <w:r>
+        <w:rPr>
+          <w:rFonts w:asciiTheme="minorHAnsi" w:hAnsiTheme="minorHAnsi"/>
+          <w:color w:val="333333"/>
+          <w:sz w:val="24"/>
+          <w:szCs w:val="24"/>
+        </w:rPr>
         <w:t xml:space="preserve"> 21000912</w:t>
       </w:r>
     </w:p>
@@ -497,7 +582,23 @@
           <w:b/>
           <w:lang w:val="en-US"/>
         </w:rPr>
-        <w:t>Course Instructor: Uğur DOĞRUSÖZ</w:t>
+        <w:t xml:space="preserve">Course Instructor: </w:t>
+      </w:r>
+      <w:proofErr w:type="spellStart"/>
+      <w:r>
+        <w:rPr>
+          <w:b/>
+          <w:lang w:val="en-US"/>
+        </w:rPr>
+        <w:t>Uğur</w:t>
+      </w:r>
+      <w:proofErr w:type="spellEnd"/>
+      <w:r>
+        <w:rPr>
+          <w:b/>
+          <w:lang w:val="en-US"/>
+        </w:rPr>
+        <w:t xml:space="preserve"> DOĞRUSÖZ</w:t>
       </w:r>
     </w:p>
     <w:p>
@@ -633,11 +734,88 @@
     </w:p>
     <w:p>
       <w:pPr>
+        <w:rPr>
+          <w:lang w:val="en-US"/>
+        </w:rPr>
+      </w:pPr>
+      <w:r>
+        <w:t>Bombalamasyon is a system that aims user to maximize the pleasure of achievement. Bombalamasyon has a user-friendly interface. This helps user to learn how to play easier. Our game consists of 5 level and when user progress, levels are getting harder. Also users can play with other players not just with computer when they select “Multiplayer” game mode from main menu, this feature differentiate from other Bomberman games. Furthermore, when user have no internet connection they can still play or continue our game. In our system there is “High Scores” menu and when players achieve one of the 10 best scores their name and score displayed</w:t>
+      </w:r>
+    </w:p>
+    <w:p>
+      <w:pPr>
         <w:pStyle w:val="Heading2"/>
       </w:pPr>
       <w:r>
         <w:t>Design goals</w:t>
       </w:r>
+    </w:p>
+    <w:p>
+      <w:r>
+        <w:t>In order to compose the system we should clarify the design goals we focused on. These design goals provided in analysis stage from non-functional requirements that we did before design report. Here are described design goals:</w:t>
+      </w:r>
+    </w:p>
+    <w:p>
+      <w:pPr>
+        <w:pStyle w:val="Heading3"/>
+      </w:pPr>
+      <w:r>
+        <w:t>Usability</w:t>
+      </w:r>
+    </w:p>
+    <w:p>
+      <w:r>
+        <w:t xml:space="preserve"> Easiness in the usage while developing a game may be the most important design  goal for making user-friendly, users should not get any difficulties when they are playing. Because of this we will implement user-friendly menus which provide users to find anything they need easily. Furthermore for learning and enjoying the game, level difficulties increase continously from first level to last. This feature increase efficiency and attraction for Bombalamasyon.</w:t>
+      </w:r>
+    </w:p>
+    <w:p>
+      <w:pPr>
+        <w:pStyle w:val="Heading3"/>
+      </w:pPr>
+      <w:r>
+        <w:t>Reliability</w:t>
+      </w:r>
+    </w:p>
+    <w:p>
+      <w:r>
+        <w:t xml:space="preserve"> Our system is bug-free, for doing reliable system we try to ensure accurate data input and data transformations. We started to do this from early design specification phase through building and testing.</w:t>
+      </w:r>
+    </w:p>
+    <w:p>
+      <w:pPr>
+        <w:pStyle w:val="Heading3"/>
+      </w:pPr>
+      <w:r>
+        <w:t>Modifiability</w:t>
+      </w:r>
+    </w:p>
+    <w:p>
+      <w:r>
+        <w:t xml:space="preserve"> It is important to add new components while making games, so we can change it with additonal game concepts and this helps us to make modifications on system. These modifications can be based on new game properties, attributes or errors.</w:t>
+      </w:r>
+    </w:p>
+    <w:p>
+      <w:pPr>
+        <w:pStyle w:val="Heading3"/>
+      </w:pPr>
+      <w:r>
+        <w:lastRenderedPageBreak/>
+        <w:t>Scalability</w:t>
+      </w:r>
+    </w:p>
+    <w:p>
+      <w:r>
+        <w:t xml:space="preserve">This must be one of our design goals because scalability feature can not be added later. This belongs on software and hardware. While working on software and hardware together in our game we should not make any mistakes in one of them because this cause fail on system. </w:t>
+      </w:r>
+    </w:p>
+    <w:p>
+      <w:pPr>
+        <w:rPr>
+          <w:lang w:val="en-US"/>
+        </w:rPr>
+      </w:pPr>
+      <w:bookmarkStart w:id="3" w:name="_GoBack"/>
+      <w:bookmarkEnd w:id="3"/>
     </w:p>
     <w:p>
       <w:pPr>
@@ -647,16 +825,16 @@
           <w:lang w:val="en-US"/>
         </w:rPr>
       </w:pPr>
-      <w:bookmarkStart w:id="3" w:name="_Toc443747522"/>
-      <w:bookmarkStart w:id="4" w:name="_Toc445063154"/>
+      <w:bookmarkStart w:id="4" w:name="_Toc443747522"/>
+      <w:bookmarkStart w:id="5" w:name="_Toc445063154"/>
       <w:r>
         <w:rPr>
           <w:lang w:val="en-US"/>
         </w:rPr>
         <w:t>Software Architecture</w:t>
       </w:r>
-      <w:bookmarkEnd w:id="3"/>
       <w:bookmarkEnd w:id="4"/>
+      <w:bookmarkEnd w:id="5"/>
     </w:p>
     <w:p>
       <w:pPr>
@@ -740,6 +918,7 @@
     </w:p>
     <w:p>
       <w:r>
+        <w:lastRenderedPageBreak/>
         <w:tab/>
         <w:t>When player execute the .jar file, the game initializes. Player does not have to install the game.</w:t>
       </w:r>
@@ -754,7 +933,6 @@
         <w:rPr>
           <w:b/>
         </w:rPr>
-        <w:lastRenderedPageBreak/>
         <w:t>Termination</w:t>
       </w:r>
     </w:p>
@@ -853,8 +1031,6 @@
       <w:r>
         <w:t>efore</w:t>
       </w:r>
-      <w:bookmarkStart w:id="5" w:name="_GoBack"/>
-      <w:bookmarkEnd w:id="5"/>
       <w:r>
         <w:t xml:space="preserve"> updating the current view, the View component can take the game data from Mod</w:t>
       </w:r>
@@ -887,7 +1063,11 @@
         <w:t>takeUserInput</w:t>
       </w:r>
       <w:r>
-        <w:t xml:space="preserve">: This service of the controller is used by view component in order to pass the related user input to change the program status (main menu, paused game, in game etc.) and to control the game( move bomberman or drop bomb ). For example, if the user pauses the game while playing, the view component who has the action listeners for the keys, pass the corresponding input through takeUserInput service of controller for changing state and controller change the game status which is stored in the controller itself to “pausedGame”. </w:t>
+        <w:t xml:space="preserve">: This service of the controller is used by view component in order to pass the related user input to change the program status (main menu, paused game, in game etc.) and to control the game( move bomberman or drop bomb ). For example, if the user pauses the game while playing, the view component who has the action listeners for the keys, pass </w:t>
+      </w:r>
+      <w:r>
+        <w:lastRenderedPageBreak/>
+        <w:t xml:space="preserve">the corresponding input through takeUserInput service of controller for changing state and controller change the game status which is stored in the controller itself to “pausedGame”. </w:t>
       </w:r>
     </w:p>
     <w:p/>
@@ -4545,7 +4725,7 @@
 </file>
 
 <file path=customXml/itemProps1.xml><?xml version="1.0" encoding="utf-8"?>
-<ds:datastoreItem xmlns:ds="http://schemas.openxmlformats.org/officeDocument/2006/customXml" ds:itemID="{9A4CFA17-9EFA-4B0A-A187-3F1A5481BAE9}">
+<ds:datastoreItem xmlns:ds="http://schemas.openxmlformats.org/officeDocument/2006/customXml" ds:itemID="{32B98141-71F8-4E42-BBAE-0D42695A28D5}">
   <ds:schemaRefs>
     <ds:schemaRef ds:uri="http://schemas.openxmlformats.org/officeDocument/2006/bibliography"/>
   </ds:schemaRefs>

</xml_diff>

<commit_message>
Section 2.1 & 2.2 by Anıl Sert
System Decomposition
Hardware/Software Mapping

is written by Anıl Sert to be revised later
</commit_message>
<xml_diff>
--- a/DesignReport.docx
+++ b/DesignReport.docx
@@ -814,8 +814,6 @@
           <w:lang w:val="en-US"/>
         </w:rPr>
       </w:pPr>
-      <w:bookmarkStart w:id="3" w:name="_GoBack"/>
-      <w:bookmarkEnd w:id="3"/>
     </w:p>
     <w:p>
       <w:pPr>
@@ -825,16 +823,16 @@
           <w:lang w:val="en-US"/>
         </w:rPr>
       </w:pPr>
-      <w:bookmarkStart w:id="4" w:name="_Toc443747522"/>
-      <w:bookmarkStart w:id="5" w:name="_Toc445063154"/>
+      <w:bookmarkStart w:id="3" w:name="_Toc443747522"/>
+      <w:bookmarkStart w:id="4" w:name="_Toc445063154"/>
       <w:r>
         <w:rPr>
           <w:lang w:val="en-US"/>
         </w:rPr>
         <w:t>Software Architecture</w:t>
       </w:r>
+      <w:bookmarkEnd w:id="3"/>
       <w:bookmarkEnd w:id="4"/>
-      <w:bookmarkEnd w:id="5"/>
     </w:p>
     <w:p>
       <w:pPr>
@@ -845,81 +843,184 @@
       </w:r>
     </w:p>
     <w:p>
-      <w:pPr>
-        <w:pStyle w:val="Heading2"/>
-      </w:pPr>
-      <w:r>
-        <w:t>Hardware/software mapping</w:t>
-      </w:r>
-    </w:p>
-    <w:p>
-      <w:pPr>
-        <w:pStyle w:val="Heading2"/>
-      </w:pPr>
-      <w:r>
-        <w:t>Persistent data management</w:t>
-      </w:r>
-    </w:p>
-    <w:p>
-      <w:pPr>
-        <w:rPr>
-          <w:lang w:val="en-US"/>
-        </w:rPr>
-      </w:pPr>
-      <w:r>
-        <w:t>Files are stored in the hard disk drive. The game keeps names and top ten scores in plain text file in order to display to the player in “High Scores” section. To provide better gaming experience to player, some image and sound files are also used at some parts of the game. When they are needed, these files are read from the disk with their specified directions as parameters. In addition, level data is stored in hard disk drive. There are different game maps for each level in hard drive.</w:t>
-      </w:r>
-    </w:p>
-    <w:p>
-      <w:pPr>
-        <w:pStyle w:val="Heading2"/>
-      </w:pPr>
-      <w:r>
-        <w:t>Access control and security</w:t>
-      </w:r>
-    </w:p>
-    <w:p>
-      <w:pPr>
-        <w:rPr>
-          <w:sz w:val="22"/>
-        </w:rPr>
-      </w:pPr>
-      <w:r>
-        <w:t>Bombalamasyon does not implement any user authentication system therefore we do not have any database that stores user credentials. Also, as mentioned earlier (in Hardware / Software Mapping), our game does not require network connection. Therefore, player who has no network connection is able to play the game. So that, there is no restriction or control for access the game. In addition, the game has no user profile, only player names and scores. Therefore, there is not security issues in Bombalamasyon.</w:t>
-      </w:r>
-    </w:p>
-    <w:p>
-      <w:pPr>
-        <w:rPr>
-          <w:lang w:val="en-US"/>
-        </w:rPr>
-      </w:pPr>
-    </w:p>
-    <w:p>
-      <w:pPr>
-        <w:pStyle w:val="Heading2"/>
-      </w:pPr>
-      <w:r>
-        <w:t>Boundary conditions</w:t>
-      </w:r>
-    </w:p>
-    <w:p>
-      <w:pPr>
-        <w:rPr>
-          <w:b/>
-        </w:rPr>
-      </w:pPr>
-      <w:r>
-        <w:rPr>
-          <w:b/>
-        </w:rPr>
-        <w:t>Initialization</w:t>
+      <w:r>
+        <w:t>We choose to use Model-View-Controller (MVC) architecture to design our game because our system is using many model objects and game view will be updated by the interactions and changes in these model objects. Also controlling them with the controller objects and updating both user interface and models in the same subsystem is beneficial for our system.</w:t>
+      </w:r>
+    </w:p>
+    <w:p>
+      <w:r>
+        <w:tab/>
+      </w:r>
+      <w:r>
+        <w:rPr>
+          <w:noProof/>
+        </w:rPr>
+        <w:drawing>
+          <wp:inline distT="114300" distB="114300" distL="114300" distR="114300" wp14:anchorId="6E92AC45" wp14:editId="0BE7CD6E">
+            <wp:extent cx="5731200" cy="1003300"/>
+            <wp:effectExtent l="0" t="0" r="0" b="0"/>
+            <wp:docPr id="3" name="image01.png"/>
+            <wp:cNvGraphicFramePr/>
+            <a:graphic xmlns:a="http://schemas.openxmlformats.org/drawingml/2006/main">
+              <a:graphicData uri="http://schemas.openxmlformats.org/drawingml/2006/picture">
+                <pic:pic xmlns:pic="http://schemas.openxmlformats.org/drawingml/2006/picture">
+                  <pic:nvPicPr>
+                    <pic:cNvPr id="0" name="image01.png"/>
+                    <pic:cNvPicPr preferRelativeResize="0"/>
+                  </pic:nvPicPr>
+                  <pic:blipFill>
+                    <a:blip r:embed="rId9"/>
+                    <a:srcRect/>
+                    <a:stretch>
+                      <a:fillRect/>
+                    </a:stretch>
+                  </pic:blipFill>
+                  <pic:spPr>
+                    <a:xfrm>
+                      <a:off x="0" y="0"/>
+                      <a:ext cx="5731200" cy="1003300"/>
+                    </a:xfrm>
+                    <a:prstGeom prst="rect">
+                      <a:avLst/>
+                    </a:prstGeom>
+                    <a:ln/>
+                  </pic:spPr>
+                </pic:pic>
+              </a:graphicData>
+            </a:graphic>
+          </wp:inline>
+        </w:drawing>
+      </w:r>
+    </w:p>
+    <w:p>
+      <w:pPr>
+        <w:ind w:firstLine="708"/>
+      </w:pPr>
+      <w:r>
+        <w:t>In the Model subsystem we will hold all the game’s model objects which are interacted with each other during the play time and these models will be updated with the user input through controllers. This subsystem notifies the controller subsystem about the some properties of the objects and controller subsystem decide what to do according to them. Collisions, map creations, AI behaviour, all managed from the model objects of the system.</w:t>
+      </w:r>
+    </w:p>
+    <w:p>
+      <w:pPr>
+        <w:ind w:firstLine="708"/>
+      </w:pPr>
+      <w:r>
+        <w:t>Controller subsystem is the brain of our system. The processing of the user interaction with the game take place through the controller subsystem. According to the interactions between models and interactions between user and the models this subsystem updates the view objects. Also according to the game states and user input this subsystem calls the correct view objects through the game.</w:t>
       </w:r>
     </w:p>
     <w:p>
       <w:r>
         <w:lastRenderedPageBreak/>
         <w:tab/>
+        <w:t>View subsystem has all of the view components of the system. This is the interaction place of the user and the game and user input taken through these objects. Also, the visual output is shown to the player with the helop of the view subsystem.</w:t>
+      </w:r>
+    </w:p>
+    <w:p>
+      <w:pPr>
+        <w:rPr>
+          <w:lang w:val="en-US"/>
+        </w:rPr>
+      </w:pPr>
+    </w:p>
+    <w:p>
+      <w:pPr>
+        <w:pStyle w:val="Heading2"/>
+      </w:pPr>
+      <w:r>
+        <w:t>Hardware/software mapping</w:t>
+      </w:r>
+    </w:p>
+    <w:p>
+      <w:r>
+        <w:t>Bombalamasyon requires Java Runtime Environment (JRE) to be played because it is beveloped by the using Java programming language. Game can be executed with a single executable Java file.</w:t>
+      </w:r>
+    </w:p>
+    <w:p>
+      <w:r>
+        <w:tab/>
+        <w:t>For the I/O requirements computer needs a keyboard, mouse and a monitor to let player interact with the game. The excessive use of input keys is not a problem for the hardware that computer’s have. It requires very little system requirements to be played. Graphical Processing Unit (GPU) is not required to play the game.</w:t>
+      </w:r>
+    </w:p>
+    <w:p>
+      <w:pPr>
+        <w:rPr>
+          <w:lang w:val="en-US"/>
+        </w:rPr>
+      </w:pPr>
+    </w:p>
+    <w:p>
+      <w:pPr>
+        <w:pStyle w:val="Heading2"/>
+      </w:pPr>
+      <w:r>
+        <w:t>Persistent data management</w:t>
+      </w:r>
+    </w:p>
+    <w:p>
+      <w:pPr>
+        <w:rPr>
+          <w:lang w:val="en-US"/>
+        </w:rPr>
+      </w:pPr>
+      <w:r>
+        <w:t>Files are stored in the hard disk drive. The game keeps names and top ten scores in plain text file in order to display to the player in “High Scores” section. To provide better gaming experience to player, some image and sound files are also used at some parts of the game. When they ar</w:t>
+      </w:r>
+      <w:bookmarkStart w:id="5" w:name="_GoBack"/>
+      <w:bookmarkEnd w:id="5"/>
+      <w:r>
+        <w:t>e needed, these files are read from the disk with their specified directions as parameters. In addition, level data is stored in hard disk drive. There are different game maps for each level in hard drive.</w:t>
+      </w:r>
+    </w:p>
+    <w:p>
+      <w:pPr>
+        <w:pStyle w:val="Heading2"/>
+      </w:pPr>
+      <w:r>
+        <w:t>Access control and security</w:t>
+      </w:r>
+    </w:p>
+    <w:p>
+      <w:pPr>
+        <w:rPr>
+          <w:sz w:val="22"/>
+        </w:rPr>
+      </w:pPr>
+      <w:r>
+        <w:t>Bombalamasyon does not implement any user authentication system therefore we do not have any database that stores user credentials. Also, as mentioned earlier (in Hardware / Software Mapping), our game does not require network connection. Therefore, player who has no network connection is able to play the game. So that, there is no restriction or control for access the game. In addition, the game has no user profile, only player names and scores. Therefore, there is not security issues in Bombalamasyon.</w:t>
+      </w:r>
+    </w:p>
+    <w:p>
+      <w:pPr>
+        <w:rPr>
+          <w:lang w:val="en-US"/>
+        </w:rPr>
+      </w:pPr>
+    </w:p>
+    <w:p>
+      <w:pPr>
+        <w:pStyle w:val="Heading2"/>
+      </w:pPr>
+      <w:r>
+        <w:lastRenderedPageBreak/>
+        <w:t>Boundary conditions</w:t>
+      </w:r>
+    </w:p>
+    <w:p>
+      <w:pPr>
+        <w:rPr>
+          <w:b/>
+        </w:rPr>
+      </w:pPr>
+      <w:r>
+        <w:rPr>
+          <w:b/>
+        </w:rPr>
+        <w:t>Initialization</w:t>
+      </w:r>
+    </w:p>
+    <w:p>
+      <w:r>
+        <w:tab/>
         <w:t>When player execute the .jar file, the game initializes. Player does not have to install the game.</w:t>
       </w:r>
     </w:p>
@@ -1052,6 +1153,7 @@
         <w:pStyle w:val="Heading2"/>
       </w:pPr>
       <w:r>
+        <w:lastRenderedPageBreak/>
         <w:t>Services of the Controller:</w:t>
       </w:r>
     </w:p>
@@ -1063,11 +1165,7 @@
         <w:t>takeUserInput</w:t>
       </w:r>
       <w:r>
-        <w:t xml:space="preserve">: This service of the controller is used by view component in order to pass the related user input to change the program status (main menu, paused game, in game etc.) and to control the game( move bomberman or drop bomb ). For example, if the user pauses the game while playing, the view component who has the action listeners for the keys, pass </w:t>
-      </w:r>
-      <w:r>
-        <w:lastRenderedPageBreak/>
-        <w:t xml:space="preserve">the corresponding input through takeUserInput service of controller for changing state and controller change the game status which is stored in the controller itself to “pausedGame”. </w:t>
+        <w:t xml:space="preserve">: This service of the controller is used by view component in order to pass the related user input to change the program status (main menu, paused game, in game etc.) and to control the game( move bomberman or drop bomb ). For example, if the user pauses the game while playing, the view component who has the action listeners for the keys, pass the corresponding input through takeUserInput service of controller for changing state and controller change the game status which is stored in the controller itself to “pausedGame”. </w:t>
       </w:r>
     </w:p>
     <w:p/>
@@ -1131,7 +1229,7 @@
       </w:pPr>
     </w:p>
     <w:sectPr>
-      <w:footerReference w:type="default" r:id="rId9"/>
+      <w:footerReference w:type="default" r:id="rId10"/>
       <w:pgSz w:w="11906" w:h="16838"/>
       <w:pgMar w:top="1417" w:right="1417" w:bottom="1417" w:left="1417" w:header="708" w:footer="708" w:gutter="0"/>
       <w:pgNumType w:start="0"/>
@@ -1202,7 +1300,7 @@
           <w:rPr>
             <w:noProof/>
           </w:rPr>
-          <w:t>3</w:t>
+          <w:t>2</w:t>
         </w:r>
         <w:r>
           <w:rPr>
@@ -4725,7 +4823,7 @@
 </file>
 
 <file path=customXml/itemProps1.xml><?xml version="1.0" encoding="utf-8"?>
-<ds:datastoreItem xmlns:ds="http://schemas.openxmlformats.org/officeDocument/2006/customXml" ds:itemID="{32B98141-71F8-4E42-BBAE-0D42695A28D5}">
+<ds:datastoreItem xmlns:ds="http://schemas.openxmlformats.org/officeDocument/2006/customXml" ds:itemID="{2DEB8FC9-9199-49AB-8953-363621E72CC1}">
   <ds:schemaRefs>
     <ds:schemaRef ds:uri="http://schemas.openxmlformats.org/officeDocument/2006/bibliography"/>
   </ds:schemaRefs>

</xml_diff>

<commit_message>
View and Controller class interfaces by Anıl Sert
</commit_message>
<xml_diff>
--- a/DesignReport.docx
+++ b/DesignReport.docx
@@ -342,7 +342,6 @@
           <w:szCs w:val="24"/>
         </w:rPr>
       </w:pPr>
-      <w:proofErr w:type="spellStart"/>
       <w:r>
         <w:rPr>
           <w:rFonts w:asciiTheme="minorHAnsi" w:hAnsiTheme="minorHAnsi"/>
@@ -351,9 +350,8 @@
           <w:sz w:val="24"/>
           <w:szCs w:val="24"/>
         </w:rPr>
-        <w:t>Oğuz</w:t>
-      </w:r>
-      <w:proofErr w:type="spellEnd"/>
+        <w:t xml:space="preserve">Oğuz Demir </w:t>
+      </w:r>
       <w:r>
         <w:rPr>
           <w:rFonts w:asciiTheme="minorHAnsi" w:hAnsiTheme="minorHAnsi"/>
@@ -362,9 +360,8 @@
           <w:sz w:val="24"/>
           <w:szCs w:val="24"/>
         </w:rPr>
-        <w:t xml:space="preserve"> </w:t>
-      </w:r>
-      <w:proofErr w:type="spellStart"/>
+        <w:t>–</w:t>
+      </w:r>
       <w:r>
         <w:rPr>
           <w:rFonts w:asciiTheme="minorHAnsi" w:hAnsiTheme="minorHAnsi"/>
@@ -373,37 +370,6 @@
           <w:sz w:val="24"/>
           <w:szCs w:val="24"/>
         </w:rPr>
-        <w:t>Demir</w:t>
-      </w:r>
-      <w:proofErr w:type="spellEnd"/>
-      <w:r>
-        <w:rPr>
-          <w:rFonts w:asciiTheme="minorHAnsi" w:hAnsiTheme="minorHAnsi"/>
-          <w:i w:val="0"/>
-          <w:color w:val="333333"/>
-          <w:sz w:val="24"/>
-          <w:szCs w:val="24"/>
-        </w:rPr>
-        <w:t xml:space="preserve"> </w:t>
-      </w:r>
-      <w:r>
-        <w:rPr>
-          <w:rFonts w:asciiTheme="minorHAnsi" w:hAnsiTheme="minorHAnsi"/>
-          <w:i w:val="0"/>
-          <w:color w:val="333333"/>
-          <w:sz w:val="24"/>
-          <w:szCs w:val="24"/>
-        </w:rPr>
-        <w:t>–</w:t>
-      </w:r>
-      <w:r>
-        <w:rPr>
-          <w:rFonts w:asciiTheme="minorHAnsi" w:hAnsiTheme="minorHAnsi"/>
-          <w:i w:val="0"/>
-          <w:color w:val="333333"/>
-          <w:sz w:val="24"/>
-          <w:szCs w:val="24"/>
-        </w:rPr>
         <w:t xml:space="preserve"> 21201712</w:t>
       </w:r>
     </w:p>
@@ -425,9 +391,8 @@
           <w:sz w:val="24"/>
           <w:szCs w:val="24"/>
         </w:rPr>
-        <w:t xml:space="preserve">Anıl </w:t>
-      </w:r>
-      <w:proofErr w:type="spellStart"/>
+        <w:t xml:space="preserve">Anıl Sert </w:t>
+      </w:r>
       <w:r>
         <w:rPr>
           <w:rFonts w:asciiTheme="minorHAnsi" w:hAnsiTheme="minorHAnsi"/>
@@ -435,9 +400,8 @@
           <w:sz w:val="24"/>
           <w:szCs w:val="24"/>
         </w:rPr>
-        <w:t>Sert</w:t>
-      </w:r>
-      <w:proofErr w:type="spellEnd"/>
+        <w:t>–</w:t>
+      </w:r>
       <w:r>
         <w:rPr>
           <w:rFonts w:asciiTheme="minorHAnsi" w:hAnsiTheme="minorHAnsi"/>
@@ -445,17 +409,20 @@
           <w:sz w:val="24"/>
           <w:szCs w:val="24"/>
         </w:rPr>
-        <w:t xml:space="preserve"> </w:t>
-      </w:r>
-      <w:r>
+        <w:t xml:space="preserve"> 21201526</w:t>
+      </w:r>
+    </w:p>
+    <w:p>
+      <w:pPr>
+        <w:pStyle w:val="Title"/>
+        <w:spacing w:before="0" w:after="0" w:line="480" w:lineRule="auto"/>
         <w:rPr>
           <w:rFonts w:asciiTheme="minorHAnsi" w:hAnsiTheme="minorHAnsi"/>
           <w:color w:val="333333"/>
           <w:sz w:val="24"/>
           <w:szCs w:val="24"/>
         </w:rPr>
-        <w:t>–</w:t>
-      </w:r>
+      </w:pPr>
       <w:r>
         <w:rPr>
           <w:rFonts w:asciiTheme="minorHAnsi" w:hAnsiTheme="minorHAnsi"/>
@@ -463,20 +430,17 @@
           <w:sz w:val="24"/>
           <w:szCs w:val="24"/>
         </w:rPr>
-        <w:t xml:space="preserve"> 21201526</w:t>
-      </w:r>
-    </w:p>
-    <w:p>
-      <w:pPr>
-        <w:pStyle w:val="Title"/>
-        <w:spacing w:before="0" w:after="0" w:line="480" w:lineRule="auto"/>
+        <w:t xml:space="preserve">Kaya Yıldırım </w:t>
+      </w:r>
+      <w:r>
         <w:rPr>
           <w:rFonts w:asciiTheme="minorHAnsi" w:hAnsiTheme="minorHAnsi"/>
           <w:color w:val="333333"/>
           <w:sz w:val="24"/>
           <w:szCs w:val="24"/>
         </w:rPr>
-      </w:pPr>
+        <w:t>–</w:t>
+      </w:r>
       <w:r>
         <w:rPr>
           <w:rFonts w:asciiTheme="minorHAnsi" w:hAnsiTheme="minorHAnsi"/>
@@ -484,19 +448,20 @@
           <w:sz w:val="24"/>
           <w:szCs w:val="24"/>
         </w:rPr>
-        <w:t xml:space="preserve">Kaya </w:t>
-      </w:r>
-      <w:proofErr w:type="spellStart"/>
-      <w:r>
+        <w:t xml:space="preserve"> 21002071</w:t>
+      </w:r>
+    </w:p>
+    <w:p>
+      <w:pPr>
+        <w:pStyle w:val="Title"/>
+        <w:spacing w:before="0" w:after="0" w:line="480" w:lineRule="auto"/>
         <w:rPr>
           <w:rFonts w:asciiTheme="minorHAnsi" w:hAnsiTheme="minorHAnsi"/>
           <w:color w:val="333333"/>
           <w:sz w:val="24"/>
           <w:szCs w:val="24"/>
         </w:rPr>
-        <w:t>Yıldırım</w:t>
-      </w:r>
-      <w:proofErr w:type="spellEnd"/>
+      </w:pPr>
       <w:r>
         <w:rPr>
           <w:rFonts w:asciiTheme="minorHAnsi" w:hAnsiTheme="minorHAnsi"/>
@@ -504,7 +469,7 @@
           <w:sz w:val="24"/>
           <w:szCs w:val="24"/>
         </w:rPr>
-        <w:t xml:space="preserve"> </w:t>
+        <w:t xml:space="preserve">Kaan Kale </w:t>
       </w:r>
       <w:r>
         <w:rPr>
@@ -522,56 +487,6 @@
           <w:sz w:val="24"/>
           <w:szCs w:val="24"/>
         </w:rPr>
-        <w:t xml:space="preserve"> 21002071</w:t>
-      </w:r>
-    </w:p>
-    <w:p>
-      <w:pPr>
-        <w:pStyle w:val="Title"/>
-        <w:spacing w:before="0" w:after="0" w:line="480" w:lineRule="auto"/>
-        <w:rPr>
-          <w:rFonts w:asciiTheme="minorHAnsi" w:hAnsiTheme="minorHAnsi"/>
-          <w:color w:val="333333"/>
-          <w:sz w:val="24"/>
-          <w:szCs w:val="24"/>
-        </w:rPr>
-      </w:pPr>
-      <w:proofErr w:type="spellStart"/>
-      <w:r>
-        <w:rPr>
-          <w:rFonts w:asciiTheme="minorHAnsi" w:hAnsiTheme="minorHAnsi"/>
-          <w:color w:val="333333"/>
-          <w:sz w:val="24"/>
-          <w:szCs w:val="24"/>
-        </w:rPr>
-        <w:t>Kaan</w:t>
-      </w:r>
-      <w:proofErr w:type="spellEnd"/>
-      <w:r>
-        <w:rPr>
-          <w:rFonts w:asciiTheme="minorHAnsi" w:hAnsiTheme="minorHAnsi"/>
-          <w:color w:val="333333"/>
-          <w:sz w:val="24"/>
-          <w:szCs w:val="24"/>
-        </w:rPr>
-        <w:t xml:space="preserve"> Kale </w:t>
-      </w:r>
-      <w:r>
-        <w:rPr>
-          <w:rFonts w:asciiTheme="minorHAnsi" w:hAnsiTheme="minorHAnsi"/>
-          <w:color w:val="333333"/>
-          <w:sz w:val="24"/>
-          <w:szCs w:val="24"/>
-        </w:rPr>
-        <w:t>–</w:t>
-      </w:r>
-      <w:r>
-        <w:rPr>
-          <w:rFonts w:asciiTheme="minorHAnsi" w:hAnsiTheme="minorHAnsi"/>
-          <w:color w:val="333333"/>
-          <w:sz w:val="24"/>
-          <w:szCs w:val="24"/>
-        </w:rPr>
         <w:t xml:space="preserve"> 21000912</w:t>
       </w:r>
     </w:p>
@@ -588,23 +503,7 @@
           <w:b/>
           <w:lang w:val="en-US"/>
         </w:rPr>
-        <w:t xml:space="preserve">Course Instructor: </w:t>
-      </w:r>
-      <w:proofErr w:type="spellStart"/>
-      <w:r>
-        <w:rPr>
-          <w:b/>
-          <w:lang w:val="en-US"/>
-        </w:rPr>
-        <w:t>Uğur</w:t>
-      </w:r>
-      <w:proofErr w:type="spellEnd"/>
-      <w:r>
-        <w:rPr>
-          <w:b/>
-          <w:lang w:val="en-US"/>
-        </w:rPr>
-        <w:t xml:space="preserve"> DOĞRUSÖZ</w:t>
+        <w:t>Course Instructor: Uğur DOĞRUSÖZ</w:t>
       </w:r>
     </w:p>
     <w:p>
@@ -713,6 +612,13 @@
     </w:p>
     <w:sdt>
       <w:sdtPr>
+        <w:rPr>
+          <w:rFonts w:asciiTheme="minorHAnsi" w:eastAsiaTheme="minorHAnsi" w:hAnsiTheme="minorHAnsi" w:cstheme="minorBidi"/>
+          <w:color w:val="auto"/>
+          <w:sz w:val="24"/>
+          <w:szCs w:val="22"/>
+          <w:lang w:val="tr-TR"/>
+        </w:rPr>
         <w:id w:val="-451176737"/>
         <w:docPartObj>
           <w:docPartGallery w:val="Table of Contents"/>
@@ -721,14 +627,9 @@
       </w:sdtPr>
       <w:sdtEndPr>
         <w:rPr>
-          <w:rFonts w:asciiTheme="minorHAnsi" w:eastAsiaTheme="minorHAnsi" w:hAnsiTheme="minorHAnsi" w:cstheme="minorBidi"/>
           <w:b/>
           <w:bCs/>
           <w:noProof/>
-          <w:color w:val="auto"/>
-          <w:sz w:val="24"/>
-          <w:szCs w:val="22"/>
-          <w:lang w:val="tr-TR"/>
         </w:rPr>
       </w:sdtEndPr>
       <w:sdtContent>
@@ -2940,52 +2841,19 @@
       </w:pPr>
       <w:r>
         <w:lastRenderedPageBreak/>
-        <w:t xml:space="preserve">In the Model subsystem we will hold all the game’s model objects which are interacted with each other during the play time and these models will be updated with the </w:t>
-      </w:r>
-      <w:r>
-        <w:t>advance of the game.</w:t>
-      </w:r>
-      <w:r>
-        <w:t xml:space="preserve"> </w:t>
-      </w:r>
-      <w:r>
-        <w:t>The physical events such as movements, c</w:t>
-      </w:r>
-      <w:r>
-        <w:t>ollisions, map creations,</w:t>
-      </w:r>
-      <w:r>
-        <w:t xml:space="preserve"> object creations,</w:t>
-      </w:r>
-      <w:r>
-        <w:t xml:space="preserve"> </w:t>
-      </w:r>
-      <w:r>
-        <w:t>ai</w:t>
-      </w:r>
-      <w:r>
-        <w:t xml:space="preserve"> behaviour</w:t>
-      </w:r>
-      <w:r>
-        <w:t xml:space="preserve"> of bombers are responsibilites of the Model subsystem.</w:t>
+        <w:t>In the Model subsystem we will hold all the game’s model objects which are interacted with each other during the play time and these models will be updated with the advance of the game. The physical events such as movements, collisions, map creations, object creations, ai behaviour of bombers are responsibilites of the Model subsystem.</w:t>
       </w:r>
     </w:p>
     <w:p>
       <w:r>
         <w:tab/>
-        <w:t xml:space="preserve">Controller subsystem is the brain of our system. </w:t>
-      </w:r>
-      <w:r>
-        <w:t>It includes controlers for Game, File Management, Sound Management.  Responsibility of the Controller Subsystem is to manage the flow of the game, take neccessary information from files and pass it to other subsystems and to play appropriate sounds according to game state.</w:t>
+        <w:t>Controller subsystem is the brain of our system. It includes controlers for Game, File Management, Sound Management.  Responsibility of the Controller Subsystem is to manage the flow of the game, take neccessary information from files and pass it to other subsystems and to play appropriate sounds according to game state.</w:t>
       </w:r>
     </w:p>
     <w:p>
       <w:r>
         <w:tab/>
-        <w:t>View subsystem has all of the</w:t>
-      </w:r>
-      <w:r>
-        <w:t xml:space="preserve"> view components of the system</w:t>
+        <w:t>View subsystem has all of the view components of the system</w:t>
       </w:r>
       <w:r>
         <w:t xml:space="preserve"> and the responsibilty of the View subsystem is to reflect the correct window with needed information on to the screen</w:t>
@@ -3607,7 +3475,6 @@
           <w:lang w:val="en-US"/>
         </w:rPr>
       </w:pPr>
-      <w:proofErr w:type="gramStart"/>
       <w:r>
         <w:rPr>
           <w:b/>
@@ -3615,7 +3482,6 @@
         </w:rPr>
         <w:t>updateGameObjects</w:t>
       </w:r>
-      <w:proofErr w:type="gramEnd"/>
       <w:r>
         <w:rPr>
           <w:lang w:val="en-US"/>
@@ -3643,16 +3509,1258 @@
     </w:p>
     <w:p>
       <w:pPr>
-        <w:ind w:left="432"/>
-        <w:rPr>
-          <w:lang w:val="en-US"/>
+        <w:pStyle w:val="Heading1"/>
+      </w:pPr>
+      <w:r>
+        <w:t>Low-level design</w:t>
+      </w:r>
+    </w:p>
+    <w:p>
+      <w:pPr>
+        <w:rPr>
+          <w:rStyle w:val="Heading2Char"/>
+          <w:rFonts w:eastAsiaTheme="minorHAnsi" w:cstheme="minorBidi"/>
+          <w:b w:val="0"/>
+          <w:sz w:val="24"/>
+          <w:szCs w:val="22"/>
+          <w:lang w:val="tr-TR"/>
+        </w:rPr>
+      </w:pPr>
+    </w:p>
+    <w:p>
+      <w:pPr>
+        <w:pStyle w:val="Heading2"/>
+        <w:rPr>
+          <w:rStyle w:val="Heading2Char"/>
+          <w:b/>
+        </w:rPr>
+      </w:pPr>
+      <w:r>
+        <w:rPr>
+          <w:rStyle w:val="Heading2Char"/>
+          <w:b/>
+        </w:rPr>
+        <w:t>Object design trade-offs</w:t>
+      </w:r>
+    </w:p>
+    <w:p>
+      <w:pPr>
+        <w:rPr>
+          <w:rStyle w:val="Heading2Char"/>
+          <w:rFonts w:ascii="Verdana" w:hAnsi="Verdana"/>
+          <w:b w:val="0"/>
+        </w:rPr>
+      </w:pPr>
+    </w:p>
+    <w:p>
+      <w:pPr>
+        <w:pStyle w:val="Heading2"/>
+      </w:pPr>
+      <w:r>
+        <w:rPr>
+          <w:noProof/>
+        </w:rPr>
+        <w:lastRenderedPageBreak/>
+        <w:drawing>
+          <wp:anchor distT="0" distB="0" distL="114300" distR="114300" simplePos="0" relativeHeight="251659264" behindDoc="0" locked="0" layoutInCell="1" allowOverlap="1" wp14:anchorId="048323C3" wp14:editId="35FF91A2">
+            <wp:simplePos x="0" y="0"/>
+            <wp:positionH relativeFrom="margin">
+              <wp:posOffset>-1394460</wp:posOffset>
+            </wp:positionH>
+            <wp:positionV relativeFrom="paragraph">
+              <wp:posOffset>1128395</wp:posOffset>
+            </wp:positionV>
+            <wp:extent cx="8268970" cy="6514465"/>
+            <wp:effectExtent l="952" t="0" r="0" b="0"/>
+            <wp:wrapSquare wrapText="bothSides"/>
+            <wp:docPr id="6" name="Picture 6" descr="C:\Users\od\Desktop\Class Diagram2.jpg"/>
+            <wp:cNvGraphicFramePr>
+              <a:graphicFrameLocks xmlns:a="http://schemas.openxmlformats.org/drawingml/2006/main" noChangeAspect="1"/>
+            </wp:cNvGraphicFramePr>
+            <a:graphic xmlns:a="http://schemas.openxmlformats.org/drawingml/2006/main">
+              <a:graphicData uri="http://schemas.openxmlformats.org/drawingml/2006/picture">
+                <pic:pic xmlns:pic="http://schemas.openxmlformats.org/drawingml/2006/picture">
+                  <pic:nvPicPr>
+                    <pic:cNvPr id="0" name="Picture 1" descr="C:\Users\od\Desktop\Class Diagram2.jpg"/>
+                    <pic:cNvPicPr>
+                      <a:picLocks noChangeAspect="1" noChangeArrowheads="1"/>
+                    </pic:cNvPicPr>
+                  </pic:nvPicPr>
+                  <pic:blipFill>
+                    <a:blip r:embed="rId10">
+                      <a:extLst>
+                        <a:ext uri="{28A0092B-C50C-407E-A947-70E740481C1C}">
+                          <a14:useLocalDpi xmlns:a14="http://schemas.microsoft.com/office/drawing/2010/main" val="0"/>
+                        </a:ext>
+                      </a:extLst>
+                    </a:blip>
+                    <a:srcRect/>
+                    <a:stretch>
+                      <a:fillRect/>
+                    </a:stretch>
+                  </pic:blipFill>
+                  <pic:spPr bwMode="auto">
+                    <a:xfrm rot="16200000">
+                      <a:off x="0" y="0"/>
+                      <a:ext cx="8268970" cy="6514465"/>
+                    </a:xfrm>
+                    <a:prstGeom prst="rect">
+                      <a:avLst/>
+                    </a:prstGeom>
+                    <a:noFill/>
+                    <a:ln>
+                      <a:noFill/>
+                    </a:ln>
+                  </pic:spPr>
+                </pic:pic>
+              </a:graphicData>
+            </a:graphic>
+            <wp14:sizeRelH relativeFrom="margin">
+              <wp14:pctWidth>0</wp14:pctWidth>
+            </wp14:sizeRelH>
+            <wp14:sizeRelV relativeFrom="margin">
+              <wp14:pctHeight>0</wp14:pctHeight>
+            </wp14:sizeRelV>
+          </wp:anchor>
+        </w:drawing>
+      </w:r>
+      <w:r>
+        <w:t>Final object design</w:t>
+      </w:r>
+    </w:p>
+    <w:p>
+      <w:pPr>
+        <w:spacing w:after="160" w:line="259" w:lineRule="auto"/>
+        <w:jc w:val="left"/>
+        <w:rPr>
+          <w:rFonts w:eastAsiaTheme="majorEastAsia" w:cstheme="majorBidi"/>
+          <w:b/>
+          <w:sz w:val="28"/>
+          <w:szCs w:val="26"/>
+          <w:lang w:val="en-US"/>
+        </w:rPr>
+      </w:pPr>
+      <w:r>
+        <w:br w:type="page"/>
+      </w:r>
+    </w:p>
+    <w:p>
+      <w:pPr>
+        <w:pStyle w:val="Heading2"/>
+      </w:pPr>
+      <w:r>
+        <w:lastRenderedPageBreak/>
+        <w:t>Packages</w:t>
+      </w:r>
+    </w:p>
+    <w:p>
+      <w:r>
+        <w:rPr>
+          <w:noProof/>
+        </w:rPr>
+        <w:drawing>
+          <wp:inline distT="114300" distB="114300" distL="114300" distR="114300" wp14:anchorId="34D8297F" wp14:editId="63BCBC1C">
+            <wp:extent cx="5731200" cy="5245100"/>
+            <wp:effectExtent l="0" t="0" r="0" b="0"/>
+            <wp:docPr id="3" name="image03.png"/>
+            <wp:cNvGraphicFramePr/>
+            <a:graphic xmlns:a="http://schemas.openxmlformats.org/drawingml/2006/main">
+              <a:graphicData uri="http://schemas.openxmlformats.org/drawingml/2006/picture">
+                <pic:pic xmlns:pic="http://schemas.openxmlformats.org/drawingml/2006/picture">
+                  <pic:nvPicPr>
+                    <pic:cNvPr id="0" name="image03.png"/>
+                    <pic:cNvPicPr preferRelativeResize="0"/>
+                  </pic:nvPicPr>
+                  <pic:blipFill>
+                    <a:blip r:embed="rId11"/>
+                    <a:srcRect/>
+                    <a:stretch>
+                      <a:fillRect/>
+                    </a:stretch>
+                  </pic:blipFill>
+                  <pic:spPr>
+                    <a:xfrm>
+                      <a:off x="0" y="0"/>
+                      <a:ext cx="5731200" cy="5245100"/>
+                    </a:xfrm>
+                    <a:prstGeom prst="rect">
+                      <a:avLst/>
+                    </a:prstGeom>
+                    <a:ln/>
+                  </pic:spPr>
+                </pic:pic>
+              </a:graphicData>
+            </a:graphic>
+          </wp:inline>
+        </w:drawing>
+      </w:r>
+    </w:p>
+    <w:p>
+      <w:pPr>
+        <w:spacing w:after="160" w:line="259" w:lineRule="auto"/>
+        <w:jc w:val="left"/>
+        <w:rPr>
+          <w:rFonts w:eastAsiaTheme="majorEastAsia" w:cstheme="majorBidi"/>
+          <w:b/>
+          <w:sz w:val="28"/>
+          <w:szCs w:val="26"/>
+          <w:lang w:val="en-US"/>
+        </w:rPr>
+      </w:pPr>
+      <w:r>
+        <w:br w:type="page"/>
+      </w:r>
+      <w:r>
+        <w:rPr>
+          <w:noProof/>
+        </w:rPr>
+        <w:lastRenderedPageBreak/>
+        <w:drawing>
+          <wp:inline distT="114300" distB="114300" distL="114300" distR="114300" wp14:anchorId="7970C1B9" wp14:editId="75C4E086">
+            <wp:extent cx="5731200" cy="3187700"/>
+            <wp:effectExtent l="0" t="0" r="0" b="0"/>
+            <wp:docPr id="5" name="image01.png"/>
+            <wp:cNvGraphicFramePr/>
+            <a:graphic xmlns:a="http://schemas.openxmlformats.org/drawingml/2006/main">
+              <a:graphicData uri="http://schemas.openxmlformats.org/drawingml/2006/picture">
+                <pic:pic xmlns:pic="http://schemas.openxmlformats.org/drawingml/2006/picture">
+                  <pic:nvPicPr>
+                    <pic:cNvPr id="0" name="image01.png"/>
+                    <pic:cNvPicPr preferRelativeResize="0"/>
+                  </pic:nvPicPr>
+                  <pic:blipFill>
+                    <a:blip r:embed="rId12"/>
+                    <a:srcRect/>
+                    <a:stretch>
+                      <a:fillRect/>
+                    </a:stretch>
+                  </pic:blipFill>
+                  <pic:spPr>
+                    <a:xfrm>
+                      <a:off x="0" y="0"/>
+                      <a:ext cx="5731200" cy="3187700"/>
+                    </a:xfrm>
+                    <a:prstGeom prst="rect">
+                      <a:avLst/>
+                    </a:prstGeom>
+                    <a:ln/>
+                  </pic:spPr>
+                </pic:pic>
+              </a:graphicData>
+            </a:graphic>
+          </wp:inline>
+        </w:drawing>
+      </w:r>
+    </w:p>
+    <w:p>
+      <w:pPr>
+        <w:spacing w:after="160" w:line="259" w:lineRule="auto"/>
+        <w:jc w:val="left"/>
+        <w:rPr>
+          <w:rFonts w:eastAsiaTheme="majorEastAsia" w:cstheme="majorBidi"/>
+          <w:b/>
+          <w:sz w:val="28"/>
+          <w:szCs w:val="26"/>
+          <w:lang w:val="en-US"/>
+        </w:rPr>
+      </w:pPr>
+      <w:r>
+        <w:br w:type="page"/>
+      </w:r>
+    </w:p>
+    <w:p>
+      <w:pPr>
+        <w:pStyle w:val="Heading2"/>
+      </w:pPr>
+      <w:r>
+        <w:lastRenderedPageBreak/>
+        <w:t>Class Interfaces</w:t>
+      </w:r>
+    </w:p>
+    <w:p>
+      <w:pPr>
+        <w:pStyle w:val="Heading3"/>
+        <w:rPr>
+          <w:lang w:val="en-US"/>
+        </w:rPr>
+      </w:pPr>
+      <w:r>
+        <w:rPr>
+          <w:lang w:val="en-US"/>
+        </w:rPr>
+        <w:t>Model Classes</w:t>
+      </w:r>
+    </w:p>
+    <w:p>
+      <w:pPr>
+        <w:rPr>
+          <w:lang w:val="en-US"/>
+        </w:rPr>
+      </w:pPr>
+    </w:p>
+    <w:p>
+      <w:pPr>
+        <w:rPr>
+          <w:lang w:val="en-US"/>
+        </w:rPr>
+      </w:pPr>
+    </w:p>
+    <w:p>
+      <w:pPr>
+        <w:pStyle w:val="Heading3"/>
+      </w:pPr>
+      <w:r>
+        <w:t>Controller Classes</w:t>
+      </w:r>
+    </w:p>
+    <w:p/>
+    <w:p>
+      <w:pPr>
+        <w:pStyle w:val="Subtitle"/>
+      </w:pPr>
+      <w:r>
+        <w:t>GameManager Class</w:t>
+      </w:r>
+    </w:p>
+    <w:p>
+      <w:pPr>
+        <w:rPr>
+          <w:b/>
+          <w:u w:val="single"/>
         </w:rPr>
       </w:pPr>
       <w:bookmarkStart w:id="23" w:name="_GoBack"/>
       <w:bookmarkEnd w:id="23"/>
     </w:p>
+    <w:p>
+      <w:r>
+        <w:rPr>
+          <w:b/>
+          <w:u w:val="single"/>
+        </w:rPr>
+        <w:t>Constructors</w:t>
+      </w:r>
+      <w:r>
+        <w:rPr>
+          <w:b/>
+          <w:i/>
+        </w:rPr>
+        <w:t>:</w:t>
+      </w:r>
+    </w:p>
+    <w:p>
+      <w:r>
+        <w:rPr>
+          <w:b/>
+        </w:rPr>
+        <w:t xml:space="preserve">public GameManager(): </w:t>
+      </w:r>
+      <w:r>
+        <w:t>initializes the GameManager object with default attribute values. When created, it reads the information needed from the files with the help of the FileManager.</w:t>
+      </w:r>
+    </w:p>
+    <w:p>
+      <w:pPr>
+        <w:rPr>
+          <w:b/>
+          <w:u w:val="single"/>
+        </w:rPr>
+      </w:pPr>
+    </w:p>
+    <w:p>
+      <w:pPr>
+        <w:rPr>
+          <w:b/>
+          <w:u w:val="single"/>
+        </w:rPr>
+      </w:pPr>
+      <w:r>
+        <w:rPr>
+          <w:b/>
+          <w:u w:val="single"/>
+        </w:rPr>
+        <w:t>Attributes</w:t>
+      </w:r>
+    </w:p>
+    <w:p>
+      <w:r>
+        <w:rPr>
+          <w:b/>
+        </w:rPr>
+        <w:t>private GameManager instance: ????????????</w:t>
+      </w:r>
+    </w:p>
+    <w:p>
+      <w:r>
+        <w:rPr>
+          <w:b/>
+        </w:rPr>
+        <w:t xml:space="preserve">private int currentLevel: </w:t>
+      </w:r>
+      <w:r>
+        <w:t>this attribute holds the current level information that the player is playing.</w:t>
+      </w:r>
+    </w:p>
+    <w:p>
+      <w:r>
+        <w:rPr>
+          <w:b/>
+        </w:rPr>
+        <w:t xml:space="preserve">private int remainingTime: </w:t>
+      </w:r>
+      <w:r>
+        <w:t>this attribute holds the player’s remaining time information to finish the level.</w:t>
+      </w:r>
+    </w:p>
+    <w:p>
+      <w:r>
+        <w:rPr>
+          <w:b/>
+        </w:rPr>
+        <w:t xml:space="preserve">private int currentScore: </w:t>
+      </w:r>
+      <w:r>
+        <w:t xml:space="preserve">this attribute holds the current score of the player. </w:t>
+      </w:r>
+    </w:p>
+    <w:p>
+      <w:r>
+        <w:rPr>
+          <w:b/>
+        </w:rPr>
+        <w:t>private int gameState: ?????????</w:t>
+      </w:r>
+    </w:p>
+    <w:p>
+      <w:r>
+        <w:rPr>
+          <w:b/>
+        </w:rPr>
+        <w:t xml:space="preserve">private int soundLevel: </w:t>
+      </w:r>
+      <w:r>
+        <w:t>this attribute holds the loudness information of the game sound.</w:t>
+      </w:r>
+    </w:p>
+    <w:p>
+      <w:r>
+        <w:rPr>
+          <w:b/>
+        </w:rPr>
+        <w:t xml:space="preserve">private int musicLevel: </w:t>
+      </w:r>
+      <w:r>
+        <w:t>this attribute holds the loudness information of the music level.</w:t>
+      </w:r>
+    </w:p>
+    <w:p>
+      <w:r>
+        <w:rPr>
+          <w:b/>
+        </w:rPr>
+        <w:t xml:space="preserve">private String musicAdr: </w:t>
+      </w:r>
+      <w:r>
+        <w:t>this attribute holds the name</w:t>
+      </w:r>
+      <w:r>
+        <w:rPr>
+          <w:b/>
+        </w:rPr>
+        <w:t>?????????????</w:t>
+      </w:r>
+      <w:r>
+        <w:t xml:space="preserve"> of the music that are playing in the game.</w:t>
+      </w:r>
+    </w:p>
+    <w:p>
+      <w:r>
+        <w:rPr>
+          <w:b/>
+        </w:rPr>
+        <w:t xml:space="preserve">private String highScores: </w:t>
+      </w:r>
+      <w:r>
+        <w:t>this attribute holds the high scores of the game.</w:t>
+      </w:r>
+    </w:p>
+    <w:p>
+      <w:r>
+        <w:rPr>
+          <w:b/>
+        </w:rPr>
+        <w:lastRenderedPageBreak/>
+        <w:t xml:space="preserve">private GameEngine gEngine: </w:t>
+      </w:r>
+      <w:r>
+        <w:t>this attribute holds a reference to GameEngine class to control the physical part of the game with using the engine.</w:t>
+      </w:r>
+    </w:p>
+    <w:p>
+      <w:r>
+        <w:rPr>
+          <w:b/>
+        </w:rPr>
+        <w:t xml:space="preserve">private MainFrame frame: </w:t>
+      </w:r>
+      <w:r>
+        <w:t>this attribute holds a reference to MainFrame class to draws appropriate screens for the game.</w:t>
+      </w:r>
+    </w:p>
+    <w:p>
+      <w:r>
+        <w:rPr>
+          <w:b/>
+        </w:rPr>
+        <w:t xml:space="preserve">private FileManager fManager: </w:t>
+      </w:r>
+      <w:r>
+        <w:t>this attribute holds a reference to FileManager class to use files when needed.</w:t>
+      </w:r>
+    </w:p>
+    <w:p>
+      <w:r>
+        <w:rPr>
+          <w:b/>
+        </w:rPr>
+        <w:t xml:space="preserve">private SoundManager sManager: </w:t>
+      </w:r>
+      <w:r>
+        <w:t>this attribute holds a reference to to SoundManager class to play sounds.</w:t>
+      </w:r>
+    </w:p>
+    <w:p/>
+    <w:p>
+      <w:pPr>
+        <w:rPr>
+          <w:b/>
+          <w:u w:val="single"/>
+        </w:rPr>
+      </w:pPr>
+      <w:r>
+        <w:rPr>
+          <w:b/>
+          <w:u w:val="single"/>
+        </w:rPr>
+        <w:t>Methods</w:t>
+      </w:r>
+    </w:p>
+    <w:p>
+      <w:r>
+        <w:rPr>
+          <w:b/>
+        </w:rPr>
+        <w:t>public GameManager getInstance(): ????????????</w:t>
+      </w:r>
+    </w:p>
+    <w:p>
+      <w:r>
+        <w:rPr>
+          <w:b/>
+        </w:rPr>
+        <w:t xml:space="preserve">public void loadNextLevel(): </w:t>
+      </w:r>
+      <w:r>
+        <w:t>this method gets the information for the next level using the FileManager and load next level of the game.</w:t>
+      </w:r>
+    </w:p>
+    <w:p>
+      <w:r>
+        <w:rPr>
+          <w:b/>
+        </w:rPr>
+        <w:t xml:space="preserve">public void finishGame(): </w:t>
+      </w:r>
+      <w:r>
+        <w:t>this method finishes the game and get the appropriate screen usgin the MainFrame.</w:t>
+      </w:r>
+    </w:p>
+    <w:p>
+      <w:r>
+        <w:rPr>
+          <w:b/>
+        </w:rPr>
+        <w:t xml:space="preserve">public void loadLevel(int levelNo): </w:t>
+      </w:r>
+      <w:r>
+        <w:t>this method takes the level number as a parameter that desired to be loaded and get the level information from files using FileManager.</w:t>
+      </w:r>
+    </w:p>
+    <w:p>
+      <w:r>
+        <w:rPr>
+          <w:b/>
+        </w:rPr>
+        <w:t xml:space="preserve">public void registerHighScores(): </w:t>
+      </w:r>
+      <w:r>
+        <w:t>this method changes the high scores with the new high score rankings.</w:t>
+      </w:r>
+    </w:p>
+    <w:p>
+      <w:r>
+        <w:rPr>
+          <w:b/>
+        </w:rPr>
+        <w:t xml:space="preserve">public String getHighScores(): </w:t>
+      </w:r>
+      <w:r>
+        <w:t>this method gets the high score information from the files using FileManager.</w:t>
+      </w:r>
+    </w:p>
+    <w:p>
+      <w:r>
+        <w:rPr>
+          <w:b/>
+        </w:rPr>
+        <w:t xml:space="preserve">public String getSettings(): </w:t>
+      </w:r>
+      <w:r>
+        <w:t>this method gets the settings information from the files using FileManager.</w:t>
+      </w:r>
+    </w:p>
+    <w:p>
+      <w:r>
+        <w:rPr>
+          <w:b/>
+        </w:rPr>
+        <w:t xml:space="preserve">public void updateSettings(String settings): </w:t>
+      </w:r>
+      <w:r>
+        <w:t>this method takes the String of changed settings and update the settings file according to this new String using the FileManager.</w:t>
+      </w:r>
+    </w:p>
+    <w:p>
+      <w:r>
+        <w:rPr>
+          <w:b/>
+        </w:rPr>
+        <w:t xml:space="preserve">public void updateHighScores(String scores): </w:t>
+      </w:r>
+      <w:r>
+        <w:t>this method takes the String of changed high scores and update the hish scores file using the FileManager.</w:t>
+      </w:r>
+    </w:p>
+    <w:p>
+      <w:r>
+        <w:rPr>
+          <w:b/>
+        </w:rPr>
+        <w:lastRenderedPageBreak/>
+        <w:t xml:space="preserve">public void controlPlayer1(int[] directions): </w:t>
+      </w:r>
+      <w:r>
+        <w:t>this method uses direction information taken from the MainFrame to control the player1 using GameEngine.</w:t>
+      </w:r>
+    </w:p>
+    <w:p>
+      <w:r>
+        <w:rPr>
+          <w:b/>
+        </w:rPr>
+        <w:t xml:space="preserve">public void controlPlayer2(int[] directions): </w:t>
+      </w:r>
+      <w:r>
+        <w:t>this method uses direction information taken from the MainFrame to control the player2 using GameEngine if there are two players.</w:t>
+      </w:r>
+    </w:p>
+    <w:p>
+      <w:r>
+        <w:rPr>
+          <w:b/>
+        </w:rPr>
+        <w:t xml:space="preserve">public int getGameState(): </w:t>
+      </w:r>
+      <w:r>
+        <w:t>this method gets the state of the game.</w:t>
+      </w:r>
+      <w:r>
+        <w:rPr>
+          <w:b/>
+        </w:rPr>
+        <w:t>??????????</w:t>
+      </w:r>
+    </w:p>
+    <w:p>
+      <w:r>
+        <w:rPr>
+          <w:b/>
+        </w:rPr>
+        <w:t xml:space="preserve">public void changeGameStatus(int status): </w:t>
+      </w:r>
+      <w:r>
+        <w:t>this methods takes an integer value to change the game status according to that value.</w:t>
+      </w:r>
+      <w:r>
+        <w:rPr>
+          <w:b/>
+        </w:rPr>
+        <w:t>??????????????</w:t>
+      </w:r>
+    </w:p>
+    <w:p/>
+    <w:p>
+      <w:pPr>
+        <w:pStyle w:val="Subtitle"/>
+      </w:pPr>
+      <w:r>
+        <w:t>FileManager Class</w:t>
+      </w:r>
+    </w:p>
+    <w:p>
+      <w:pPr>
+        <w:rPr>
+          <w:b/>
+          <w:u w:val="single"/>
+        </w:rPr>
+      </w:pPr>
+      <w:r>
+        <w:rPr>
+          <w:b/>
+          <w:u w:val="single"/>
+        </w:rPr>
+        <w:t>Methods</w:t>
+      </w:r>
+    </w:p>
+    <w:p>
+      <w:r>
+        <w:rPr>
+          <w:b/>
+        </w:rPr>
+        <w:t xml:space="preserve">public String loadSettings(): </w:t>
+      </w:r>
+      <w:r>
+        <w:t>this method reads the settings file and returns the appropriate information as a String.</w:t>
+      </w:r>
+    </w:p>
+    <w:p>
+      <w:r>
+        <w:rPr>
+          <w:b/>
+        </w:rPr>
+        <w:t xml:space="preserve">public void saveSettings(String settings): </w:t>
+      </w:r>
+      <w:r>
+        <w:t>this method takes changed settings as a parameter coming from GameManager and saves the new settings to the settings file.</w:t>
+      </w:r>
+    </w:p>
+    <w:p>
+      <w:r>
+        <w:rPr>
+          <w:b/>
+        </w:rPr>
+        <w:t xml:space="preserve">public String loadHighScores(): </w:t>
+      </w:r>
+      <w:r>
+        <w:t>this method reads the high scores file and returns the high scores information as a String.</w:t>
+      </w:r>
+    </w:p>
+    <w:p>
+      <w:r>
+        <w:rPr>
+          <w:b/>
+        </w:rPr>
+        <w:t xml:space="preserve">public void setHighScores(String scores): </w:t>
+      </w:r>
+      <w:r>
+        <w:t>this method takes changed high scores String as a parameter coming from the GameManager and save the change high scores to the high score file.</w:t>
+      </w:r>
+    </w:p>
+    <w:p>
+      <w:r>
+        <w:rPr>
+          <w:b/>
+        </w:rPr>
+        <w:t xml:space="preserve">public int[] getGameData(): </w:t>
+      </w:r>
+      <w:r>
+        <w:t>this method returns the level information of the levels reading the appropriate files.</w:t>
+      </w:r>
+    </w:p>
+    <w:p/>
+    <w:p>
+      <w:pPr>
+        <w:pStyle w:val="Subtitle"/>
+      </w:pPr>
+      <w:r>
+        <w:t>SoundManager Class</w:t>
+      </w:r>
+    </w:p>
+    <w:p>
+      <w:pPr>
+        <w:rPr>
+          <w:b/>
+          <w:u w:val="single"/>
+        </w:rPr>
+      </w:pPr>
+      <w:r>
+        <w:rPr>
+          <w:b/>
+          <w:u w:val="single"/>
+        </w:rPr>
+        <w:t>Attributes</w:t>
+      </w:r>
+    </w:p>
+    <w:p>
+      <w:r>
+        <w:rPr>
+          <w:b/>
+        </w:rPr>
+        <w:t xml:space="preserve">private ??????? backgroundMusic: </w:t>
+      </w:r>
+      <w:r>
+        <w:t>this attribute holds the background music information of the game.</w:t>
+      </w:r>
+    </w:p>
+    <w:p>
+      <w:pPr>
+        <w:rPr>
+          <w:b/>
+          <w:u w:val="single"/>
+        </w:rPr>
+      </w:pPr>
+      <w:r>
+        <w:rPr>
+          <w:b/>
+          <w:u w:val="single"/>
+        </w:rPr>
+        <w:t>Methods</w:t>
+      </w:r>
+    </w:p>
+    <w:p>
+      <w:r>
+        <w:rPr>
+          <w:b/>
+        </w:rPr>
+        <w:lastRenderedPageBreak/>
+        <w:t xml:space="preserve">public void???????? playSound(????? situation, int???? volume): </w:t>
+      </w:r>
+      <w:r>
+        <w:t xml:space="preserve">this method plays the sound with the given volume and </w:t>
+      </w:r>
+      <w:r>
+        <w:rPr>
+          <w:b/>
+        </w:rPr>
+        <w:t>??????????</w:t>
+      </w:r>
+    </w:p>
+    <w:p>
+      <w:r>
+        <w:rPr>
+          <w:b/>
+        </w:rPr>
+        <w:t xml:space="preserve">public void playBackgroundMusic(int????? volume): </w:t>
+      </w:r>
+      <w:r>
+        <w:t>this method plays the background music of the game with the specified volume level.</w:t>
+      </w:r>
+    </w:p>
+    <w:p/>
+    <w:p>
+      <w:pPr>
+        <w:pStyle w:val="Heading3"/>
+        <w:rPr>
+          <w:u w:val="single"/>
+        </w:rPr>
+      </w:pPr>
+      <w:r>
+        <w:t>View Classes</w:t>
+      </w:r>
+    </w:p>
+    <w:p>
+      <w:pPr>
+        <w:pStyle w:val="Subtitle"/>
+        <w:numPr>
+          <w:ilvl w:val="0"/>
+          <w:numId w:val="24"/>
+        </w:numPr>
+      </w:pPr>
+      <w:r>
+        <w:t>MainFrame Class</w:t>
+      </w:r>
+    </w:p>
+    <w:p>
+      <w:r>
+        <w:rPr>
+          <w:b/>
+          <w:i/>
+        </w:rPr>
+        <w:t>Attributes</w:t>
+      </w:r>
+    </w:p>
+    <w:p>
+      <w:r>
+        <w:rPr>
+          <w:b/>
+        </w:rPr>
+        <w:t xml:space="preserve">private GameManager manager: </w:t>
+      </w:r>
+      <w:r>
+        <w:t>this attribute holds a reference to the GameManager class to draws screens with the request of GameManager.</w:t>
+      </w:r>
+    </w:p>
+    <w:p>
+      <w:r>
+        <w:rPr>
+          <w:b/>
+        </w:rPr>
+        <w:t xml:space="preserve">private GameEngine engine: </w:t>
+      </w:r>
+      <w:r>
+        <w:t>this attribute holds a reference to the GameEngine class to take the game data to draw to the screen from GameEngine.</w:t>
+      </w:r>
+    </w:p>
+    <w:p>
+      <w:r>
+        <w:rPr>
+          <w:b/>
+        </w:rPr>
+        <w:t xml:space="preserve">private int[] controlData1: </w:t>
+      </w:r>
+      <w:r>
+        <w:t>this attribute holds the input data for the player1.</w:t>
+      </w:r>
+    </w:p>
+    <w:p>
+      <w:r>
+        <w:rPr>
+          <w:b/>
+        </w:rPr>
+        <w:t xml:space="preserve">private int[] controlData2: </w:t>
+      </w:r>
+      <w:r>
+        <w:t>this attribute holds the input data for the player2 if there are two players playing the game.</w:t>
+      </w:r>
+    </w:p>
+    <w:p>
+      <w:pPr>
+        <w:rPr>
+          <w:b/>
+          <w:u w:val="single"/>
+        </w:rPr>
+      </w:pPr>
+      <w:r>
+        <w:rPr>
+          <w:b/>
+          <w:u w:val="single"/>
+        </w:rPr>
+        <w:t>Constructors</w:t>
+      </w:r>
+    </w:p>
+    <w:p>
+      <w:r>
+        <w:rPr>
+          <w:b/>
+        </w:rPr>
+        <w:t xml:space="preserve">public MainFrame(GameManager manager, GameEngine engine): </w:t>
+      </w:r>
+      <w:r>
+        <w:t>it initializes the object with the given GameManager and GameEngine references.</w:t>
+      </w:r>
+    </w:p>
+    <w:p>
+      <w:pPr>
+        <w:rPr>
+          <w:b/>
+          <w:u w:val="single"/>
+        </w:rPr>
+      </w:pPr>
+      <w:r>
+        <w:rPr>
+          <w:b/>
+          <w:u w:val="single"/>
+        </w:rPr>
+        <w:t>Methods</w:t>
+      </w:r>
+    </w:p>
+    <w:p>
+      <w:r>
+        <w:rPr>
+          <w:b/>
+        </w:rPr>
+        <w:t xml:space="preserve">public void?????? updateView(): </w:t>
+      </w:r>
+      <w:r>
+        <w:t>this method updates the screen using the panel classes in accordance with the requests of GameManager.</w:t>
+      </w:r>
+    </w:p>
+    <w:p/>
+    <w:p>
+      <w:pPr>
+        <w:pStyle w:val="Subtitle"/>
+        <w:rPr>
+          <w:b/>
+        </w:rPr>
+      </w:pPr>
+      <w:r>
+        <w:rPr>
+          <w:b/>
+        </w:rPr>
+        <w:t>GameP</w:t>
+      </w:r>
+      <w:r>
+        <w:rPr>
+          <w:rStyle w:val="SubtitleChar"/>
+        </w:rPr>
+        <w:t>a</w:t>
+      </w:r>
+      <w:r>
+        <w:rPr>
+          <w:b/>
+        </w:rPr>
+        <w:t>nel Class</w:t>
+      </w:r>
+    </w:p>
+    <w:p>
+      <w:pPr>
+        <w:rPr>
+          <w:u w:val="single"/>
+        </w:rPr>
+      </w:pPr>
+      <w:r>
+        <w:rPr>
+          <w:b/>
+          <w:u w:val="single"/>
+        </w:rPr>
+        <w:t>Methods</w:t>
+      </w:r>
+    </w:p>
+    <w:p>
+      <w:r>
+        <w:rPr>
+          <w:b/>
+        </w:rPr>
+        <w:t xml:space="preserve">public void draw (int[][] map, int[] gameData): </w:t>
+      </w:r>
+      <w:r>
+        <w:t>this method draws the game screen with the map information and game data given from the GameManager.</w:t>
+      </w:r>
+    </w:p>
+    <w:p/>
+    <w:p>
+      <w:pPr>
+        <w:pStyle w:val="Subtitle"/>
+      </w:pPr>
+      <w:r>
+        <w:lastRenderedPageBreak/>
+        <w:t>PausePanel Class</w:t>
+      </w:r>
+    </w:p>
+    <w:p>
+      <w:pPr>
+        <w:rPr>
+          <w:u w:val="single"/>
+        </w:rPr>
+      </w:pPr>
+      <w:r>
+        <w:rPr>
+          <w:b/>
+          <w:u w:val="single"/>
+        </w:rPr>
+        <w:t>Methods</w:t>
+      </w:r>
+    </w:p>
+    <w:p>
+      <w:r>
+        <w:rPr>
+          <w:b/>
+        </w:rPr>
+        <w:t xml:space="preserve">public void draw (int[] gameData): </w:t>
+      </w:r>
+      <w:r>
+        <w:t>this method draws the pause screen with the given game data values as a parameter given from GameManager.</w:t>
+      </w:r>
+    </w:p>
+    <w:p/>
+    <w:p>
+      <w:pPr>
+        <w:pStyle w:val="Subtitle"/>
+      </w:pPr>
+      <w:r>
+        <w:t>SettingsPanel Class</w:t>
+      </w:r>
+    </w:p>
+    <w:p>
+      <w:pPr>
+        <w:rPr>
+          <w:u w:val="single"/>
+        </w:rPr>
+      </w:pPr>
+      <w:r>
+        <w:rPr>
+          <w:b/>
+          <w:u w:val="single"/>
+        </w:rPr>
+        <w:t>Methods</w:t>
+      </w:r>
+    </w:p>
+    <w:p>
+      <w:r>
+        <w:rPr>
+          <w:b/>
+        </w:rPr>
+        <w:t xml:space="preserve">public void draw(String settings): </w:t>
+      </w:r>
+      <w:r>
+        <w:t>this method draws the settings screen with using the settings String that are taken from GameManager.</w:t>
+      </w:r>
+    </w:p>
+    <w:p/>
+    <w:p>
+      <w:pPr>
+        <w:pStyle w:val="Subtitle"/>
+      </w:pPr>
+      <w:r>
+        <w:t>ScoresPanel Class</w:t>
+      </w:r>
+    </w:p>
+    <w:p>
+      <w:pPr>
+        <w:rPr>
+          <w:u w:val="single"/>
+        </w:rPr>
+      </w:pPr>
+      <w:r>
+        <w:rPr>
+          <w:b/>
+          <w:u w:val="single"/>
+        </w:rPr>
+        <w:t>Methods</w:t>
+      </w:r>
+    </w:p>
+    <w:p>
+      <w:r>
+        <w:rPr>
+          <w:b/>
+        </w:rPr>
+        <w:t xml:space="preserve">public void draw(String scores): </w:t>
+      </w:r>
+      <w:r>
+        <w:t>this method draws the high scores screen with using the scores information taken from the GameManager.</w:t>
+      </w:r>
+    </w:p>
+    <w:p/>
+    <w:p>
+      <w:pPr>
+        <w:pStyle w:val="Subtitle"/>
+      </w:pPr>
+      <w:r>
+        <w:t>CreditsPanel Class</w:t>
+      </w:r>
+    </w:p>
+    <w:p>
+      <w:pPr>
+        <w:rPr>
+          <w:u w:val="single"/>
+        </w:rPr>
+      </w:pPr>
+      <w:r>
+        <w:rPr>
+          <w:b/>
+          <w:u w:val="single"/>
+        </w:rPr>
+        <w:t>Attributes</w:t>
+      </w:r>
+    </w:p>
+    <w:p>
+      <w:pPr>
+        <w:rPr>
+          <w:u w:val="single"/>
+        </w:rPr>
+      </w:pPr>
+      <w:r>
+        <w:rPr>
+          <w:b/>
+          <w:u w:val="single"/>
+        </w:rPr>
+        <w:t>Constructors</w:t>
+      </w:r>
+    </w:p>
+    <w:p>
+      <w:pPr>
+        <w:rPr>
+          <w:u w:val="single"/>
+        </w:rPr>
+      </w:pPr>
+      <w:r>
+        <w:rPr>
+          <w:b/>
+          <w:u w:val="single"/>
+        </w:rPr>
+        <w:t>Methods</w:t>
+      </w:r>
+    </w:p>
+    <w:p/>
+    <w:p>
+      <w:pPr>
+        <w:pStyle w:val="Subtitle"/>
+      </w:pPr>
+      <w:r>
+        <w:t>HelpPanel Class</w:t>
+      </w:r>
+    </w:p>
+    <w:p>
+      <w:pPr>
+        <w:rPr>
+          <w:u w:val="single"/>
+        </w:rPr>
+      </w:pPr>
+      <w:r>
+        <w:rPr>
+          <w:b/>
+          <w:u w:val="single"/>
+        </w:rPr>
+        <w:t>Attributes</w:t>
+      </w:r>
+    </w:p>
+    <w:p>
+      <w:pPr>
+        <w:rPr>
+          <w:u w:val="single"/>
+        </w:rPr>
+      </w:pPr>
+      <w:r>
+        <w:rPr>
+          <w:b/>
+          <w:u w:val="single"/>
+        </w:rPr>
+        <w:t>Constructors</w:t>
+      </w:r>
+    </w:p>
+    <w:p>
+      <w:pPr>
+        <w:rPr>
+          <w:u w:val="single"/>
+        </w:rPr>
+      </w:pPr>
+      <w:r>
+        <w:rPr>
+          <w:b/>
+          <w:u w:val="single"/>
+        </w:rPr>
+        <w:t>Methods</w:t>
+      </w:r>
+    </w:p>
+    <w:p/>
+    <w:p>
+      <w:pPr>
+        <w:pStyle w:val="Heading1"/>
+      </w:pPr>
+      <w:r>
+        <w:lastRenderedPageBreak/>
+        <w:t>Glossary &amp; references</w:t>
+      </w:r>
+    </w:p>
+    <w:p>
+      <w:pPr>
+        <w:rPr>
+          <w:lang w:val="en-US"/>
+        </w:rPr>
+      </w:pPr>
+    </w:p>
     <w:sectPr>
-      <w:footerReference w:type="default" r:id="rId10"/>
+      <w:footerReference w:type="default" r:id="rId13"/>
       <w:pgSz w:w="11906" w:h="16838"/>
       <w:pgMar w:top="1417" w:right="1417" w:bottom="1417" w:left="1417" w:header="708" w:footer="708" w:gutter="0"/>
       <w:pgNumType w:start="0"/>
@@ -3723,7 +4831,7 @@
           <w:rPr>
             <w:noProof/>
           </w:rPr>
-          <w:t>6</w:t>
+          <w:t>11</w:t>
         </w:r>
         <w:r>
           <w:rPr>
@@ -4386,7 +5494,7 @@
   <w:abstractNum w:abstractNumId="6" w15:restartNumberingAfterBreak="0">
     <w:nsid w:val="262A5BFF"/>
     <w:multiLevelType w:val="multilevel"/>
-    <w:tmpl w:val="73D0690E"/>
+    <w:tmpl w:val="43E4FA1C"/>
     <w:lvl w:ilvl="0">
       <w:start w:val="1"/>
       <w:numFmt w:val="decimal"/>
@@ -4404,7 +5512,7 @@
       <w:lvlText w:val="%1.%2"/>
       <w:lvlJc w:val="left"/>
       <w:pPr>
-        <w:ind w:left="576" w:hanging="576"/>
+        <w:ind w:left="718" w:hanging="576"/>
       </w:pPr>
     </w:lvl>
     <w:lvl w:ilvl="2">
@@ -5773,6 +6881,18 @@
   </w:num>
   <w:num w:numId="22">
     <w:abstractNumId w:val="18"/>
+  </w:num>
+  <w:num w:numId="23">
+    <w:abstractNumId w:val="5"/>
+    <w:lvlOverride w:ilvl="0">
+      <w:startOverride w:val="1"/>
+    </w:lvlOverride>
+  </w:num>
+  <w:num w:numId="24">
+    <w:abstractNumId w:val="5"/>
+    <w:lvlOverride w:ilvl="0">
+      <w:startOverride w:val="1"/>
+    </w:lvlOverride>
   </w:num>
 </w:numbering>
 </file>
@@ -6215,7 +7335,7 @@
     <w:uiPriority w:val="9"/>
     <w:unhideWhenUsed/>
     <w:qFormat/>
-    <w:rsid w:val="00096865"/>
+    <w:rsid w:val="00DB1CA1"/>
     <w:pPr>
       <w:numPr>
         <w:ilvl w:val="1"/>
@@ -6544,7 +7664,7 @@
     <w:basedOn w:val="DefaultParagraphFont"/>
     <w:link w:val="Heading2"/>
     <w:uiPriority w:val="9"/>
-    <w:rsid w:val="00096865"/>
+    <w:rsid w:val="00DB1CA1"/>
     <w:rPr>
       <w:rFonts w:eastAsiaTheme="majorEastAsia" w:cstheme="majorBidi"/>
       <w:b/>
@@ -6910,12 +8030,16 @@
     <w:link w:val="SubtitleChar"/>
     <w:uiPriority w:val="11"/>
     <w:qFormat/>
-    <w:rsid w:val="004636A6"/>
+    <w:rsid w:val="00DB1CA1"/>
     <w:pPr>
       <w:numPr>
         <w:numId w:val="20"/>
       </w:numPr>
+      <w:pBdr>
+        <w:bottom w:val="single" w:sz="4" w:space="1" w:color="auto"/>
+      </w:pBdr>
       <w:spacing w:after="160"/>
+      <w:ind w:left="360"/>
     </w:pPr>
     <w:rPr>
       <w:rFonts w:eastAsiaTheme="minorEastAsia"/>
@@ -6928,7 +8052,7 @@
     <w:basedOn w:val="DefaultParagraphFont"/>
     <w:link w:val="Subtitle"/>
     <w:uiPriority w:val="11"/>
-    <w:rsid w:val="004636A6"/>
+    <w:rsid w:val="00DB1CA1"/>
     <w:rPr>
       <w:rFonts w:eastAsiaTheme="minorEastAsia"/>
       <w:spacing w:val="15"/>
@@ -7247,7 +8371,7 @@
 </file>
 
 <file path=customXml/itemProps1.xml><?xml version="1.0" encoding="utf-8"?>
-<ds:datastoreItem xmlns:ds="http://schemas.openxmlformats.org/officeDocument/2006/customXml" ds:itemID="{17676C0B-B729-4466-AE48-456968ABF0FD}">
+<ds:datastoreItem xmlns:ds="http://schemas.openxmlformats.org/officeDocument/2006/customXml" ds:itemID="{A70EDAED-91C1-412C-A131-CBBEEB6EBA7C}">
   <ds:schemaRefs>
     <ds:schemaRef ds:uri="http://schemas.openxmlformats.org/officeDocument/2006/bibliography"/>
   </ds:schemaRefs>

</xml_diff>

<commit_message>
Half of Model class interfaces by Kaan Kale
</commit_message>
<xml_diff>
--- a/DesignReport.docx
+++ b/DesignReport.docx
@@ -660,7 +660,7 @@
           <w:r>
             <w:fldChar w:fldCharType="separate"/>
           </w:r>
-          <w:hyperlink w:anchor="_Toc446796388" w:history="1">
+          <w:hyperlink w:anchor="_Toc447912314" w:history="1">
             <w:r>
               <w:rPr>
                 <w:rStyle w:val="Hyperlink"/>
@@ -705,7 +705,7 @@
                 <w:noProof/>
                 <w:webHidden/>
               </w:rPr>
-              <w:instrText xml:space="preserve"> PAGEREF _Toc446796388 \h </w:instrText>
+              <w:instrText xml:space="preserve"> PAGEREF _Toc447912314 \h </w:instrText>
             </w:r>
             <w:r>
               <w:rPr>
@@ -746,7 +746,7 @@
               <w:lang w:val="en-US"/>
             </w:rPr>
           </w:pPr>
-          <w:hyperlink w:anchor="_Toc446796389" w:history="1">
+          <w:hyperlink w:anchor="_Toc447912315" w:history="1">
             <w:r>
               <w:rPr>
                 <w:rStyle w:val="Hyperlink"/>
@@ -789,7 +789,7 @@
                 <w:noProof/>
                 <w:webHidden/>
               </w:rPr>
-              <w:instrText xml:space="preserve"> PAGEREF _Toc446796389 \h </w:instrText>
+              <w:instrText xml:space="preserve"> PAGEREF _Toc447912315 \h </w:instrText>
             </w:r>
             <w:r>
               <w:rPr>
@@ -830,7 +830,7 @@
               <w:lang w:val="en-US"/>
             </w:rPr>
           </w:pPr>
-          <w:hyperlink w:anchor="_Toc446796390" w:history="1">
+          <w:hyperlink w:anchor="_Toc447912316" w:history="1">
             <w:r>
               <w:rPr>
                 <w:rStyle w:val="Hyperlink"/>
@@ -873,7 +873,7 @@
                 <w:noProof/>
                 <w:webHidden/>
               </w:rPr>
-              <w:instrText xml:space="preserve"> PAGEREF _Toc446796390 \h </w:instrText>
+              <w:instrText xml:space="preserve"> PAGEREF _Toc447912316 \h </w:instrText>
             </w:r>
             <w:r>
               <w:rPr>
@@ -916,7 +916,7 @@
               <w:noProof/>
             </w:rPr>
           </w:pPr>
-          <w:hyperlink w:anchor="_Toc446796391" w:history="1">
+          <w:hyperlink w:anchor="_Toc447912317" w:history="1">
             <w:r>
               <w:rPr>
                 <w:rStyle w:val="Hyperlink"/>
@@ -957,7 +957,7 @@
                 <w:noProof/>
                 <w:webHidden/>
               </w:rPr>
-              <w:instrText xml:space="preserve"> PAGEREF _Toc446796391 \h </w:instrText>
+              <w:instrText xml:space="preserve"> PAGEREF _Toc447912317 \h </w:instrText>
             </w:r>
             <w:r>
               <w:rPr>
@@ -1000,7 +1000,7 @@
               <w:noProof/>
             </w:rPr>
           </w:pPr>
-          <w:hyperlink w:anchor="_Toc446796392" w:history="1">
+          <w:hyperlink w:anchor="_Toc447912318" w:history="1">
             <w:r>
               <w:rPr>
                 <w:rStyle w:val="Hyperlink"/>
@@ -1041,7 +1041,7 @@
                 <w:noProof/>
                 <w:webHidden/>
               </w:rPr>
-              <w:instrText xml:space="preserve"> PAGEREF _Toc446796392 \h </w:instrText>
+              <w:instrText xml:space="preserve"> PAGEREF _Toc447912318 \h </w:instrText>
             </w:r>
             <w:r>
               <w:rPr>
@@ -1084,7 +1084,7 @@
               <w:noProof/>
             </w:rPr>
           </w:pPr>
-          <w:hyperlink w:anchor="_Toc446796393" w:history="1">
+          <w:hyperlink w:anchor="_Toc447912319" w:history="1">
             <w:r>
               <w:rPr>
                 <w:rStyle w:val="Hyperlink"/>
@@ -1125,7 +1125,7 @@
                 <w:noProof/>
                 <w:webHidden/>
               </w:rPr>
-              <w:instrText xml:space="preserve"> PAGEREF _Toc446796393 \h </w:instrText>
+              <w:instrText xml:space="preserve"> PAGEREF _Toc447912319 \h </w:instrText>
             </w:r>
             <w:r>
               <w:rPr>
@@ -1168,7 +1168,7 @@
               <w:noProof/>
             </w:rPr>
           </w:pPr>
-          <w:hyperlink w:anchor="_Toc446796394" w:history="1">
+          <w:hyperlink w:anchor="_Toc447912320" w:history="1">
             <w:r>
               <w:rPr>
                 <w:rStyle w:val="Hyperlink"/>
@@ -1209,7 +1209,7 @@
                 <w:noProof/>
                 <w:webHidden/>
               </w:rPr>
-              <w:instrText xml:space="preserve"> PAGEREF _Toc446796394 \h </w:instrText>
+              <w:instrText xml:space="preserve"> PAGEREF _Toc447912320 \h </w:instrText>
             </w:r>
             <w:r>
               <w:rPr>
@@ -1252,7 +1252,7 @@
               <w:noProof/>
             </w:rPr>
           </w:pPr>
-          <w:hyperlink w:anchor="_Toc446796395" w:history="1">
+          <w:hyperlink w:anchor="_Toc447912321" w:history="1">
             <w:r>
               <w:rPr>
                 <w:rStyle w:val="Hyperlink"/>
@@ -1293,7 +1293,7 @@
                 <w:noProof/>
                 <w:webHidden/>
               </w:rPr>
-              <w:instrText xml:space="preserve"> PAGEREF _Toc446796395 \h </w:instrText>
+              <w:instrText xml:space="preserve"> PAGEREF _Toc447912321 \h </w:instrText>
             </w:r>
             <w:r>
               <w:rPr>
@@ -1334,7 +1334,7 @@
               <w:lang w:val="en-US"/>
             </w:rPr>
           </w:pPr>
-          <w:hyperlink w:anchor="_Toc446796396" w:history="1">
+          <w:hyperlink w:anchor="_Toc447912322" w:history="1">
             <w:r>
               <w:rPr>
                 <w:rStyle w:val="Hyperlink"/>
@@ -1379,7 +1379,7 @@
                 <w:noProof/>
                 <w:webHidden/>
               </w:rPr>
-              <w:instrText xml:space="preserve"> PAGEREF _Toc446796396 \h </w:instrText>
+              <w:instrText xml:space="preserve"> PAGEREF _Toc447912322 \h </w:instrText>
             </w:r>
             <w:r>
               <w:rPr>
@@ -1420,7 +1420,7 @@
               <w:lang w:val="en-US"/>
             </w:rPr>
           </w:pPr>
-          <w:hyperlink w:anchor="_Toc446796397" w:history="1">
+          <w:hyperlink w:anchor="_Toc447912323" w:history="1">
             <w:r>
               <w:rPr>
                 <w:rStyle w:val="Hyperlink"/>
@@ -1463,7 +1463,7 @@
                 <w:noProof/>
                 <w:webHidden/>
               </w:rPr>
-              <w:instrText xml:space="preserve"> PAGEREF _Toc446796397 \h </w:instrText>
+              <w:instrText xml:space="preserve"> PAGEREF _Toc447912323 \h </w:instrText>
             </w:r>
             <w:r>
               <w:rPr>
@@ -1504,7 +1504,7 @@
               <w:lang w:val="en-US"/>
             </w:rPr>
           </w:pPr>
-          <w:hyperlink w:anchor="_Toc446796398" w:history="1">
+          <w:hyperlink w:anchor="_Toc447912324" w:history="1">
             <w:r>
               <w:rPr>
                 <w:rStyle w:val="Hyperlink"/>
@@ -1547,7 +1547,7 @@
                 <w:noProof/>
                 <w:webHidden/>
               </w:rPr>
-              <w:instrText xml:space="preserve"> PAGEREF _Toc446796398 \h </w:instrText>
+              <w:instrText xml:space="preserve"> PAGEREF _Toc447912324 \h </w:instrText>
             </w:r>
             <w:r>
               <w:rPr>
@@ -1588,7 +1588,7 @@
               <w:lang w:val="en-US"/>
             </w:rPr>
           </w:pPr>
-          <w:hyperlink w:anchor="_Toc446796399" w:history="1">
+          <w:hyperlink w:anchor="_Toc447912325" w:history="1">
             <w:r>
               <w:rPr>
                 <w:rStyle w:val="Hyperlink"/>
@@ -1631,7 +1631,7 @@
                 <w:noProof/>
                 <w:webHidden/>
               </w:rPr>
-              <w:instrText xml:space="preserve"> PAGEREF _Toc446796399 \h </w:instrText>
+              <w:instrText xml:space="preserve"> PAGEREF _Toc447912325 \h </w:instrText>
             </w:r>
             <w:r>
               <w:rPr>
@@ -1672,7 +1672,7 @@
               <w:lang w:val="en-US"/>
             </w:rPr>
           </w:pPr>
-          <w:hyperlink w:anchor="_Toc446796400" w:history="1">
+          <w:hyperlink w:anchor="_Toc447912326" w:history="1">
             <w:r>
               <w:rPr>
                 <w:rStyle w:val="Hyperlink"/>
@@ -1715,7 +1715,7 @@
                 <w:noProof/>
                 <w:webHidden/>
               </w:rPr>
-              <w:instrText xml:space="preserve"> PAGEREF _Toc446796400 \h </w:instrText>
+              <w:instrText xml:space="preserve"> PAGEREF _Toc447912326 \h </w:instrText>
             </w:r>
             <w:r>
               <w:rPr>
@@ -1756,7 +1756,7 @@
               <w:lang w:val="en-US"/>
             </w:rPr>
           </w:pPr>
-          <w:hyperlink w:anchor="_Toc446796401" w:history="1">
+          <w:hyperlink w:anchor="_Toc447912327" w:history="1">
             <w:r>
               <w:rPr>
                 <w:rStyle w:val="Hyperlink"/>
@@ -1799,7 +1799,7 @@
                 <w:noProof/>
                 <w:webHidden/>
               </w:rPr>
-              <w:instrText xml:space="preserve"> PAGEREF _Toc446796401 \h </w:instrText>
+              <w:instrText xml:space="preserve"> PAGEREF _Toc447912327 \h </w:instrText>
             </w:r>
             <w:r>
               <w:rPr>
@@ -1840,7 +1840,7 @@
               <w:lang w:val="en-US"/>
             </w:rPr>
           </w:pPr>
-          <w:hyperlink w:anchor="_Toc446796402" w:history="1">
+          <w:hyperlink w:anchor="_Toc447912328" w:history="1">
             <w:r>
               <w:rPr>
                 <w:rStyle w:val="Hyperlink"/>
@@ -1885,7 +1885,7 @@
                 <w:noProof/>
                 <w:webHidden/>
               </w:rPr>
-              <w:instrText xml:space="preserve"> PAGEREF _Toc446796402 \h </w:instrText>
+              <w:instrText xml:space="preserve"> PAGEREF _Toc447912328 \h </w:instrText>
             </w:r>
             <w:r>
               <w:rPr>
@@ -1926,7 +1926,7 @@
               <w:lang w:val="en-US"/>
             </w:rPr>
           </w:pPr>
-          <w:hyperlink w:anchor="_Toc446796403" w:history="1">
+          <w:hyperlink w:anchor="_Toc447912329" w:history="1">
             <w:r>
               <w:rPr>
                 <w:rStyle w:val="Hyperlink"/>
@@ -1969,7 +1969,7 @@
                 <w:noProof/>
                 <w:webHidden/>
               </w:rPr>
-              <w:instrText xml:space="preserve"> PAGEREF _Toc446796403 \h </w:instrText>
+              <w:instrText xml:space="preserve"> PAGEREF _Toc447912329 \h </w:instrText>
             </w:r>
             <w:r>
               <w:rPr>
@@ -2010,7 +2010,7 @@
               <w:lang w:val="en-US"/>
             </w:rPr>
           </w:pPr>
-          <w:hyperlink w:anchor="_Toc446796404" w:history="1">
+          <w:hyperlink w:anchor="_Toc447912330" w:history="1">
             <w:r>
               <w:rPr>
                 <w:rStyle w:val="Hyperlink"/>
@@ -2053,7 +2053,7 @@
                 <w:noProof/>
                 <w:webHidden/>
               </w:rPr>
-              <w:instrText xml:space="preserve"> PAGEREF _Toc446796404 \h </w:instrText>
+              <w:instrText xml:space="preserve"> PAGEREF _Toc447912330 \h </w:instrText>
             </w:r>
             <w:r>
               <w:rPr>
@@ -2094,7 +2094,7 @@
               <w:lang w:val="en-US"/>
             </w:rPr>
           </w:pPr>
-          <w:hyperlink w:anchor="_Toc446796405" w:history="1">
+          <w:hyperlink w:anchor="_Toc447912331" w:history="1">
             <w:r>
               <w:rPr>
                 <w:rStyle w:val="Hyperlink"/>
@@ -2137,7 +2137,7 @@
                 <w:noProof/>
                 <w:webHidden/>
               </w:rPr>
-              <w:instrText xml:space="preserve"> PAGEREF _Toc446796405 \h </w:instrText>
+              <w:instrText xml:space="preserve"> PAGEREF _Toc447912331 \h </w:instrText>
             </w:r>
             <w:r>
               <w:rPr>
@@ -2158,6 +2158,776 @@
                 <w:webHidden/>
               </w:rPr>
               <w:t>7</w:t>
+            </w:r>
+            <w:r>
+              <w:rPr>
+                <w:noProof/>
+                <w:webHidden/>
+              </w:rPr>
+              <w:fldChar w:fldCharType="end"/>
+            </w:r>
+          </w:hyperlink>
+        </w:p>
+        <w:p>
+          <w:pPr>
+            <w:pStyle w:val="TOC1"/>
+            <w:rPr>
+              <w:rFonts w:eastAsiaTheme="minorEastAsia"/>
+              <w:noProof/>
+              <w:sz w:val="22"/>
+              <w:lang w:val="en-US"/>
+            </w:rPr>
+          </w:pPr>
+          <w:hyperlink w:anchor="_Toc447912332" w:history="1">
+            <w:r>
+              <w:rPr>
+                <w:rStyle w:val="Hyperlink"/>
+                <w:noProof/>
+              </w:rPr>
+              <w:t>4</w:t>
+            </w:r>
+            <w:r>
+              <w:rPr>
+                <w:rFonts w:eastAsiaTheme="minorEastAsia"/>
+                <w:noProof/>
+                <w:sz w:val="22"/>
+                <w:lang w:val="en-US"/>
+              </w:rPr>
+              <w:tab/>
+            </w:r>
+            <w:r>
+              <w:rPr>
+                <w:rStyle w:val="Hyperlink"/>
+                <w:noProof/>
+              </w:rPr>
+              <w:t>Low-level design</w:t>
+            </w:r>
+            <w:r>
+              <w:rPr>
+                <w:noProof/>
+                <w:webHidden/>
+              </w:rPr>
+              <w:tab/>
+            </w:r>
+            <w:r>
+              <w:rPr>
+                <w:noProof/>
+                <w:webHidden/>
+              </w:rPr>
+              <w:fldChar w:fldCharType="begin"/>
+            </w:r>
+            <w:r>
+              <w:rPr>
+                <w:noProof/>
+                <w:webHidden/>
+              </w:rPr>
+              <w:instrText xml:space="preserve"> PAGEREF _Toc447912332 \h </w:instrText>
+            </w:r>
+            <w:r>
+              <w:rPr>
+                <w:noProof/>
+                <w:webHidden/>
+              </w:rPr>
+            </w:r>
+            <w:r>
+              <w:rPr>
+                <w:noProof/>
+                <w:webHidden/>
+              </w:rPr>
+              <w:fldChar w:fldCharType="separate"/>
+            </w:r>
+            <w:r>
+              <w:rPr>
+                <w:noProof/>
+                <w:webHidden/>
+              </w:rPr>
+              <w:t>7</w:t>
+            </w:r>
+            <w:r>
+              <w:rPr>
+                <w:noProof/>
+                <w:webHidden/>
+              </w:rPr>
+              <w:fldChar w:fldCharType="end"/>
+            </w:r>
+          </w:hyperlink>
+        </w:p>
+        <w:p>
+          <w:pPr>
+            <w:pStyle w:val="TOC2"/>
+            <w:rPr>
+              <w:rFonts w:eastAsiaTheme="minorEastAsia"/>
+              <w:noProof/>
+              <w:sz w:val="22"/>
+              <w:lang w:val="en-US"/>
+            </w:rPr>
+          </w:pPr>
+          <w:hyperlink w:anchor="_Toc447912333" w:history="1">
+            <w:r>
+              <w:rPr>
+                <w:rStyle w:val="Hyperlink"/>
+                <w:noProof/>
+              </w:rPr>
+              <w:t>4.1</w:t>
+            </w:r>
+            <w:r>
+              <w:rPr>
+                <w:rFonts w:eastAsiaTheme="minorEastAsia"/>
+                <w:noProof/>
+                <w:sz w:val="22"/>
+                <w:lang w:val="en-US"/>
+              </w:rPr>
+              <w:tab/>
+            </w:r>
+            <w:r>
+              <w:rPr>
+                <w:rStyle w:val="Hyperlink"/>
+                <w:noProof/>
+              </w:rPr>
+              <w:t>Object design trade-offs</w:t>
+            </w:r>
+            <w:r>
+              <w:rPr>
+                <w:noProof/>
+                <w:webHidden/>
+              </w:rPr>
+              <w:tab/>
+            </w:r>
+            <w:r>
+              <w:rPr>
+                <w:noProof/>
+                <w:webHidden/>
+              </w:rPr>
+              <w:fldChar w:fldCharType="begin"/>
+            </w:r>
+            <w:r>
+              <w:rPr>
+                <w:noProof/>
+                <w:webHidden/>
+              </w:rPr>
+              <w:instrText xml:space="preserve"> PAGEREF _Toc447912333 \h </w:instrText>
+            </w:r>
+            <w:r>
+              <w:rPr>
+                <w:noProof/>
+                <w:webHidden/>
+              </w:rPr>
+            </w:r>
+            <w:r>
+              <w:rPr>
+                <w:noProof/>
+                <w:webHidden/>
+              </w:rPr>
+              <w:fldChar w:fldCharType="separate"/>
+            </w:r>
+            <w:r>
+              <w:rPr>
+                <w:noProof/>
+                <w:webHidden/>
+              </w:rPr>
+              <w:t>7</w:t>
+            </w:r>
+            <w:r>
+              <w:rPr>
+                <w:noProof/>
+                <w:webHidden/>
+              </w:rPr>
+              <w:fldChar w:fldCharType="end"/>
+            </w:r>
+          </w:hyperlink>
+        </w:p>
+        <w:p>
+          <w:pPr>
+            <w:pStyle w:val="TOC2"/>
+            <w:rPr>
+              <w:rFonts w:eastAsiaTheme="minorEastAsia"/>
+              <w:noProof/>
+              <w:sz w:val="22"/>
+              <w:lang w:val="en-US"/>
+            </w:rPr>
+          </w:pPr>
+          <w:hyperlink w:anchor="_Toc447912334" w:history="1">
+            <w:r>
+              <w:rPr>
+                <w:rStyle w:val="Hyperlink"/>
+                <w:noProof/>
+              </w:rPr>
+              <w:t>4.2</w:t>
+            </w:r>
+            <w:r>
+              <w:rPr>
+                <w:rFonts w:eastAsiaTheme="minorEastAsia"/>
+                <w:noProof/>
+                <w:sz w:val="22"/>
+                <w:lang w:val="en-US"/>
+              </w:rPr>
+              <w:tab/>
+            </w:r>
+            <w:r>
+              <w:rPr>
+                <w:rStyle w:val="Hyperlink"/>
+                <w:noProof/>
+              </w:rPr>
+              <w:t>Final object design</w:t>
+            </w:r>
+            <w:r>
+              <w:rPr>
+                <w:noProof/>
+                <w:webHidden/>
+              </w:rPr>
+              <w:tab/>
+            </w:r>
+            <w:r>
+              <w:rPr>
+                <w:noProof/>
+                <w:webHidden/>
+              </w:rPr>
+              <w:fldChar w:fldCharType="begin"/>
+            </w:r>
+            <w:r>
+              <w:rPr>
+                <w:noProof/>
+                <w:webHidden/>
+              </w:rPr>
+              <w:instrText xml:space="preserve"> PAGEREF _Toc447912334 \h </w:instrText>
+            </w:r>
+            <w:r>
+              <w:rPr>
+                <w:noProof/>
+                <w:webHidden/>
+              </w:rPr>
+            </w:r>
+            <w:r>
+              <w:rPr>
+                <w:noProof/>
+                <w:webHidden/>
+              </w:rPr>
+              <w:fldChar w:fldCharType="separate"/>
+            </w:r>
+            <w:r>
+              <w:rPr>
+                <w:noProof/>
+                <w:webHidden/>
+              </w:rPr>
+              <w:t>8</w:t>
+            </w:r>
+            <w:r>
+              <w:rPr>
+                <w:noProof/>
+                <w:webHidden/>
+              </w:rPr>
+              <w:fldChar w:fldCharType="end"/>
+            </w:r>
+          </w:hyperlink>
+        </w:p>
+        <w:p>
+          <w:pPr>
+            <w:pStyle w:val="TOC2"/>
+            <w:rPr>
+              <w:rFonts w:eastAsiaTheme="minorEastAsia"/>
+              <w:noProof/>
+              <w:sz w:val="22"/>
+              <w:lang w:val="en-US"/>
+            </w:rPr>
+          </w:pPr>
+          <w:hyperlink w:anchor="_Toc447912335" w:history="1">
+            <w:r>
+              <w:rPr>
+                <w:rStyle w:val="Hyperlink"/>
+                <w:noProof/>
+              </w:rPr>
+              <w:t>4.3</w:t>
+            </w:r>
+            <w:r>
+              <w:rPr>
+                <w:rFonts w:eastAsiaTheme="minorEastAsia"/>
+                <w:noProof/>
+                <w:sz w:val="22"/>
+                <w:lang w:val="en-US"/>
+              </w:rPr>
+              <w:tab/>
+            </w:r>
+            <w:r>
+              <w:rPr>
+                <w:rStyle w:val="Hyperlink"/>
+                <w:noProof/>
+              </w:rPr>
+              <w:t>Packages</w:t>
+            </w:r>
+            <w:r>
+              <w:rPr>
+                <w:noProof/>
+                <w:webHidden/>
+              </w:rPr>
+              <w:tab/>
+            </w:r>
+            <w:r>
+              <w:rPr>
+                <w:noProof/>
+                <w:webHidden/>
+              </w:rPr>
+              <w:fldChar w:fldCharType="begin"/>
+            </w:r>
+            <w:r>
+              <w:rPr>
+                <w:noProof/>
+                <w:webHidden/>
+              </w:rPr>
+              <w:instrText xml:space="preserve"> PAGEREF _Toc447912335 \h </w:instrText>
+            </w:r>
+            <w:r>
+              <w:rPr>
+                <w:noProof/>
+                <w:webHidden/>
+              </w:rPr>
+            </w:r>
+            <w:r>
+              <w:rPr>
+                <w:noProof/>
+                <w:webHidden/>
+              </w:rPr>
+              <w:fldChar w:fldCharType="separate"/>
+            </w:r>
+            <w:r>
+              <w:rPr>
+                <w:noProof/>
+                <w:webHidden/>
+              </w:rPr>
+              <w:t>9</w:t>
+            </w:r>
+            <w:r>
+              <w:rPr>
+                <w:noProof/>
+                <w:webHidden/>
+              </w:rPr>
+              <w:fldChar w:fldCharType="end"/>
+            </w:r>
+          </w:hyperlink>
+        </w:p>
+        <w:p>
+          <w:pPr>
+            <w:pStyle w:val="TOC2"/>
+            <w:rPr>
+              <w:rFonts w:eastAsiaTheme="minorEastAsia"/>
+              <w:noProof/>
+              <w:sz w:val="22"/>
+              <w:lang w:val="en-US"/>
+            </w:rPr>
+          </w:pPr>
+          <w:hyperlink w:anchor="_Toc447912336" w:history="1">
+            <w:r>
+              <w:rPr>
+                <w:rStyle w:val="Hyperlink"/>
+                <w:noProof/>
+              </w:rPr>
+              <w:t>4.4</w:t>
+            </w:r>
+            <w:r>
+              <w:rPr>
+                <w:rFonts w:eastAsiaTheme="minorEastAsia"/>
+                <w:noProof/>
+                <w:sz w:val="22"/>
+                <w:lang w:val="en-US"/>
+              </w:rPr>
+              <w:tab/>
+            </w:r>
+            <w:r>
+              <w:rPr>
+                <w:rStyle w:val="Hyperlink"/>
+                <w:noProof/>
+              </w:rPr>
+              <w:t>Class Interfaces</w:t>
+            </w:r>
+            <w:r>
+              <w:rPr>
+                <w:noProof/>
+                <w:webHidden/>
+              </w:rPr>
+              <w:tab/>
+            </w:r>
+            <w:r>
+              <w:rPr>
+                <w:noProof/>
+                <w:webHidden/>
+              </w:rPr>
+              <w:fldChar w:fldCharType="begin"/>
+            </w:r>
+            <w:r>
+              <w:rPr>
+                <w:noProof/>
+                <w:webHidden/>
+              </w:rPr>
+              <w:instrText xml:space="preserve"> PAGEREF _Toc447912336 \h </w:instrText>
+            </w:r>
+            <w:r>
+              <w:rPr>
+                <w:noProof/>
+                <w:webHidden/>
+              </w:rPr>
+            </w:r>
+            <w:r>
+              <w:rPr>
+                <w:noProof/>
+                <w:webHidden/>
+              </w:rPr>
+              <w:fldChar w:fldCharType="separate"/>
+            </w:r>
+            <w:r>
+              <w:rPr>
+                <w:noProof/>
+                <w:webHidden/>
+              </w:rPr>
+              <w:t>11</w:t>
+            </w:r>
+            <w:r>
+              <w:rPr>
+                <w:noProof/>
+                <w:webHidden/>
+              </w:rPr>
+              <w:fldChar w:fldCharType="end"/>
+            </w:r>
+          </w:hyperlink>
+        </w:p>
+        <w:p>
+          <w:pPr>
+            <w:pStyle w:val="TOC3"/>
+            <w:tabs>
+              <w:tab w:val="left" w:pos="1320"/>
+              <w:tab w:val="right" w:leader="dot" w:pos="9062"/>
+            </w:tabs>
+            <w:rPr>
+              <w:rFonts w:cstheme="minorBidi"/>
+              <w:noProof/>
+            </w:rPr>
+          </w:pPr>
+          <w:hyperlink w:anchor="_Toc447912337" w:history="1">
+            <w:r>
+              <w:rPr>
+                <w:rStyle w:val="Hyperlink"/>
+                <w:noProof/>
+              </w:rPr>
+              <w:t>4.4.1</w:t>
+            </w:r>
+            <w:r>
+              <w:rPr>
+                <w:rFonts w:cstheme="minorBidi"/>
+                <w:noProof/>
+              </w:rPr>
+              <w:tab/>
+            </w:r>
+            <w:r>
+              <w:rPr>
+                <w:rStyle w:val="Hyperlink"/>
+                <w:noProof/>
+              </w:rPr>
+              <w:t>Mod</w:t>
+            </w:r>
+            <w:r>
+              <w:rPr>
+                <w:rStyle w:val="Hyperlink"/>
+                <w:noProof/>
+              </w:rPr>
+              <w:t>e</w:t>
+            </w:r>
+            <w:r>
+              <w:rPr>
+                <w:rStyle w:val="Hyperlink"/>
+                <w:noProof/>
+              </w:rPr>
+              <w:t>l Classes</w:t>
+            </w:r>
+            <w:r>
+              <w:rPr>
+                <w:noProof/>
+                <w:webHidden/>
+              </w:rPr>
+              <w:tab/>
+            </w:r>
+            <w:r>
+              <w:rPr>
+                <w:noProof/>
+                <w:webHidden/>
+              </w:rPr>
+              <w:fldChar w:fldCharType="begin"/>
+            </w:r>
+            <w:r>
+              <w:rPr>
+                <w:noProof/>
+                <w:webHidden/>
+              </w:rPr>
+              <w:instrText xml:space="preserve"> PAGEREF _Toc447912337 \h </w:instrText>
+            </w:r>
+            <w:r>
+              <w:rPr>
+                <w:noProof/>
+                <w:webHidden/>
+              </w:rPr>
+            </w:r>
+            <w:r>
+              <w:rPr>
+                <w:noProof/>
+                <w:webHidden/>
+              </w:rPr>
+              <w:fldChar w:fldCharType="separate"/>
+            </w:r>
+            <w:r>
+              <w:rPr>
+                <w:noProof/>
+                <w:webHidden/>
+              </w:rPr>
+              <w:t>11</w:t>
+            </w:r>
+            <w:r>
+              <w:rPr>
+                <w:noProof/>
+                <w:webHidden/>
+              </w:rPr>
+              <w:fldChar w:fldCharType="end"/>
+            </w:r>
+          </w:hyperlink>
+        </w:p>
+        <w:p>
+          <w:pPr>
+            <w:pStyle w:val="TOC3"/>
+            <w:tabs>
+              <w:tab w:val="left" w:pos="1320"/>
+              <w:tab w:val="right" w:leader="dot" w:pos="9062"/>
+            </w:tabs>
+            <w:rPr>
+              <w:rFonts w:cstheme="minorBidi"/>
+              <w:noProof/>
+            </w:rPr>
+          </w:pPr>
+          <w:hyperlink w:anchor="_Toc447912338" w:history="1">
+            <w:r>
+              <w:rPr>
+                <w:rStyle w:val="Hyperlink"/>
+                <w:noProof/>
+              </w:rPr>
+              <w:t>4.4.2</w:t>
+            </w:r>
+            <w:r>
+              <w:rPr>
+                <w:rFonts w:cstheme="minorBidi"/>
+                <w:noProof/>
+              </w:rPr>
+              <w:tab/>
+            </w:r>
+            <w:r>
+              <w:rPr>
+                <w:rStyle w:val="Hyperlink"/>
+                <w:noProof/>
+              </w:rPr>
+              <w:t>Controller Classes</w:t>
+            </w:r>
+            <w:r>
+              <w:rPr>
+                <w:noProof/>
+                <w:webHidden/>
+              </w:rPr>
+              <w:tab/>
+            </w:r>
+            <w:r>
+              <w:rPr>
+                <w:noProof/>
+                <w:webHidden/>
+              </w:rPr>
+              <w:fldChar w:fldCharType="begin"/>
+            </w:r>
+            <w:r>
+              <w:rPr>
+                <w:noProof/>
+                <w:webHidden/>
+              </w:rPr>
+              <w:instrText xml:space="preserve"> PAGEREF _Toc447912338 \h </w:instrText>
+            </w:r>
+            <w:r>
+              <w:rPr>
+                <w:noProof/>
+                <w:webHidden/>
+              </w:rPr>
+            </w:r>
+            <w:r>
+              <w:rPr>
+                <w:noProof/>
+                <w:webHidden/>
+              </w:rPr>
+              <w:fldChar w:fldCharType="separate"/>
+            </w:r>
+            <w:r>
+              <w:rPr>
+                <w:noProof/>
+                <w:webHidden/>
+              </w:rPr>
+              <w:t>11</w:t>
+            </w:r>
+            <w:r>
+              <w:rPr>
+                <w:noProof/>
+                <w:webHidden/>
+              </w:rPr>
+              <w:fldChar w:fldCharType="end"/>
+            </w:r>
+          </w:hyperlink>
+        </w:p>
+        <w:p>
+          <w:pPr>
+            <w:pStyle w:val="TOC3"/>
+            <w:tabs>
+              <w:tab w:val="left" w:pos="1320"/>
+              <w:tab w:val="right" w:leader="dot" w:pos="9062"/>
+            </w:tabs>
+            <w:rPr>
+              <w:rFonts w:cstheme="minorBidi"/>
+              <w:noProof/>
+            </w:rPr>
+          </w:pPr>
+          <w:hyperlink w:anchor="_Toc447912339" w:history="1">
+            <w:r>
+              <w:rPr>
+                <w:rStyle w:val="Hyperlink"/>
+                <w:noProof/>
+              </w:rPr>
+              <w:t>4.4.3</w:t>
+            </w:r>
+            <w:r>
+              <w:rPr>
+                <w:rFonts w:cstheme="minorBidi"/>
+                <w:noProof/>
+              </w:rPr>
+              <w:tab/>
+            </w:r>
+            <w:r>
+              <w:rPr>
+                <w:rStyle w:val="Hyperlink"/>
+                <w:noProof/>
+              </w:rPr>
+              <w:t>View Classes</w:t>
+            </w:r>
+            <w:r>
+              <w:rPr>
+                <w:noProof/>
+                <w:webHidden/>
+              </w:rPr>
+              <w:tab/>
+            </w:r>
+            <w:r>
+              <w:rPr>
+                <w:noProof/>
+                <w:webHidden/>
+              </w:rPr>
+              <w:fldChar w:fldCharType="begin"/>
+            </w:r>
+            <w:r>
+              <w:rPr>
+                <w:noProof/>
+                <w:webHidden/>
+              </w:rPr>
+              <w:instrText xml:space="preserve"> PAGEREF _Toc447912339 \h </w:instrText>
+            </w:r>
+            <w:r>
+              <w:rPr>
+                <w:noProof/>
+                <w:webHidden/>
+              </w:rPr>
+            </w:r>
+            <w:r>
+              <w:rPr>
+                <w:noProof/>
+                <w:webHidden/>
+              </w:rPr>
+              <w:fldChar w:fldCharType="separate"/>
+            </w:r>
+            <w:r>
+              <w:rPr>
+                <w:noProof/>
+                <w:webHidden/>
+              </w:rPr>
+              <w:t>14</w:t>
+            </w:r>
+            <w:r>
+              <w:rPr>
+                <w:noProof/>
+                <w:webHidden/>
+              </w:rPr>
+              <w:fldChar w:fldCharType="end"/>
+            </w:r>
+          </w:hyperlink>
+        </w:p>
+        <w:p>
+          <w:pPr>
+            <w:pStyle w:val="TOC1"/>
+            <w:rPr>
+              <w:rFonts w:eastAsiaTheme="minorEastAsia"/>
+              <w:noProof/>
+              <w:sz w:val="22"/>
+              <w:lang w:val="en-US"/>
+            </w:rPr>
+          </w:pPr>
+          <w:hyperlink w:anchor="_Toc447912340" w:history="1">
+            <w:r>
+              <w:rPr>
+                <w:rStyle w:val="Hyperlink"/>
+                <w:noProof/>
+              </w:rPr>
+              <w:t>5</w:t>
+            </w:r>
+            <w:r>
+              <w:rPr>
+                <w:rFonts w:eastAsiaTheme="minorEastAsia"/>
+                <w:noProof/>
+                <w:sz w:val="22"/>
+                <w:lang w:val="en-US"/>
+              </w:rPr>
+              <w:tab/>
+            </w:r>
+            <w:r>
+              <w:rPr>
+                <w:rStyle w:val="Hyperlink"/>
+                <w:noProof/>
+              </w:rPr>
+              <w:t>Glossary &amp; references</w:t>
+            </w:r>
+            <w:r>
+              <w:rPr>
+                <w:noProof/>
+                <w:webHidden/>
+              </w:rPr>
+              <w:tab/>
+            </w:r>
+            <w:r>
+              <w:rPr>
+                <w:noProof/>
+                <w:webHidden/>
+              </w:rPr>
+              <w:fldChar w:fldCharType="begin"/>
+            </w:r>
+            <w:r>
+              <w:rPr>
+                <w:noProof/>
+                <w:webHidden/>
+              </w:rPr>
+              <w:instrText xml:space="preserve"> PAGEREF _Toc447912340 \h </w:instrText>
+            </w:r>
+            <w:r>
+              <w:rPr>
+                <w:noProof/>
+                <w:webHidden/>
+              </w:rPr>
+            </w:r>
+            <w:r>
+              <w:rPr>
+                <w:noProof/>
+                <w:webHidden/>
+              </w:rPr>
+              <w:fldChar w:fldCharType="separate"/>
+            </w:r>
+            <w:r>
+              <w:rPr>
+                <w:noProof/>
+                <w:webHidden/>
+              </w:rPr>
+              <w:t>16</w:t>
             </w:r>
             <w:r>
               <w:rPr>
@@ -2201,7 +2971,7 @@
         </w:rPr>
       </w:pPr>
       <w:bookmarkStart w:id="2" w:name="_Toc445063153"/>
-      <w:bookmarkStart w:id="3" w:name="_Toc446796388"/>
+      <w:bookmarkStart w:id="3" w:name="_Toc447912314"/>
       <w:r>
         <w:rPr>
           <w:lang w:val="en-US"/>
@@ -2217,7 +2987,7 @@
       <w:pPr>
         <w:pStyle w:val="Heading2"/>
       </w:pPr>
-      <w:bookmarkStart w:id="4" w:name="_Toc446796389"/>
+      <w:bookmarkStart w:id="4" w:name="_Toc447912315"/>
       <w:r>
         <w:t>Purpose of the system</w:t>
       </w:r>
@@ -2348,7 +3118,7 @@
       <w:pPr>
         <w:pStyle w:val="Heading2"/>
       </w:pPr>
-      <w:bookmarkStart w:id="5" w:name="_Toc446796390"/>
+      <w:bookmarkStart w:id="5" w:name="_Toc447912316"/>
       <w:r>
         <w:t>Design goals</w:t>
       </w:r>
@@ -2374,7 +3144,7 @@
           <w:lang w:val="en-US"/>
         </w:rPr>
       </w:pPr>
-      <w:bookmarkStart w:id="6" w:name="_Toc446796391"/>
+      <w:bookmarkStart w:id="6" w:name="_Toc447912317"/>
       <w:r>
         <w:rPr>
           <w:lang w:val="en-US"/>
@@ -2439,7 +3209,7 @@
           <w:lang w:val="en-US"/>
         </w:rPr>
       </w:pPr>
-      <w:bookmarkStart w:id="7" w:name="_Toc446796392"/>
+      <w:bookmarkStart w:id="7" w:name="_Toc447912318"/>
       <w:r>
         <w:rPr>
           <w:lang w:val="en-US"/>
@@ -2522,7 +3292,7 @@
           <w:lang w:val="en-US"/>
         </w:rPr>
       </w:pPr>
-      <w:bookmarkStart w:id="8" w:name="_Toc446796393"/>
+      <w:bookmarkStart w:id="8" w:name="_Toc447912319"/>
       <w:r>
         <w:rPr>
           <w:lang w:val="en-US"/>
@@ -2606,7 +3376,7 @@
           <w:lang w:val="en-US"/>
         </w:rPr>
       </w:pPr>
-      <w:bookmarkStart w:id="9" w:name="_Toc446796394"/>
+      <w:bookmarkStart w:id="9" w:name="_Toc447912320"/>
       <w:r>
         <w:rPr>
           <w:lang w:val="en-US"/>
@@ -2638,7 +3408,7 @@
       <w:pPr>
         <w:pStyle w:val="Heading3"/>
       </w:pPr>
-      <w:bookmarkStart w:id="10" w:name="_Toc446796395"/>
+      <w:bookmarkStart w:id="10" w:name="_Toc447912321"/>
       <w:r>
         <w:t>Portability</w:t>
       </w:r>
@@ -2673,7 +3443,7 @@
       </w:pPr>
       <w:bookmarkStart w:id="11" w:name="_Toc443747522"/>
       <w:bookmarkStart w:id="12" w:name="_Toc445063154"/>
-      <w:bookmarkStart w:id="13" w:name="_Toc446796396"/>
+      <w:bookmarkStart w:id="13" w:name="_Toc447912322"/>
       <w:r>
         <w:rPr>
           <w:lang w:val="en-US"/>
@@ -2688,7 +3458,7 @@
       <w:pPr>
         <w:pStyle w:val="Heading2"/>
       </w:pPr>
-      <w:bookmarkStart w:id="14" w:name="_Toc446796397"/>
+      <w:bookmarkStart w:id="14" w:name="_Toc447912323"/>
       <w:r>
         <w:t>Subsystem decomposition</w:t>
       </w:r>
@@ -2873,7 +3643,7 @@
       <w:pPr>
         <w:pStyle w:val="Heading2"/>
       </w:pPr>
-      <w:bookmarkStart w:id="15" w:name="_Toc446796398"/>
+      <w:bookmarkStart w:id="15" w:name="_Toc447912324"/>
       <w:r>
         <w:t>Hardware/software mapping</w:t>
       </w:r>
@@ -2947,7 +3717,7 @@
       <w:pPr>
         <w:pStyle w:val="Heading2"/>
       </w:pPr>
-      <w:bookmarkStart w:id="16" w:name="_Toc446796399"/>
+      <w:bookmarkStart w:id="16" w:name="_Toc447912325"/>
       <w:r>
         <w:t>Persistent data management</w:t>
       </w:r>
@@ -2977,7 +3747,7 @@
       <w:pPr>
         <w:pStyle w:val="Heading2"/>
       </w:pPr>
-      <w:bookmarkStart w:id="17" w:name="_Toc446796400"/>
+      <w:bookmarkStart w:id="17" w:name="_Toc447912326"/>
       <w:r>
         <w:t>Access control and security</w:t>
       </w:r>
@@ -3008,7 +3778,7 @@
       <w:pPr>
         <w:pStyle w:val="Heading2"/>
       </w:pPr>
-      <w:bookmarkStart w:id="18" w:name="_Toc446796401"/>
+      <w:bookmarkStart w:id="18" w:name="_Toc447912327"/>
       <w:r>
         <w:t>Boundary conditions</w:t>
       </w:r>
@@ -3204,7 +3974,7 @@
           <w:lang w:val="en-US"/>
         </w:rPr>
       </w:pPr>
-      <w:bookmarkStart w:id="19" w:name="_Toc446796402"/>
+      <w:bookmarkStart w:id="19" w:name="_Toc447912328"/>
       <w:r>
         <w:rPr>
           <w:lang w:val="en-US"/>
@@ -3332,7 +4102,7 @@
       <w:pPr>
         <w:pStyle w:val="Heading2"/>
       </w:pPr>
-      <w:bookmarkStart w:id="20" w:name="_Toc446796403"/>
+      <w:bookmarkStart w:id="20" w:name="_Toc447912329"/>
       <w:r>
         <w:t>Services of the Controller:</w:t>
       </w:r>
@@ -3369,7 +4139,7 @@
       <w:pPr>
         <w:pStyle w:val="Heading2"/>
       </w:pPr>
-      <w:bookmarkStart w:id="21" w:name="_Toc446796404"/>
+      <w:bookmarkStart w:id="21" w:name="_Toc447912330"/>
       <w:r>
         <w:t>Services of the View:</w:t>
       </w:r>
@@ -3435,7 +4205,7 @@
       <w:pPr>
         <w:pStyle w:val="Heading2"/>
       </w:pPr>
-      <w:bookmarkStart w:id="22" w:name="_Toc446796405"/>
+      <w:bookmarkStart w:id="22" w:name="_Toc447912331"/>
       <w:r>
         <w:lastRenderedPageBreak/>
         <w:t>Services of the Model:</w:t>
@@ -3511,9 +4281,11 @@
       <w:pPr>
         <w:pStyle w:val="Heading1"/>
       </w:pPr>
+      <w:bookmarkStart w:id="23" w:name="_Toc447912332"/>
       <w:r>
         <w:t>Low-level design</w:t>
       </w:r>
+      <w:bookmarkEnd w:id="23"/>
     </w:p>
     <w:p>
       <w:pPr>
@@ -3535,6 +4307,7 @@
           <w:b/>
         </w:rPr>
       </w:pPr>
+      <w:bookmarkStart w:id="24" w:name="_Toc447912333"/>
       <w:r>
         <w:rPr>
           <w:rStyle w:val="Heading2Char"/>
@@ -3542,6 +4315,7 @@
         </w:rPr>
         <w:t>Object design trade-offs</w:t>
       </w:r>
+      <w:bookmarkEnd w:id="24"/>
     </w:p>
     <w:p>
       <w:pPr>
@@ -3556,6 +4330,7 @@
       <w:pPr>
         <w:pStyle w:val="Heading2"/>
       </w:pPr>
+      <w:bookmarkStart w:id="25" w:name="_Toc447912334"/>
       <w:r>
         <w:rPr>
           <w:noProof/>
@@ -3627,6 +4402,7 @@
       <w:r>
         <w:t>Final object design</w:t>
       </w:r>
+      <w:bookmarkEnd w:id="25"/>
     </w:p>
     <w:p>
       <w:pPr>
@@ -3648,15 +4424,18 @@
       <w:pPr>
         <w:pStyle w:val="Heading2"/>
       </w:pPr>
+      <w:bookmarkStart w:id="26" w:name="_Toc447912335"/>
       <w:r>
         <w:lastRenderedPageBreak/>
         <w:t>Packages</w:t>
       </w:r>
+      <w:bookmarkEnd w:id="26"/>
     </w:p>
     <w:p>
       <w:r>
         <w:rPr>
           <w:noProof/>
+          <w:lang w:val="en-US"/>
         </w:rPr>
         <w:drawing>
           <wp:inline distT="114300" distB="114300" distL="114300" distR="114300" wp14:anchorId="34D8297F" wp14:editId="63BCBC1C">
@@ -3713,6 +4492,7 @@
       <w:r>
         <w:rPr>
           <w:noProof/>
+          <w:lang w:val="en-US"/>
         </w:rPr>
         <w:lastRenderedPageBreak/>
         <w:drawing>
@@ -3772,10 +4552,12 @@
       <w:pPr>
         <w:pStyle w:val="Heading2"/>
       </w:pPr>
+      <w:bookmarkStart w:id="27" w:name="_Toc447912336"/>
       <w:r>
         <w:lastRenderedPageBreak/>
         <w:t>Class Interfaces</w:t>
       </w:r>
+      <w:bookmarkEnd w:id="27"/>
     </w:p>
     <w:p>
       <w:pPr>
@@ -3784,34 +4566,1302 @@
           <w:lang w:val="en-US"/>
         </w:rPr>
       </w:pPr>
+      <w:bookmarkStart w:id="28" w:name="_Toc447912337"/>
       <w:r>
         <w:rPr>
           <w:lang w:val="en-US"/>
         </w:rPr>
         <w:t>Model Classes</w:t>
       </w:r>
-    </w:p>
-    <w:p>
-      <w:pPr>
-        <w:rPr>
-          <w:lang w:val="en-US"/>
-        </w:rPr>
-      </w:pPr>
-    </w:p>
-    <w:p>
-      <w:pPr>
-        <w:rPr>
-          <w:lang w:val="en-US"/>
-        </w:rPr>
-      </w:pPr>
+      <w:bookmarkEnd w:id="28"/>
+    </w:p>
+    <w:p>
+      <w:pPr>
+        <w:pStyle w:val="Subtitle"/>
+      </w:pPr>
+      <w:r>
+        <w:t>GameEngine Class</w:t>
+      </w:r>
+    </w:p>
+    <w:p>
+      <w:pPr>
+        <w:rPr>
+          <w:szCs w:val="24"/>
+          <w:u w:val="single"/>
+        </w:rPr>
+      </w:pPr>
+      <w:r>
+        <w:rPr>
+          <w:szCs w:val="24"/>
+          <w:u w:val="single"/>
+        </w:rPr>
+        <w:t>Attributes:</w:t>
+      </w:r>
+    </w:p>
+    <w:p>
+      <w:pPr>
+        <w:rPr>
+          <w:b/>
+          <w:szCs w:val="24"/>
+        </w:rPr>
+      </w:pPr>
+      <w:r>
+        <w:rPr>
+          <w:b/>
+          <w:szCs w:val="24"/>
+        </w:rPr>
+        <w:t>private OverlapEngine oEngine:</w:t>
+      </w:r>
+      <w:r>
+        <w:rPr>
+          <w:b/>
+          <w:szCs w:val="24"/>
+        </w:rPr>
+        <w:t xml:space="preserve"> ???</w:t>
+      </w:r>
+    </w:p>
+    <w:p>
+      <w:pPr>
+        <w:rPr>
+          <w:szCs w:val="24"/>
+        </w:rPr>
+      </w:pPr>
+      <w:r>
+        <w:rPr>
+          <w:b/>
+          <w:szCs w:val="24"/>
+        </w:rPr>
+        <w:t>private Bomberman[] bombers:</w:t>
+      </w:r>
+      <w:r>
+        <w:rPr>
+          <w:b/>
+          <w:szCs w:val="24"/>
+        </w:rPr>
+        <w:t xml:space="preserve"> </w:t>
+      </w:r>
+      <w:r>
+        <w:rPr>
+          <w:szCs w:val="24"/>
+        </w:rPr>
+        <w:t>this attribute holds bombers data in gameplay.</w:t>
+      </w:r>
+    </w:p>
+    <w:p>
+      <w:pPr>
+        <w:rPr>
+          <w:szCs w:val="24"/>
+        </w:rPr>
+      </w:pPr>
+      <w:r>
+        <w:rPr>
+          <w:b/>
+          <w:szCs w:val="24"/>
+        </w:rPr>
+        <w:t>private Bomb[] bombs:</w:t>
+      </w:r>
+      <w:r>
+        <w:rPr>
+          <w:szCs w:val="24"/>
+        </w:rPr>
+        <w:t xml:space="preserve"> this attribute holds bombs data.</w:t>
+      </w:r>
+    </w:p>
+    <w:p>
+      <w:pPr>
+        <w:rPr>
+          <w:b/>
+          <w:szCs w:val="24"/>
+        </w:rPr>
+      </w:pPr>
+      <w:r>
+        <w:rPr>
+          <w:b/>
+          <w:szCs w:val="24"/>
+        </w:rPr>
+        <w:t>private Wall[] walls:</w:t>
+      </w:r>
+      <w:r>
+        <w:rPr>
+          <w:b/>
+          <w:szCs w:val="24"/>
+        </w:rPr>
+        <w:t xml:space="preserve"> </w:t>
+      </w:r>
+      <w:r>
+        <w:rPr>
+          <w:szCs w:val="24"/>
+        </w:rPr>
+        <w:t>this attribute holds data of walls in game.</w:t>
+      </w:r>
+    </w:p>
+    <w:p>
+      <w:pPr>
+        <w:rPr>
+          <w:b/>
+          <w:szCs w:val="24"/>
+        </w:rPr>
+      </w:pPr>
+      <w:r>
+        <w:rPr>
+          <w:b/>
+          <w:szCs w:val="24"/>
+        </w:rPr>
+        <w:t>private PowerUp[] powerUps:</w:t>
+      </w:r>
+      <w:r>
+        <w:rPr>
+          <w:b/>
+          <w:szCs w:val="24"/>
+        </w:rPr>
+        <w:t xml:space="preserve"> </w:t>
+      </w:r>
+      <w:r>
+        <w:rPr>
+          <w:szCs w:val="24"/>
+        </w:rPr>
+        <w:t xml:space="preserve">this attribute holds data of powerups that players and bombermans have. </w:t>
+      </w:r>
+    </w:p>
+    <w:p>
+      <w:pPr>
+        <w:rPr>
+          <w:szCs w:val="24"/>
+          <w:u w:val="single"/>
+        </w:rPr>
+      </w:pPr>
+      <w:r>
+        <w:rPr>
+          <w:szCs w:val="24"/>
+          <w:u w:val="single"/>
+        </w:rPr>
+        <w:t>Constructor:</w:t>
+      </w:r>
+    </w:p>
+    <w:p>
+      <w:pPr>
+        <w:rPr>
+          <w:b/>
+          <w:szCs w:val="24"/>
+        </w:rPr>
+      </w:pPr>
+      <w:r>
+        <w:rPr>
+          <w:b/>
+          <w:szCs w:val="24"/>
+        </w:rPr>
+        <w:t>public GameEngine(</w:t>
+      </w:r>
+      <w:r>
+        <w:rPr>
+          <w:b/>
+          <w:szCs w:val="24"/>
+        </w:rPr>
+        <w:t>int[][] map</w:t>
+      </w:r>
+      <w:r>
+        <w:rPr>
+          <w:b/>
+          <w:szCs w:val="24"/>
+        </w:rPr>
+        <w:t>):</w:t>
+      </w:r>
+      <w:r>
+        <w:rPr>
+          <w:b/>
+          <w:szCs w:val="24"/>
+        </w:rPr>
+        <w:t xml:space="preserve"> ???</w:t>
+      </w:r>
+    </w:p>
+    <w:p>
+      <w:pPr>
+        <w:rPr>
+          <w:noProof/>
+          <w:szCs w:val="24"/>
+          <w:u w:val="single"/>
+        </w:rPr>
+      </w:pPr>
+      <w:r>
+        <w:rPr>
+          <w:noProof/>
+          <w:szCs w:val="24"/>
+          <w:u w:val="single"/>
+        </w:rPr>
+        <w:t>Methods:</w:t>
+      </w:r>
+    </w:p>
+    <w:p>
+      <w:pPr>
+        <w:rPr>
+          <w:szCs w:val="24"/>
+        </w:rPr>
+      </w:pPr>
+      <w:r>
+        <w:rPr>
+          <w:b/>
+          <w:szCs w:val="24"/>
+        </w:rPr>
+        <w:t xml:space="preserve">public </w:t>
+      </w:r>
+      <w:r>
+        <w:rPr>
+          <w:b/>
+          <w:szCs w:val="24"/>
+        </w:rPr>
+        <w:t>boolean</w:t>
+      </w:r>
+      <w:r>
+        <w:rPr>
+          <w:b/>
+          <w:szCs w:val="24"/>
+        </w:rPr>
+        <w:t xml:space="preserve"> </w:t>
+      </w:r>
+      <w:r>
+        <w:rPr>
+          <w:b/>
+          <w:szCs w:val="24"/>
+        </w:rPr>
+        <w:t>elapseTime</w:t>
+      </w:r>
+      <w:r>
+        <w:rPr>
+          <w:b/>
+          <w:szCs w:val="24"/>
+        </w:rPr>
+        <w:t>(</w:t>
+      </w:r>
+      <w:r>
+        <w:rPr>
+          <w:b/>
+          <w:szCs w:val="24"/>
+        </w:rPr>
+        <w:t>int x1, int y1, boolean b1,int timeAmount</w:t>
+      </w:r>
+      <w:r>
+        <w:rPr>
+          <w:b/>
+          <w:szCs w:val="24"/>
+        </w:rPr>
+        <w:t>):</w:t>
+      </w:r>
+      <w:r>
+        <w:rPr>
+          <w:b/>
+          <w:szCs w:val="24"/>
+        </w:rPr>
+        <w:t xml:space="preserve"> </w:t>
+      </w:r>
+      <w:r>
+        <w:rPr>
+          <w:szCs w:val="24"/>
+        </w:rPr>
+        <w:t>GameManager call this method when controlPlayer1 method is in operating condition and if bomb button pressed boolean b1 be true. Until game finishes elapseTime method returns true when the game finished it turns to false. This method also calls Bomberman classes countDown() method.</w:t>
+      </w:r>
+    </w:p>
+    <w:p>
+      <w:pPr>
+        <w:rPr>
+          <w:szCs w:val="24"/>
+        </w:rPr>
+      </w:pPr>
+      <w:r>
+        <w:rPr>
+          <w:b/>
+          <w:szCs w:val="24"/>
+        </w:rPr>
+        <w:t xml:space="preserve">public </w:t>
+      </w:r>
+      <w:r>
+        <w:rPr>
+          <w:b/>
+          <w:szCs w:val="24"/>
+        </w:rPr>
+        <w:t>boolean</w:t>
+      </w:r>
+      <w:r>
+        <w:rPr>
+          <w:b/>
+          <w:szCs w:val="24"/>
+        </w:rPr>
+        <w:t xml:space="preserve"> </w:t>
+      </w:r>
+      <w:r>
+        <w:rPr>
+          <w:b/>
+          <w:szCs w:val="24"/>
+        </w:rPr>
+        <w:t>elapseTime</w:t>
+      </w:r>
+      <w:r>
+        <w:rPr>
+          <w:b/>
+          <w:szCs w:val="24"/>
+        </w:rPr>
+        <w:t>(</w:t>
+      </w:r>
+      <w:r>
+        <w:rPr>
+          <w:b/>
+          <w:szCs w:val="24"/>
+        </w:rPr>
+        <w:t>int x1, int y1,</w:t>
+      </w:r>
+      <w:r>
+        <w:rPr>
+          <w:b/>
+          <w:szCs w:val="24"/>
+        </w:rPr>
+        <w:t xml:space="preserve"> </w:t>
+      </w:r>
+      <w:r>
+        <w:rPr>
+          <w:b/>
+          <w:szCs w:val="24"/>
+        </w:rPr>
+        <w:t>int x2, int y2, boolean b1,</w:t>
+      </w:r>
+      <w:r>
+        <w:rPr>
+          <w:b/>
+          <w:szCs w:val="24"/>
+        </w:rPr>
+        <w:t xml:space="preserve"> </w:t>
+      </w:r>
+      <w:r>
+        <w:rPr>
+          <w:b/>
+          <w:szCs w:val="24"/>
+        </w:rPr>
+        <w:t>boolean b1, int timeAmount</w:t>
+      </w:r>
+      <w:r>
+        <w:rPr>
+          <w:b/>
+          <w:szCs w:val="24"/>
+        </w:rPr>
+        <w:t>):</w:t>
+      </w:r>
+      <w:r>
+        <w:rPr>
+          <w:b/>
+          <w:szCs w:val="24"/>
+        </w:rPr>
+        <w:t xml:space="preserve"> </w:t>
+      </w:r>
+      <w:r>
+        <w:rPr>
+          <w:szCs w:val="24"/>
+        </w:rPr>
+        <w:t>this method is for multiplayer mode and if bomb button pressed boolean b1 returns true. Until the game finishes elapseTime method returns true but when the game finished it turns to false.</w:t>
+      </w:r>
+    </w:p>
+    <w:p>
+      <w:pPr>
+        <w:rPr>
+          <w:b/>
+          <w:szCs w:val="24"/>
+        </w:rPr>
+      </w:pPr>
+      <w:r>
+        <w:rPr>
+          <w:b/>
+          <w:szCs w:val="24"/>
+        </w:rPr>
+        <w:t>public int[][] serveGameMap(): ???</w:t>
+      </w:r>
+    </w:p>
+    <w:p>
+      <w:pPr>
+        <w:rPr>
+          <w:szCs w:val="24"/>
+        </w:rPr>
+      </w:pPr>
+      <w:r>
+        <w:rPr>
+          <w:b/>
+          <w:szCs w:val="24"/>
+        </w:rPr>
+        <w:t xml:space="preserve">public void??? addGameObject(int type, int x, int y): </w:t>
+      </w:r>
+      <w:r>
+        <w:rPr>
+          <w:szCs w:val="24"/>
+        </w:rPr>
+        <w:t xml:space="preserve">this method add new </w:t>
+      </w:r>
+      <w:r>
+        <w:rPr>
+          <w:szCs w:val="24"/>
+        </w:rPr>
+        <w:t>new game object with using GameObject class.</w:t>
+      </w:r>
+    </w:p>
+    <w:p>
+      <w:pPr>
+        <w:rPr>
+          <w:szCs w:val="24"/>
+        </w:rPr>
+      </w:pPr>
+      <w:r>
+        <w:rPr>
+          <w:b/>
+          <w:szCs w:val="24"/>
+        </w:rPr>
+        <w:t xml:space="preserve">public void??? deleteGameObject(GameObject object): </w:t>
+      </w:r>
+      <w:r>
+        <w:rPr>
+          <w:szCs w:val="24"/>
+        </w:rPr>
+        <w:t>this method deletes existing game object from map.</w:t>
+      </w:r>
+    </w:p>
+    <w:p>
+      <w:pPr>
+        <w:pStyle w:val="Subtitle"/>
+        <w:rPr>
+          <w:noProof/>
+          <w:u w:val="single"/>
+        </w:rPr>
+      </w:pPr>
+      <w:r>
+        <w:lastRenderedPageBreak/>
+        <w:t>GameObject Class</w:t>
+      </w:r>
+    </w:p>
+    <w:p>
+      <w:pPr>
+        <w:rPr>
+          <w:szCs w:val="24"/>
+          <w:u w:val="single"/>
+        </w:rPr>
+      </w:pPr>
+    </w:p>
+    <w:p>
+      <w:pPr>
+        <w:rPr>
+          <w:szCs w:val="24"/>
+        </w:rPr>
+      </w:pPr>
+      <w:r>
+        <w:rPr>
+          <w:szCs w:val="24"/>
+          <w:u w:val="single"/>
+        </w:rPr>
+        <w:t>Attributes:</w:t>
+      </w:r>
+      <w:r>
+        <w:rPr>
+          <w:b/>
+          <w:szCs w:val="24"/>
+        </w:rPr>
+        <w:t>p</w:t>
+      </w:r>
+      <w:r>
+        <w:rPr>
+          <w:b/>
+          <w:szCs w:val="24"/>
+        </w:rPr>
+        <w:t>rivate</w:t>
+      </w:r>
+      <w:r>
+        <w:rPr>
+          <w:b/>
+          <w:szCs w:val="24"/>
+        </w:rPr>
+        <w:t xml:space="preserve"> int xPosition: </w:t>
+      </w:r>
+      <w:r>
+        <w:rPr>
+          <w:szCs w:val="24"/>
+        </w:rPr>
+        <w:t>this attribute</w:t>
+      </w:r>
+      <w:r>
+        <w:rPr>
+          <w:b/>
+          <w:szCs w:val="24"/>
+        </w:rPr>
+        <w:t xml:space="preserve"> </w:t>
+      </w:r>
+      <w:r>
+        <w:rPr>
+          <w:szCs w:val="24"/>
+        </w:rPr>
+        <w:t>holds reference of the objects current position in coordinate x-axis.</w:t>
+      </w:r>
+    </w:p>
+    <w:p>
+      <w:pPr>
+        <w:rPr>
+          <w:szCs w:val="24"/>
+          <w:u w:val="single"/>
+        </w:rPr>
+      </w:pPr>
+      <w:r>
+        <w:rPr>
+          <w:b/>
+          <w:szCs w:val="24"/>
+        </w:rPr>
+        <w:t>private</w:t>
+      </w:r>
+      <w:r>
+        <w:rPr>
+          <w:b/>
+          <w:szCs w:val="24"/>
+        </w:rPr>
+        <w:t xml:space="preserve"> int yPosition: </w:t>
+      </w:r>
+      <w:r>
+        <w:rPr>
+          <w:szCs w:val="24"/>
+        </w:rPr>
+        <w:t>this attribute holds reference of the objects current position in coordinate y-axis.</w:t>
+      </w:r>
+    </w:p>
+    <w:p>
+      <w:pPr>
+        <w:rPr>
+          <w:szCs w:val="24"/>
+          <w:u w:val="single"/>
+        </w:rPr>
+      </w:pPr>
+    </w:p>
+    <w:p>
+      <w:pPr>
+        <w:rPr>
+          <w:szCs w:val="24"/>
+          <w:u w:val="single"/>
+        </w:rPr>
+      </w:pPr>
+    </w:p>
+    <w:p>
+      <w:pPr>
+        <w:rPr>
+          <w:szCs w:val="24"/>
+          <w:u w:val="single"/>
+        </w:rPr>
+      </w:pPr>
+      <w:r>
+        <w:rPr>
+          <w:szCs w:val="24"/>
+          <w:u w:val="single"/>
+        </w:rPr>
+        <w:t>Constructor:</w:t>
+      </w:r>
+    </w:p>
+    <w:p>
+      <w:pPr>
+        <w:rPr>
+          <w:szCs w:val="24"/>
+        </w:rPr>
+      </w:pPr>
+      <w:r>
+        <w:rPr>
+          <w:b/>
+          <w:szCs w:val="24"/>
+        </w:rPr>
+        <w:t xml:space="preserve">public GameObject(int x, int y): </w:t>
+      </w:r>
+      <w:r>
+        <w:rPr>
+          <w:szCs w:val="24"/>
+        </w:rPr>
+        <w:t>initializes the GameObject with int x and int y attribute values. When used, it creates new object with help of GameEngine.</w:t>
+      </w:r>
+    </w:p>
+    <w:p>
+      <w:pPr>
+        <w:rPr>
+          <w:szCs w:val="24"/>
+        </w:rPr>
+      </w:pPr>
+    </w:p>
+    <w:p>
+      <w:pPr>
+        <w:pStyle w:val="Subtitle"/>
+        <w:rPr>
+          <w:noProof/>
+        </w:rPr>
+      </w:pPr>
+      <w:r>
+        <w:rPr>
+          <w:noProof/>
+        </w:rPr>
+        <w:t>Overl</w:t>
+      </w:r>
+      <w:r>
+        <w:rPr>
+          <w:noProof/>
+        </w:rPr>
+        <w:t>apEngine Class</w:t>
+      </w:r>
+    </w:p>
+    <w:p>
+      <w:pPr>
+        <w:rPr>
+          <w:noProof/>
+          <w:szCs w:val="24"/>
+          <w:u w:val="single"/>
+        </w:rPr>
+      </w:pPr>
+      <w:r>
+        <w:rPr>
+          <w:noProof/>
+          <w:szCs w:val="24"/>
+          <w:u w:val="single"/>
+        </w:rPr>
+        <w:t>Methods:</w:t>
+      </w:r>
+    </w:p>
+    <w:p>
+      <w:pPr>
+        <w:rPr>
+          <w:noProof/>
+          <w:szCs w:val="24"/>
+        </w:rPr>
+      </w:pPr>
+      <w:r>
+        <w:rPr>
+          <w:b/>
+          <w:noProof/>
+          <w:szCs w:val="24"/>
+        </w:rPr>
+        <w:t xml:space="preserve">public boolean checkCollide(GameObject??? gameObject1, GameObject??? gameObject2): </w:t>
+      </w:r>
+      <w:r>
+        <w:rPr>
+          <w:noProof/>
+          <w:szCs w:val="24"/>
+        </w:rPr>
+        <w:t>this method checks if gameObject1 and gameObject2 collides or not and returns the result.</w:t>
+      </w:r>
+    </w:p>
+    <w:p>
+      <w:pPr>
+        <w:rPr>
+          <w:b/>
+          <w:noProof/>
+          <w:sz w:val="28"/>
+          <w:szCs w:val="28"/>
+        </w:rPr>
+      </w:pPr>
+    </w:p>
+    <w:p>
+      <w:pPr>
+        <w:pStyle w:val="Subtitle"/>
+        <w:rPr>
+          <w:noProof/>
+        </w:rPr>
+      </w:pPr>
+      <w:r>
+        <w:rPr>
+          <w:noProof/>
+        </w:rPr>
+        <w:t>Explodable Class</w:t>
+      </w:r>
+    </w:p>
+    <w:p>
+      <w:pPr>
+        <w:rPr>
+          <w:noProof/>
+          <w:szCs w:val="24"/>
+          <w:u w:val="single"/>
+        </w:rPr>
+      </w:pPr>
+      <w:r>
+        <w:rPr>
+          <w:noProof/>
+          <w:szCs w:val="24"/>
+          <w:u w:val="single"/>
+        </w:rPr>
+        <w:t>Methods:</w:t>
+      </w:r>
+    </w:p>
+    <w:p>
+      <w:pPr>
+        <w:rPr>
+          <w:noProof/>
+          <w:szCs w:val="24"/>
+        </w:rPr>
+      </w:pPr>
+      <w:r>
+        <w:rPr>
+          <w:b/>
+          <w:noProof/>
+          <w:szCs w:val="24"/>
+        </w:rPr>
+        <w:t xml:space="preserve">public void beExploded(GameEngine engine): </w:t>
+      </w:r>
+      <w:r>
+        <w:rPr>
+          <w:noProof/>
+          <w:szCs w:val="24"/>
+        </w:rPr>
+        <w:t>if a bomb explodes than this method takes part with GameEngine engine to call methods.</w:t>
+      </w:r>
+    </w:p>
+    <w:p>
+      <w:pPr>
+        <w:pStyle w:val="Subtitle"/>
+        <w:rPr>
+          <w:noProof/>
+        </w:rPr>
+      </w:pPr>
+      <w:r>
+        <w:rPr>
+          <w:noProof/>
+        </w:rPr>
+        <w:t>PowerUp Class</w:t>
+      </w:r>
+    </w:p>
+    <w:p>
+      <w:pPr>
+        <w:rPr>
+          <w:noProof/>
+          <w:szCs w:val="24"/>
+          <w:u w:val="single"/>
+        </w:rPr>
+      </w:pPr>
+      <w:r>
+        <w:rPr>
+          <w:noProof/>
+          <w:szCs w:val="24"/>
+          <w:u w:val="single"/>
+        </w:rPr>
+        <w:t>Methods:</w:t>
+      </w:r>
+    </w:p>
+    <w:p>
+      <w:pPr>
+        <w:rPr>
+          <w:noProof/>
+          <w:szCs w:val="24"/>
+        </w:rPr>
+      </w:pPr>
+      <w:r>
+        <w:rPr>
+          <w:b/>
+          <w:noProof/>
+          <w:szCs w:val="24"/>
+        </w:rPr>
+        <w:t>p</w:t>
+      </w:r>
+      <w:r>
+        <w:rPr>
+          <w:b/>
+          <w:noProof/>
+          <w:szCs w:val="24"/>
+        </w:rPr>
+        <w:t>ublic void beTaken(Bomberman bomber):</w:t>
+      </w:r>
+      <w:r>
+        <w:rPr>
+          <w:b/>
+          <w:noProof/>
+          <w:szCs w:val="24"/>
+        </w:rPr>
+        <w:t xml:space="preserve"> </w:t>
+      </w:r>
+      <w:r>
+        <w:rPr>
+          <w:noProof/>
+          <w:szCs w:val="24"/>
+        </w:rPr>
+        <w:t>if user moves and found a powerUp this method invokes and user takes a power up of its type.</w:t>
+      </w:r>
+    </w:p>
+    <w:p>
+      <w:pPr>
+        <w:rPr>
+          <w:noProof/>
+          <w:szCs w:val="24"/>
+        </w:rPr>
+      </w:pPr>
+    </w:p>
+    <w:p>
+      <w:pPr>
+        <w:pStyle w:val="Subtitle"/>
+        <w:rPr>
+          <w:noProof/>
+        </w:rPr>
+      </w:pPr>
+      <w:r>
+        <w:rPr>
+          <w:noProof/>
+        </w:rPr>
+        <w:lastRenderedPageBreak/>
+        <w:t>Shield Class</w:t>
+      </w:r>
+    </w:p>
+    <w:p>
+      <w:pPr>
+        <w:rPr>
+          <w:noProof/>
+          <w:szCs w:val="24"/>
+          <w:u w:val="single"/>
+        </w:rPr>
+      </w:pPr>
+      <w:r>
+        <w:rPr>
+          <w:noProof/>
+          <w:szCs w:val="24"/>
+          <w:u w:val="single"/>
+        </w:rPr>
+        <w:t>Methods:</w:t>
+      </w:r>
+    </w:p>
+    <w:p>
+      <w:pPr>
+        <w:rPr>
+          <w:noProof/>
+          <w:szCs w:val="24"/>
+        </w:rPr>
+      </w:pPr>
+      <w:r>
+        <w:rPr>
+          <w:b/>
+          <w:noProof/>
+          <w:szCs w:val="24"/>
+        </w:rPr>
+        <w:t>public void beTaken(Bomberman bomber):</w:t>
+      </w:r>
+      <w:r>
+        <w:rPr>
+          <w:b/>
+          <w:noProof/>
+          <w:szCs w:val="24"/>
+        </w:rPr>
+        <w:t xml:space="preserve"> </w:t>
+      </w:r>
+      <w:r>
+        <w:rPr>
+          <w:noProof/>
+          <w:szCs w:val="24"/>
+        </w:rPr>
+        <w:t>this method works if</w:t>
+      </w:r>
+      <w:r>
+        <w:rPr>
+          <w:noProof/>
+          <w:szCs w:val="24"/>
+        </w:rPr>
+        <w:t xml:space="preserve"> user founds a power up in shield type.</w:t>
+      </w:r>
+    </w:p>
+    <w:p>
+      <w:pPr>
+        <w:rPr>
+          <w:noProof/>
+          <w:szCs w:val="24"/>
+        </w:rPr>
+      </w:pPr>
+      <w:r>
+        <w:rPr>
+          <w:b/>
+          <w:noProof/>
+          <w:szCs w:val="24"/>
+        </w:rPr>
+        <w:t>public void beExploded(GameEngine engine):</w:t>
+      </w:r>
+      <w:r>
+        <w:rPr>
+          <w:b/>
+          <w:noProof/>
+          <w:szCs w:val="24"/>
+        </w:rPr>
+        <w:t xml:space="preserve"> </w:t>
+      </w:r>
+      <w:r>
+        <w:rPr>
+          <w:noProof/>
+          <w:szCs w:val="24"/>
+        </w:rPr>
+        <w:t>this method shows</w:t>
+      </w:r>
+      <w:r>
+        <w:rPr>
+          <w:b/>
+          <w:noProof/>
+          <w:szCs w:val="24"/>
+        </w:rPr>
+        <w:t xml:space="preserve"> </w:t>
+      </w:r>
+      <w:r>
+        <w:rPr>
+          <w:noProof/>
+          <w:szCs w:val="24"/>
+        </w:rPr>
+        <w:t>if a bomb explodes near a shield (power up) than this power up explodes and deleted from game.</w:t>
+      </w:r>
+    </w:p>
+    <w:p>
+      <w:pPr>
+        <w:rPr>
+          <w:b/>
+          <w:noProof/>
+          <w:szCs w:val="24"/>
+        </w:rPr>
+      </w:pPr>
+    </w:p>
+    <w:p>
+      <w:pPr>
+        <w:pStyle w:val="Subtitle"/>
+        <w:rPr>
+          <w:noProof/>
+        </w:rPr>
+      </w:pPr>
+      <w:r>
+        <w:rPr>
+          <w:noProof/>
+        </w:rPr>
+        <w:t>MagnitudeUp Class</w:t>
+      </w:r>
+    </w:p>
+    <w:p>
+      <w:pPr>
+        <w:rPr>
+          <w:noProof/>
+          <w:szCs w:val="24"/>
+          <w:u w:val="single"/>
+        </w:rPr>
+      </w:pPr>
+      <w:r>
+        <w:rPr>
+          <w:noProof/>
+          <w:szCs w:val="24"/>
+          <w:u w:val="single"/>
+        </w:rPr>
+        <w:t>Methods:</w:t>
+      </w:r>
+    </w:p>
+    <w:p>
+      <w:pPr>
+        <w:rPr>
+          <w:noProof/>
+          <w:szCs w:val="24"/>
+        </w:rPr>
+      </w:pPr>
+      <w:r>
+        <w:rPr>
+          <w:b/>
+          <w:noProof/>
+          <w:szCs w:val="24"/>
+        </w:rPr>
+        <w:t>public void beTaken(Bomberman bomber):</w:t>
+      </w:r>
+      <w:r>
+        <w:rPr>
+          <w:b/>
+          <w:noProof/>
+          <w:szCs w:val="24"/>
+        </w:rPr>
+        <w:t xml:space="preserve"> </w:t>
+      </w:r>
+      <w:r>
+        <w:rPr>
+          <w:noProof/>
+          <w:szCs w:val="24"/>
+        </w:rPr>
+        <w:t>this method works if</w:t>
+      </w:r>
+      <w:r>
+        <w:rPr>
+          <w:noProof/>
+          <w:szCs w:val="24"/>
+        </w:rPr>
+        <w:t xml:space="preserve"> user founds a power up in magnitude type.</w:t>
+      </w:r>
+    </w:p>
+    <w:p>
+      <w:pPr>
+        <w:rPr>
+          <w:noProof/>
+          <w:szCs w:val="24"/>
+        </w:rPr>
+      </w:pPr>
+      <w:r>
+        <w:rPr>
+          <w:b/>
+          <w:noProof/>
+          <w:szCs w:val="24"/>
+        </w:rPr>
+        <w:t>public void beExploded(GameEngine engine):</w:t>
+      </w:r>
+      <w:r>
+        <w:rPr>
+          <w:noProof/>
+          <w:szCs w:val="24"/>
+        </w:rPr>
+        <w:t xml:space="preserve"> this method shows</w:t>
+      </w:r>
+      <w:r>
+        <w:rPr>
+          <w:b/>
+          <w:noProof/>
+          <w:szCs w:val="24"/>
+        </w:rPr>
+        <w:t xml:space="preserve"> </w:t>
+      </w:r>
+      <w:r>
+        <w:rPr>
+          <w:noProof/>
+          <w:szCs w:val="24"/>
+        </w:rPr>
+        <w:t>if a bomb explodes near a magnitude up (power up) than this power up explodes and deleted from game.</w:t>
+      </w:r>
+    </w:p>
+    <w:p>
+      <w:pPr>
+        <w:rPr>
+          <w:b/>
+          <w:noProof/>
+          <w:szCs w:val="24"/>
+        </w:rPr>
+      </w:pPr>
+    </w:p>
+    <w:p>
+      <w:pPr>
+        <w:pStyle w:val="Subtitle"/>
+        <w:rPr>
+          <w:noProof/>
+        </w:rPr>
+      </w:pPr>
+      <w:r>
+        <w:rPr>
+          <w:noProof/>
+        </w:rPr>
+        <w:t>SpeedUp Class</w:t>
+      </w:r>
+    </w:p>
+    <w:p>
+      <w:pPr>
+        <w:rPr>
+          <w:noProof/>
+          <w:szCs w:val="24"/>
+          <w:u w:val="single"/>
+        </w:rPr>
+      </w:pPr>
+      <w:r>
+        <w:rPr>
+          <w:noProof/>
+          <w:szCs w:val="24"/>
+          <w:u w:val="single"/>
+        </w:rPr>
+        <w:t>Methods:</w:t>
+      </w:r>
+    </w:p>
+    <w:p>
+      <w:pPr>
+        <w:rPr>
+          <w:noProof/>
+          <w:szCs w:val="24"/>
+        </w:rPr>
+      </w:pPr>
+      <w:r>
+        <w:rPr>
+          <w:b/>
+          <w:noProof/>
+          <w:szCs w:val="24"/>
+        </w:rPr>
+        <w:t>public void beTaken(Bomberman bomber):</w:t>
+      </w:r>
+      <w:r>
+        <w:rPr>
+          <w:noProof/>
+          <w:szCs w:val="24"/>
+        </w:rPr>
+        <w:t xml:space="preserve"> </w:t>
+      </w:r>
+      <w:r>
+        <w:rPr>
+          <w:noProof/>
+          <w:szCs w:val="24"/>
+        </w:rPr>
+        <w:t>this method works if</w:t>
+      </w:r>
+      <w:r>
+        <w:rPr>
+          <w:noProof/>
+          <w:szCs w:val="24"/>
+        </w:rPr>
+        <w:t xml:space="preserve"> user founds a power up in speed up type.</w:t>
+      </w:r>
+    </w:p>
+    <w:p>
+      <w:pPr>
+        <w:rPr>
+          <w:noProof/>
+          <w:szCs w:val="24"/>
+        </w:rPr>
+      </w:pPr>
+      <w:r>
+        <w:rPr>
+          <w:b/>
+          <w:noProof/>
+          <w:szCs w:val="24"/>
+        </w:rPr>
+        <w:t>public void beExploded(GameEngine engine):</w:t>
+      </w:r>
+      <w:r>
+        <w:rPr>
+          <w:noProof/>
+          <w:szCs w:val="24"/>
+        </w:rPr>
+        <w:t xml:space="preserve"> this method shows</w:t>
+      </w:r>
+      <w:r>
+        <w:rPr>
+          <w:b/>
+          <w:noProof/>
+          <w:szCs w:val="24"/>
+        </w:rPr>
+        <w:t xml:space="preserve"> </w:t>
+      </w:r>
+      <w:r>
+        <w:rPr>
+          <w:noProof/>
+          <w:szCs w:val="24"/>
+        </w:rPr>
+        <w:t>if a bomb explodes near a speed up (power up) than this power up explodes and deleted from game.</w:t>
+      </w:r>
+    </w:p>
+    <w:p>
+      <w:pPr>
+        <w:rPr>
+          <w:b/>
+          <w:noProof/>
+          <w:szCs w:val="24"/>
+        </w:rPr>
+      </w:pPr>
+    </w:p>
+    <w:p>
+      <w:pPr>
+        <w:pStyle w:val="Subtitle"/>
+        <w:rPr>
+          <w:noProof/>
+        </w:rPr>
+      </w:pPr>
+      <w:r>
+        <w:rPr>
+          <w:noProof/>
+        </w:rPr>
+        <w:t>LimitUp Class</w:t>
+      </w:r>
+    </w:p>
+    <w:p>
+      <w:pPr>
+        <w:rPr>
+          <w:noProof/>
+          <w:szCs w:val="24"/>
+          <w:u w:val="single"/>
+        </w:rPr>
+      </w:pPr>
+      <w:r>
+        <w:rPr>
+          <w:noProof/>
+          <w:szCs w:val="24"/>
+          <w:u w:val="single"/>
+        </w:rPr>
+        <w:t>Methods:</w:t>
+      </w:r>
+    </w:p>
+    <w:p>
+      <w:pPr>
+        <w:rPr>
+          <w:noProof/>
+          <w:szCs w:val="24"/>
+        </w:rPr>
+      </w:pPr>
+      <w:r>
+        <w:rPr>
+          <w:b/>
+          <w:noProof/>
+          <w:szCs w:val="24"/>
+        </w:rPr>
+        <w:t>public void beTaken(Bomberman bomber):</w:t>
+      </w:r>
+      <w:r>
+        <w:rPr>
+          <w:noProof/>
+          <w:szCs w:val="24"/>
+        </w:rPr>
+        <w:t xml:space="preserve"> </w:t>
+      </w:r>
+      <w:r>
+        <w:rPr>
+          <w:noProof/>
+          <w:szCs w:val="24"/>
+        </w:rPr>
+        <w:t>this method works if</w:t>
+      </w:r>
+      <w:r>
+        <w:rPr>
+          <w:noProof/>
+          <w:szCs w:val="24"/>
+        </w:rPr>
+        <w:t xml:space="preserve"> user founds a power up in limit up type.</w:t>
+      </w:r>
+    </w:p>
+    <w:p>
+      <w:pPr>
+        <w:rPr>
+          <w:noProof/>
+          <w:szCs w:val="24"/>
+        </w:rPr>
+      </w:pPr>
+      <w:r>
+        <w:rPr>
+          <w:b/>
+          <w:noProof/>
+          <w:szCs w:val="24"/>
+        </w:rPr>
+        <w:lastRenderedPageBreak/>
+        <w:t>public void beExploded(GameEngine engine):</w:t>
+      </w:r>
+      <w:r>
+        <w:rPr>
+          <w:noProof/>
+          <w:szCs w:val="24"/>
+        </w:rPr>
+        <w:t xml:space="preserve"> this method shows</w:t>
+      </w:r>
+      <w:r>
+        <w:rPr>
+          <w:b/>
+          <w:noProof/>
+          <w:szCs w:val="24"/>
+        </w:rPr>
+        <w:t xml:space="preserve"> </w:t>
+      </w:r>
+      <w:r>
+        <w:rPr>
+          <w:noProof/>
+          <w:szCs w:val="24"/>
+        </w:rPr>
+        <w:t>if a bomb explodes near a limit up (power up) than this power up explodes and deleted from game.</w:t>
+      </w:r>
+    </w:p>
+    <w:p>
+      <w:pPr>
+        <w:rPr>
+          <w:lang w:val="en-US"/>
+        </w:rPr>
+      </w:pPr>
+      <w:bookmarkStart w:id="29" w:name="_GoBack"/>
+      <w:bookmarkEnd w:id="29"/>
     </w:p>
     <w:p>
       <w:pPr>
         <w:pStyle w:val="Heading3"/>
       </w:pPr>
+      <w:bookmarkStart w:id="30" w:name="_Toc447912338"/>
       <w:r>
         <w:t>Controller Classes</w:t>
       </w:r>
+      <w:bookmarkEnd w:id="30"/>
     </w:p>
     <w:p/>
     <w:p>
@@ -3829,8 +5879,6 @@
           <w:u w:val="single"/>
         </w:rPr>
       </w:pPr>
-      <w:bookmarkStart w:id="23" w:name="_GoBack"/>
-      <w:bookmarkEnd w:id="23"/>
     </w:p>
     <w:p>
       <w:r>
@@ -3989,18 +6037,18 @@
         <w:rPr>
           <w:b/>
         </w:rPr>
+        <w:t xml:space="preserve">private GameEngine gEngine: </w:t>
+      </w:r>
+      <w:r>
+        <w:t>this attribute holds a reference to GameEngine class to control the physical part of the game with using the engine.</w:t>
+      </w:r>
+    </w:p>
+    <w:p>
+      <w:r>
+        <w:rPr>
+          <w:b/>
+        </w:rPr>
         <w:lastRenderedPageBreak/>
-        <w:t xml:space="preserve">private GameEngine gEngine: </w:t>
-      </w:r>
-      <w:r>
-        <w:t>this attribute holds a reference to GameEngine class to control the physical part of the game with using the engine.</w:t>
-      </w:r>
-    </w:p>
-    <w:p>
-      <w:r>
-        <w:rPr>
-          <w:b/>
-        </w:rPr>
         <w:t xml:space="preserve">private MainFrame frame: </w:t>
       </w:r>
       <w:r>
@@ -4146,18 +6194,18 @@
         <w:rPr>
           <w:b/>
         </w:rPr>
+        <w:t xml:space="preserve">public void controlPlayer1(int[] directions): </w:t>
+      </w:r>
+      <w:r>
+        <w:t>this method uses direction information taken from the MainFrame to control the player1 using GameEngine.</w:t>
+      </w:r>
+    </w:p>
+    <w:p>
+      <w:r>
+        <w:rPr>
+          <w:b/>
+        </w:rPr>
         <w:lastRenderedPageBreak/>
-        <w:t xml:space="preserve">public void controlPlayer1(int[] directions): </w:t>
-      </w:r>
-      <w:r>
-        <w:t>this method uses direction information taken from the MainFrame to control the player1 using GameEngine.</w:t>
-      </w:r>
-    </w:p>
-    <w:p>
-      <w:r>
-        <w:rPr>
-          <w:b/>
-        </w:rPr>
         <w:t xml:space="preserve">public void controlPlayer2(int[] directions): </w:t>
       </w:r>
       <w:r>
@@ -4332,24 +6380,24 @@
         <w:rPr>
           <w:b/>
         </w:rPr>
+        <w:t xml:space="preserve">public void???????? playSound(????? situation, int???? volume): </w:t>
+      </w:r>
+      <w:r>
+        <w:t xml:space="preserve">this method plays the sound with the given volume and </w:t>
+      </w:r>
+      <w:r>
+        <w:rPr>
+          <w:b/>
+        </w:rPr>
+        <w:t>??????????</w:t>
+      </w:r>
+    </w:p>
+    <w:p>
+      <w:r>
+        <w:rPr>
+          <w:b/>
+        </w:rPr>
         <w:lastRenderedPageBreak/>
-        <w:t xml:space="preserve">public void???????? playSound(????? situation, int???? volume): </w:t>
-      </w:r>
-      <w:r>
-        <w:t xml:space="preserve">this method plays the sound with the given volume and </w:t>
-      </w:r>
-      <w:r>
-        <w:rPr>
-          <w:b/>
-        </w:rPr>
-        <w:t>??????????</w:t>
-      </w:r>
-    </w:p>
-    <w:p>
-      <w:r>
-        <w:rPr>
-          <w:b/>
-        </w:rPr>
         <w:t xml:space="preserve">public void playBackgroundMusic(int????? volume): </w:t>
       </w:r>
       <w:r>
@@ -4364,9 +6412,11 @@
           <w:u w:val="single"/>
         </w:rPr>
       </w:pPr>
+      <w:bookmarkStart w:id="31" w:name="_Toc447912339"/>
       <w:r>
         <w:t>View Classes</w:t>
       </w:r>
+      <w:bookmarkEnd w:id="31"/>
     </w:p>
     <w:p>
       <w:pPr>
@@ -4543,8 +6593,42 @@
         <w:pStyle w:val="Subtitle"/>
       </w:pPr>
       <w:r>
+        <w:t>PausePanel Class</w:t>
+      </w:r>
+    </w:p>
+    <w:p>
+      <w:pPr>
+        <w:rPr>
+          <w:u w:val="single"/>
+        </w:rPr>
+      </w:pPr>
+      <w:r>
+        <w:rPr>
+          <w:b/>
+          <w:u w:val="single"/>
+        </w:rPr>
+        <w:t>Methods</w:t>
+      </w:r>
+    </w:p>
+    <w:p>
+      <w:r>
+        <w:rPr>
+          <w:b/>
+        </w:rPr>
         <w:lastRenderedPageBreak/>
-        <w:t>PausePanel Class</w:t>
+        <w:t xml:space="preserve">public void draw (int[] gameData): </w:t>
+      </w:r>
+      <w:r>
+        <w:t>this method draws the pause screen with the given game data values as a parameter given from GameManager.</w:t>
+      </w:r>
+    </w:p>
+    <w:p/>
+    <w:p>
+      <w:pPr>
+        <w:pStyle w:val="Subtitle"/>
+      </w:pPr>
+      <w:r>
+        <w:t>SettingsPanel Class</w:t>
       </w:r>
     </w:p>
     <w:p>
@@ -4566,10 +6650,10 @@
         <w:rPr>
           <w:b/>
         </w:rPr>
-        <w:t xml:space="preserve">public void draw (int[] gameData): </w:t>
-      </w:r>
-      <w:r>
-        <w:t>this method draws the pause screen with the given game data values as a parameter given from GameManager.</w:t>
+        <w:t xml:space="preserve">public void draw(String settings): </w:t>
+      </w:r>
+      <w:r>
+        <w:t>this method draws the settings screen with using the settings String that are taken from GameManager.</w:t>
       </w:r>
     </w:p>
     <w:p/>
@@ -4578,7 +6662,7 @@
         <w:pStyle w:val="Subtitle"/>
       </w:pPr>
       <w:r>
-        <w:t>SettingsPanel Class</w:t>
+        <w:t>ScoresPanel Class</w:t>
       </w:r>
     </w:p>
     <w:p>
@@ -4600,10 +6684,10 @@
         <w:rPr>
           <w:b/>
         </w:rPr>
-        <w:t xml:space="preserve">public void draw(String settings): </w:t>
-      </w:r>
-      <w:r>
-        <w:t>this method draws the settings screen with using the settings String that are taken from GameManager.</w:t>
+        <w:t xml:space="preserve">public void draw(String scores): </w:t>
+      </w:r>
+      <w:r>
+        <w:t>this method draws the high scores screen with using the scores information taken from the GameManager.</w:t>
       </w:r>
     </w:p>
     <w:p/>
@@ -4612,7 +6696,7 @@
         <w:pStyle w:val="Subtitle"/>
       </w:pPr>
       <w:r>
-        <w:t>ScoresPanel Class</w:t>
+        <w:t>CreditsPanel Class</w:t>
       </w:r>
     </w:p>
     <w:p>
@@ -4626,27 +6710,44 @@
           <w:b/>
           <w:u w:val="single"/>
         </w:rPr>
+        <w:t>Attributes</w:t>
+      </w:r>
+    </w:p>
+    <w:p>
+      <w:pPr>
+        <w:rPr>
+          <w:u w:val="single"/>
+        </w:rPr>
+      </w:pPr>
+      <w:r>
+        <w:rPr>
+          <w:b/>
+          <w:u w:val="single"/>
+        </w:rPr>
+        <w:t>Constructors</w:t>
+      </w:r>
+    </w:p>
+    <w:p>
+      <w:pPr>
+        <w:rPr>
+          <w:u w:val="single"/>
+        </w:rPr>
+      </w:pPr>
+      <w:r>
+        <w:rPr>
+          <w:b/>
+          <w:u w:val="single"/>
+        </w:rPr>
         <w:t>Methods</w:t>
       </w:r>
     </w:p>
-    <w:p>
-      <w:r>
-        <w:rPr>
-          <w:b/>
-        </w:rPr>
-        <w:t xml:space="preserve">public void draw(String scores): </w:t>
-      </w:r>
-      <w:r>
-        <w:t>this method draws the high scores screen with using the scores information taken from the GameManager.</w:t>
-      </w:r>
-    </w:p>
     <w:p/>
     <w:p>
       <w:pPr>
         <w:pStyle w:val="Subtitle"/>
       </w:pPr>
       <w:r>
-        <w:t>CreditsPanel Class</w:t>
+        <w:t>HelpPanel Class</w:t>
       </w:r>
     </w:p>
     <w:p>
@@ -4694,63 +6795,13 @@
     <w:p/>
     <w:p>
       <w:pPr>
-        <w:pStyle w:val="Subtitle"/>
-      </w:pPr>
-      <w:r>
-        <w:t>HelpPanel Class</w:t>
-      </w:r>
-    </w:p>
-    <w:p>
-      <w:pPr>
-        <w:rPr>
-          <w:u w:val="single"/>
-        </w:rPr>
-      </w:pPr>
-      <w:r>
-        <w:rPr>
-          <w:b/>
-          <w:u w:val="single"/>
-        </w:rPr>
-        <w:t>Attributes</w:t>
-      </w:r>
-    </w:p>
-    <w:p>
-      <w:pPr>
-        <w:rPr>
-          <w:u w:val="single"/>
-        </w:rPr>
-      </w:pPr>
-      <w:r>
-        <w:rPr>
-          <w:b/>
-          <w:u w:val="single"/>
-        </w:rPr>
-        <w:t>Constructors</w:t>
-      </w:r>
-    </w:p>
-    <w:p>
-      <w:pPr>
-        <w:rPr>
-          <w:u w:val="single"/>
-        </w:rPr>
-      </w:pPr>
-      <w:r>
-        <w:rPr>
-          <w:b/>
-          <w:u w:val="single"/>
-        </w:rPr>
-        <w:t>Methods</w:t>
-      </w:r>
-    </w:p>
-    <w:p/>
-    <w:p>
-      <w:pPr>
         <w:pStyle w:val="Heading1"/>
       </w:pPr>
-      <w:r>
-        <w:lastRenderedPageBreak/>
+      <w:bookmarkStart w:id="32" w:name="_Toc447912340"/>
+      <w:r>
         <w:t>Glossary &amp; references</w:t>
       </w:r>
+      <w:bookmarkEnd w:id="32"/>
     </w:p>
     <w:p>
       <w:pPr>
@@ -4831,7 +6882,7 @@
           <w:rPr>
             <w:noProof/>
           </w:rPr>
-          <w:t>11</w:t>
+          <w:t>15</w:t>
         </w:r>
         <w:r>
           <w:rPr>
@@ -8371,7 +10422,7 @@
 </file>
 
 <file path=customXml/itemProps1.xml><?xml version="1.0" encoding="utf-8"?>
-<ds:datastoreItem xmlns:ds="http://schemas.openxmlformats.org/officeDocument/2006/customXml" ds:itemID="{A70EDAED-91C1-412C-A131-CBBEEB6EBA7C}">
+<ds:datastoreItem xmlns:ds="http://schemas.openxmlformats.org/officeDocument/2006/customXml" ds:itemID="{01A94A36-591B-4C3F-AA81-7297BE82FC8B}">
   <ds:schemaRefs>
     <ds:schemaRef ds:uri="http://schemas.openxmlformats.org/officeDocument/2006/bibliography"/>
   </ds:schemaRefs>

</xml_diff>

<commit_message>
Object Design TradeOffs are completed
</commit_message>
<xml_diff>
--- a/DesignReport.docx
+++ b/DesignReport.docx
@@ -21,6 +21,7 @@
       <w:r>
         <w:rPr>
           <w:rFonts w:asciiTheme="minorHAnsi" w:hAnsiTheme="minorHAnsi"/>
+          <w:noProof/>
         </w:rPr>
         <w:drawing>
           <wp:anchor distT="0" distB="0" distL="114300" distR="114300" simplePos="0" relativeHeight="251658240" behindDoc="1" locked="0" layoutInCell="1" allowOverlap="1" wp14:anchorId="135E28B5" wp14:editId="1E4C64F9">
@@ -111,6 +112,7 @@
       <w:r>
         <w:rPr>
           <w:rFonts w:asciiTheme="minorHAnsi" w:hAnsiTheme="minorHAnsi"/>
+          <w:noProof/>
         </w:rPr>
         <mc:AlternateContent>
           <mc:Choice Requires="wps">
@@ -593,7 +595,7 @@
         <w:rPr>
           <w:lang w:val="en-US"/>
         </w:rPr>
-        <w:t>Mar</w:t>
+        <w:t>Apr</w:t>
       </w:r>
       <w:r>
         <w:rPr>
@@ -605,7 +607,7 @@
         <w:rPr>
           <w:lang w:val="en-US"/>
         </w:rPr>
-        <w:t>27</w:t>
+        <w:t>9</w:t>
       </w:r>
       <w:r>
         <w:rPr>
@@ -660,6 +662,7 @@
           <w:color w:val="auto"/>
           <w:sz w:val="24"/>
           <w:szCs w:val="22"/>
+          <w:lang w:val="tr-TR"/>
         </w:rPr>
         <w:id w:val="-451176737"/>
         <w:docPartObj>
@@ -710,7 +713,7 @@
             </w:rPr>
             <w:fldChar w:fldCharType="separate"/>
           </w:r>
-          <w:hyperlink w:anchor="_Toc447992143" w:history="1">
+          <w:hyperlink w:anchor="_Toc447993577" w:history="1">
             <w:r>
               <w:rPr>
                 <w:rStyle w:val="Hyperlink"/>
@@ -755,7 +758,7 @@
                 <w:noProof/>
                 <w:webHidden/>
               </w:rPr>
-              <w:instrText xml:space="preserve"> PAGEREF _Toc447992143 \h </w:instrText>
+              <w:instrText xml:space="preserve"> PAGEREF _Toc447993577 \h </w:instrText>
             </w:r>
             <w:r>
               <w:rPr>
@@ -796,7 +799,7 @@
               <w:lang w:val="en-US"/>
             </w:rPr>
           </w:pPr>
-          <w:hyperlink w:anchor="_Toc447992144" w:history="1">
+          <w:hyperlink w:anchor="_Toc447993578" w:history="1">
             <w:r>
               <w:rPr>
                 <w:rStyle w:val="Hyperlink"/>
@@ -839,7 +842,7 @@
                 <w:noProof/>
                 <w:webHidden/>
               </w:rPr>
-              <w:instrText xml:space="preserve"> PAGEREF _Toc447992144 \h </w:instrText>
+              <w:instrText xml:space="preserve"> PAGEREF _Toc447993578 \h </w:instrText>
             </w:r>
             <w:r>
               <w:rPr>
@@ -880,7 +883,7 @@
               <w:lang w:val="en-US"/>
             </w:rPr>
           </w:pPr>
-          <w:hyperlink w:anchor="_Toc447992145" w:history="1">
+          <w:hyperlink w:anchor="_Toc447993579" w:history="1">
             <w:r>
               <w:rPr>
                 <w:rStyle w:val="Hyperlink"/>
@@ -923,7 +926,7 @@
                 <w:noProof/>
                 <w:webHidden/>
               </w:rPr>
-              <w:instrText xml:space="preserve"> PAGEREF _Toc447992145 \h </w:instrText>
+              <w:instrText xml:space="preserve"> PAGEREF _Toc447993579 \h </w:instrText>
             </w:r>
             <w:r>
               <w:rPr>
@@ -966,7 +969,7 @@
               <w:noProof/>
             </w:rPr>
           </w:pPr>
-          <w:hyperlink w:anchor="_Toc447992146" w:history="1">
+          <w:hyperlink w:anchor="_Toc447993580" w:history="1">
             <w:r>
               <w:rPr>
                 <w:rStyle w:val="Hyperlink"/>
@@ -1007,7 +1010,7 @@
                 <w:noProof/>
                 <w:webHidden/>
               </w:rPr>
-              <w:instrText xml:space="preserve"> PAGEREF _Toc447992146 \h </w:instrText>
+              <w:instrText xml:space="preserve"> PAGEREF _Toc447993580 \h </w:instrText>
             </w:r>
             <w:r>
               <w:rPr>
@@ -1050,7 +1053,7 @@
               <w:noProof/>
             </w:rPr>
           </w:pPr>
-          <w:hyperlink w:anchor="_Toc447992147" w:history="1">
+          <w:hyperlink w:anchor="_Toc447993581" w:history="1">
             <w:r>
               <w:rPr>
                 <w:rStyle w:val="Hyperlink"/>
@@ -1091,7 +1094,7 @@
                 <w:noProof/>
                 <w:webHidden/>
               </w:rPr>
-              <w:instrText xml:space="preserve"> PAGEREF _Toc447992147 \h </w:instrText>
+              <w:instrText xml:space="preserve"> PAGEREF _Toc447993581 \h </w:instrText>
             </w:r>
             <w:r>
               <w:rPr>
@@ -1134,7 +1137,7 @@
               <w:noProof/>
             </w:rPr>
           </w:pPr>
-          <w:hyperlink w:anchor="_Toc447992148" w:history="1">
+          <w:hyperlink w:anchor="_Toc447993582" w:history="1">
             <w:r>
               <w:rPr>
                 <w:rStyle w:val="Hyperlink"/>
@@ -1175,7 +1178,7 @@
                 <w:noProof/>
                 <w:webHidden/>
               </w:rPr>
-              <w:instrText xml:space="preserve"> PAGEREF _Toc447992148 \h </w:instrText>
+              <w:instrText xml:space="preserve"> PAGEREF _Toc447993582 \h </w:instrText>
             </w:r>
             <w:r>
               <w:rPr>
@@ -1218,7 +1221,7 @@
               <w:noProof/>
             </w:rPr>
           </w:pPr>
-          <w:hyperlink w:anchor="_Toc447992149" w:history="1">
+          <w:hyperlink w:anchor="_Toc447993583" w:history="1">
             <w:r>
               <w:rPr>
                 <w:rStyle w:val="Hyperlink"/>
@@ -1259,7 +1262,7 @@
                 <w:noProof/>
                 <w:webHidden/>
               </w:rPr>
-              <w:instrText xml:space="preserve"> PAGEREF _Toc447992149 \h </w:instrText>
+              <w:instrText xml:space="preserve"> PAGEREF _Toc447993583 \h </w:instrText>
             </w:r>
             <w:r>
               <w:rPr>
@@ -1302,7 +1305,7 @@
               <w:noProof/>
             </w:rPr>
           </w:pPr>
-          <w:hyperlink w:anchor="_Toc447992150" w:history="1">
+          <w:hyperlink w:anchor="_Toc447993584" w:history="1">
             <w:r>
               <w:rPr>
                 <w:rStyle w:val="Hyperlink"/>
@@ -1343,7 +1346,7 @@
                 <w:noProof/>
                 <w:webHidden/>
               </w:rPr>
-              <w:instrText xml:space="preserve"> PAGEREF _Toc447992150 \h </w:instrText>
+              <w:instrText xml:space="preserve"> PAGEREF _Toc447993584 \h </w:instrText>
             </w:r>
             <w:r>
               <w:rPr>
@@ -1384,7 +1387,7 @@
               <w:lang w:val="en-US"/>
             </w:rPr>
           </w:pPr>
-          <w:hyperlink w:anchor="_Toc447992151" w:history="1">
+          <w:hyperlink w:anchor="_Toc447993585" w:history="1">
             <w:r>
               <w:rPr>
                 <w:rStyle w:val="Hyperlink"/>
@@ -1429,7 +1432,7 @@
                 <w:noProof/>
                 <w:webHidden/>
               </w:rPr>
-              <w:instrText xml:space="preserve"> PAGEREF _Toc447992151 \h </w:instrText>
+              <w:instrText xml:space="preserve"> PAGEREF _Toc447993585 \h </w:instrText>
             </w:r>
             <w:r>
               <w:rPr>
@@ -1470,7 +1473,7 @@
               <w:lang w:val="en-US"/>
             </w:rPr>
           </w:pPr>
-          <w:hyperlink w:anchor="_Toc447992152" w:history="1">
+          <w:hyperlink w:anchor="_Toc447993586" w:history="1">
             <w:r>
               <w:rPr>
                 <w:rStyle w:val="Hyperlink"/>
@@ -1513,7 +1516,7 @@
                 <w:noProof/>
                 <w:webHidden/>
               </w:rPr>
-              <w:instrText xml:space="preserve"> PAGEREF _Toc447992152 \h </w:instrText>
+              <w:instrText xml:space="preserve"> PAGEREF _Toc447993586 \h </w:instrText>
             </w:r>
             <w:r>
               <w:rPr>
@@ -1554,7 +1557,7 @@
               <w:lang w:val="en-US"/>
             </w:rPr>
           </w:pPr>
-          <w:hyperlink w:anchor="_Toc447992153" w:history="1">
+          <w:hyperlink w:anchor="_Toc447993587" w:history="1">
             <w:r>
               <w:rPr>
                 <w:rStyle w:val="Hyperlink"/>
@@ -1597,7 +1600,7 @@
                 <w:noProof/>
                 <w:webHidden/>
               </w:rPr>
-              <w:instrText xml:space="preserve"> PAGEREF _Toc447992153 \h </w:instrText>
+              <w:instrText xml:space="preserve"> PAGEREF _Toc447993587 \h </w:instrText>
             </w:r>
             <w:r>
               <w:rPr>
@@ -1638,7 +1641,7 @@
               <w:lang w:val="en-US"/>
             </w:rPr>
           </w:pPr>
-          <w:hyperlink w:anchor="_Toc447992154" w:history="1">
+          <w:hyperlink w:anchor="_Toc447993588" w:history="1">
             <w:r>
               <w:rPr>
                 <w:rStyle w:val="Hyperlink"/>
@@ -1681,7 +1684,7 @@
                 <w:noProof/>
                 <w:webHidden/>
               </w:rPr>
-              <w:instrText xml:space="preserve"> PAGEREF _Toc447992154 \h </w:instrText>
+              <w:instrText xml:space="preserve"> PAGEREF _Toc447993588 \h </w:instrText>
             </w:r>
             <w:r>
               <w:rPr>
@@ -1722,7 +1725,7 @@
               <w:lang w:val="en-US"/>
             </w:rPr>
           </w:pPr>
-          <w:hyperlink w:anchor="_Toc447992155" w:history="1">
+          <w:hyperlink w:anchor="_Toc447993589" w:history="1">
             <w:r>
               <w:rPr>
                 <w:rStyle w:val="Hyperlink"/>
@@ -1765,7 +1768,7 @@
                 <w:noProof/>
                 <w:webHidden/>
               </w:rPr>
-              <w:instrText xml:space="preserve"> PAGEREF _Toc447992155 \h </w:instrText>
+              <w:instrText xml:space="preserve"> PAGEREF _Toc447993589 \h </w:instrText>
             </w:r>
             <w:r>
               <w:rPr>
@@ -1806,7 +1809,7 @@
               <w:lang w:val="en-US"/>
             </w:rPr>
           </w:pPr>
-          <w:hyperlink w:anchor="_Toc447992156" w:history="1">
+          <w:hyperlink w:anchor="_Toc447993590" w:history="1">
             <w:r>
               <w:rPr>
                 <w:rStyle w:val="Hyperlink"/>
@@ -1849,7 +1852,7 @@
                 <w:noProof/>
                 <w:webHidden/>
               </w:rPr>
-              <w:instrText xml:space="preserve"> PAGEREF _Toc447992156 \h </w:instrText>
+              <w:instrText xml:space="preserve"> PAGEREF _Toc447993590 \h </w:instrText>
             </w:r>
             <w:r>
               <w:rPr>
@@ -1890,7 +1893,7 @@
               <w:lang w:val="en-US"/>
             </w:rPr>
           </w:pPr>
-          <w:hyperlink w:anchor="_Toc447992157" w:history="1">
+          <w:hyperlink w:anchor="_Toc447993591" w:history="1">
             <w:r>
               <w:rPr>
                 <w:rStyle w:val="Hyperlink"/>
@@ -1935,7 +1938,7 @@
                 <w:noProof/>
                 <w:webHidden/>
               </w:rPr>
-              <w:instrText xml:space="preserve"> PAGEREF _Toc447992157 \h </w:instrText>
+              <w:instrText xml:space="preserve"> PAGEREF _Toc447993591 \h </w:instrText>
             </w:r>
             <w:r>
               <w:rPr>
@@ -1976,7 +1979,7 @@
               <w:lang w:val="en-US"/>
             </w:rPr>
           </w:pPr>
-          <w:hyperlink w:anchor="_Toc447992158" w:history="1">
+          <w:hyperlink w:anchor="_Toc447993592" w:history="1">
             <w:r>
               <w:rPr>
                 <w:rStyle w:val="Hyperlink"/>
@@ -2019,7 +2022,7 @@
                 <w:noProof/>
                 <w:webHidden/>
               </w:rPr>
-              <w:instrText xml:space="preserve"> PAGEREF _Toc447992158 \h </w:instrText>
+              <w:instrText xml:space="preserve"> PAGEREF _Toc447993592 \h </w:instrText>
             </w:r>
             <w:r>
               <w:rPr>
@@ -2060,7 +2063,7 @@
               <w:lang w:val="en-US"/>
             </w:rPr>
           </w:pPr>
-          <w:hyperlink w:anchor="_Toc447992159" w:history="1">
+          <w:hyperlink w:anchor="_Toc447993593" w:history="1">
             <w:r>
               <w:rPr>
                 <w:rStyle w:val="Hyperlink"/>
@@ -2103,7 +2106,7 @@
                 <w:noProof/>
                 <w:webHidden/>
               </w:rPr>
-              <w:instrText xml:space="preserve"> PAGEREF _Toc447992159 \h </w:instrText>
+              <w:instrText xml:space="preserve"> PAGEREF _Toc447993593 \h </w:instrText>
             </w:r>
             <w:r>
               <w:rPr>
@@ -2144,7 +2147,7 @@
               <w:lang w:val="en-US"/>
             </w:rPr>
           </w:pPr>
-          <w:hyperlink w:anchor="_Toc447992160" w:history="1">
+          <w:hyperlink w:anchor="_Toc447993594" w:history="1">
             <w:r>
               <w:rPr>
                 <w:rStyle w:val="Hyperlink"/>
@@ -2187,7 +2190,7 @@
                 <w:noProof/>
                 <w:webHidden/>
               </w:rPr>
-              <w:instrText xml:space="preserve"> PAGEREF _Toc447992160 \h </w:instrText>
+              <w:instrText xml:space="preserve"> PAGEREF _Toc447993594 \h </w:instrText>
             </w:r>
             <w:r>
               <w:rPr>
@@ -2228,7 +2231,7 @@
               <w:lang w:val="en-US"/>
             </w:rPr>
           </w:pPr>
-          <w:hyperlink w:anchor="_Toc447992161" w:history="1">
+          <w:hyperlink w:anchor="_Toc447993595" w:history="1">
             <w:r>
               <w:rPr>
                 <w:rStyle w:val="Hyperlink"/>
@@ -2273,7 +2276,7 @@
                 <w:noProof/>
                 <w:webHidden/>
               </w:rPr>
-              <w:instrText xml:space="preserve"> PAGEREF _Toc447992161 \h </w:instrText>
+              <w:instrText xml:space="preserve"> PAGEREF _Toc447993595 \h </w:instrText>
             </w:r>
             <w:r>
               <w:rPr>
@@ -2314,7 +2317,7 @@
               <w:lang w:val="en-US"/>
             </w:rPr>
           </w:pPr>
-          <w:hyperlink w:anchor="_Toc447992162" w:history="1">
+          <w:hyperlink w:anchor="_Toc447993596" w:history="1">
             <w:r>
               <w:rPr>
                 <w:rStyle w:val="Hyperlink"/>
@@ -2336,7 +2339,7 @@
                 <w:rStyle w:val="Hyperlink"/>
                 <w:noProof/>
               </w:rPr>
-              <w:t>Object design trade-offs</w:t>
+              <w:t>Object Design Trade-offs</w:t>
             </w:r>
             <w:r>
               <w:rPr>
@@ -2357,7 +2360,7 @@
                 <w:noProof/>
                 <w:webHidden/>
               </w:rPr>
-              <w:instrText xml:space="preserve"> PAGEREF _Toc447992162 \h </w:instrText>
+              <w:instrText xml:space="preserve"> PAGEREF _Toc447993596 \h </w:instrText>
             </w:r>
             <w:r>
               <w:rPr>
@@ -2398,7 +2401,7 @@
               <w:lang w:val="en-US"/>
             </w:rPr>
           </w:pPr>
-          <w:hyperlink w:anchor="_Toc447992163" w:history="1">
+          <w:hyperlink w:anchor="_Toc447993597" w:history="1">
             <w:r>
               <w:rPr>
                 <w:rStyle w:val="Hyperlink"/>
@@ -2441,7 +2444,7 @@
                 <w:noProof/>
                 <w:webHidden/>
               </w:rPr>
-              <w:instrText xml:space="preserve"> PAGEREF _Toc447992163 \h </w:instrText>
+              <w:instrText xml:space="preserve"> PAGEREF _Toc447993597 \h </w:instrText>
             </w:r>
             <w:r>
               <w:rPr>
@@ -2482,7 +2485,7 @@
               <w:lang w:val="en-US"/>
             </w:rPr>
           </w:pPr>
-          <w:hyperlink w:anchor="_Toc447992164" w:history="1">
+          <w:hyperlink w:anchor="_Toc447993598" w:history="1">
             <w:r>
               <w:rPr>
                 <w:rStyle w:val="Hyperlink"/>
@@ -2525,7 +2528,7 @@
                 <w:noProof/>
                 <w:webHidden/>
               </w:rPr>
-              <w:instrText xml:space="preserve"> PAGEREF _Toc447992164 \h </w:instrText>
+              <w:instrText xml:space="preserve"> PAGEREF _Toc447993598 \h </w:instrText>
             </w:r>
             <w:r>
               <w:rPr>
@@ -2568,7 +2571,7 @@
               <w:noProof/>
             </w:rPr>
           </w:pPr>
-          <w:hyperlink w:anchor="_Toc447992165" w:history="1">
+          <w:hyperlink w:anchor="_Toc447993599" w:history="1">
             <w:r>
               <w:rPr>
                 <w:rStyle w:val="Hyperlink"/>
@@ -2609,7 +2612,7 @@
                 <w:noProof/>
                 <w:webHidden/>
               </w:rPr>
-              <w:instrText xml:space="preserve"> PAGEREF _Toc447992165 \h </w:instrText>
+              <w:instrText xml:space="preserve"> PAGEREF _Toc447993599 \h </w:instrText>
             </w:r>
             <w:r>
               <w:rPr>
@@ -2652,7 +2655,7 @@
               <w:noProof/>
             </w:rPr>
           </w:pPr>
-          <w:hyperlink w:anchor="_Toc447992166" w:history="1">
+          <w:hyperlink w:anchor="_Toc447993600" w:history="1">
             <w:r>
               <w:rPr>
                 <w:rStyle w:val="Hyperlink"/>
@@ -2693,7 +2696,7 @@
                 <w:noProof/>
                 <w:webHidden/>
               </w:rPr>
-              <w:instrText xml:space="preserve"> PAGEREF _Toc447992166 \h </w:instrText>
+              <w:instrText xml:space="preserve"> PAGEREF _Toc447993600 \h </w:instrText>
             </w:r>
             <w:r>
               <w:rPr>
@@ -2736,7 +2739,7 @@
               <w:noProof/>
             </w:rPr>
           </w:pPr>
-          <w:hyperlink w:anchor="_Toc447992167" w:history="1">
+          <w:hyperlink w:anchor="_Toc447993601" w:history="1">
             <w:r>
               <w:rPr>
                 <w:rStyle w:val="Hyperlink"/>
@@ -2777,7 +2780,7 @@
                 <w:noProof/>
                 <w:webHidden/>
               </w:rPr>
-              <w:instrText xml:space="preserve"> PAGEREF _Toc447992167 \h </w:instrText>
+              <w:instrText xml:space="preserve"> PAGEREF _Toc447993601 \h </w:instrText>
             </w:r>
             <w:r>
               <w:rPr>
@@ -2818,7 +2821,7 @@
               <w:lang w:val="en-US"/>
             </w:rPr>
           </w:pPr>
-          <w:hyperlink w:anchor="_Toc447992168" w:history="1">
+          <w:hyperlink w:anchor="_Toc447993602" w:history="1">
             <w:r>
               <w:rPr>
                 <w:rStyle w:val="Hyperlink"/>
@@ -2861,7 +2864,7 @@
                 <w:noProof/>
                 <w:webHidden/>
               </w:rPr>
-              <w:instrText xml:space="preserve"> PAGEREF _Toc447992168 \h </w:instrText>
+              <w:instrText xml:space="preserve"> PAGEREF _Toc447993602 \h </w:instrText>
             </w:r>
             <w:r>
               <w:rPr>
@@ -2904,7 +2907,7 @@
               <w:noProof/>
             </w:rPr>
           </w:pPr>
-          <w:hyperlink w:anchor="_Toc447992169" w:history="1">
+          <w:hyperlink w:anchor="_Toc447993603" w:history="1">
             <w:r>
               <w:rPr>
                 <w:rStyle w:val="Hyperlink"/>
@@ -2945,7 +2948,7 @@
                 <w:noProof/>
                 <w:webHidden/>
               </w:rPr>
-              <w:instrText xml:space="preserve"> PAGEREF _Toc447992169 \h </w:instrText>
+              <w:instrText xml:space="preserve"> PAGEREF _Toc447993603 \h </w:instrText>
             </w:r>
             <w:r>
               <w:rPr>
@@ -2988,7 +2991,7 @@
               <w:noProof/>
             </w:rPr>
           </w:pPr>
-          <w:hyperlink w:anchor="_Toc447992170" w:history="1">
+          <w:hyperlink w:anchor="_Toc447993604" w:history="1">
             <w:r>
               <w:rPr>
                 <w:rStyle w:val="Hyperlink"/>
@@ -3008,7 +3011,21 @@
                 <w:rStyle w:val="Hyperlink"/>
                 <w:noProof/>
               </w:rPr>
-              <w:t>Controller Classes</w:t>
+              <w:t>Contr</w:t>
+            </w:r>
+            <w:r>
+              <w:rPr>
+                <w:rStyle w:val="Hyperlink"/>
+                <w:noProof/>
+              </w:rPr>
+              <w:t>o</w:t>
+            </w:r>
+            <w:r>
+              <w:rPr>
+                <w:rStyle w:val="Hyperlink"/>
+                <w:noProof/>
+              </w:rPr>
+              <w:t>ller Classes</w:t>
             </w:r>
             <w:r>
               <w:rPr>
@@ -3029,7 +3046,7 @@
                 <w:noProof/>
                 <w:webHidden/>
               </w:rPr>
-              <w:instrText xml:space="preserve"> PAGEREF _Toc447992170 \h </w:instrText>
+              <w:instrText xml:space="preserve"> PAGEREF _Toc447993604 \h </w:instrText>
             </w:r>
             <w:r>
               <w:rPr>
@@ -3072,7 +3089,7 @@
               <w:noProof/>
             </w:rPr>
           </w:pPr>
-          <w:hyperlink w:anchor="_Toc447992171" w:history="1">
+          <w:hyperlink w:anchor="_Toc447993605" w:history="1">
             <w:r>
               <w:rPr>
                 <w:rStyle w:val="Hyperlink"/>
@@ -3113,7 +3130,7 @@
                 <w:noProof/>
                 <w:webHidden/>
               </w:rPr>
-              <w:instrText xml:space="preserve"> PAGEREF _Toc447992171 \h </w:instrText>
+              <w:instrText xml:space="preserve"> PAGEREF _Toc447993605 \h </w:instrText>
             </w:r>
             <w:r>
               <w:rPr>
@@ -3205,13 +3222,7 @@
           <w:noProof/>
         </w:rPr>
         <w:lastRenderedPageBreak/>
-        <w:t xml:space="preserve">Table of </w:t>
-      </w:r>
-      <w:r>
-        <w:rPr>
-          <w:noProof/>
-        </w:rPr>
-        <w:t>Figures</w:t>
+        <w:t>Table of Figures</w:t>
       </w:r>
     </w:p>
     <w:p>
@@ -3662,7 +3673,7 @@
           <w:lang w:val="en-US"/>
         </w:rPr>
       </w:pPr>
-      <w:bookmarkStart w:id="3" w:name="_Toc447992143"/>
+      <w:bookmarkStart w:id="3" w:name="_Toc447993577"/>
       <w:r>
         <w:rPr>
           <w:lang w:val="en-US"/>
@@ -3678,7 +3689,7 @@
       <w:pPr>
         <w:pStyle w:val="Heading2"/>
       </w:pPr>
-      <w:bookmarkStart w:id="4" w:name="_Toc447992144"/>
+      <w:bookmarkStart w:id="4" w:name="_Toc447993578"/>
       <w:r>
         <w:t>Purpose of the system</w:t>
       </w:r>
@@ -3767,7 +3778,7 @@
       <w:pPr>
         <w:pStyle w:val="Heading2"/>
       </w:pPr>
-      <w:bookmarkStart w:id="5" w:name="_Toc447992145"/>
+      <w:bookmarkStart w:id="5" w:name="_Toc447993579"/>
       <w:r>
         <w:t>Design goals</w:t>
       </w:r>
@@ -3793,7 +3804,7 @@
           <w:lang w:val="en-US"/>
         </w:rPr>
       </w:pPr>
-      <w:bookmarkStart w:id="6" w:name="_Toc447992146"/>
+      <w:bookmarkStart w:id="6" w:name="_Toc447993580"/>
       <w:r>
         <w:rPr>
           <w:lang w:val="en-US"/>
@@ -3858,7 +3869,7 @@
           <w:lang w:val="en-US"/>
         </w:rPr>
       </w:pPr>
-      <w:bookmarkStart w:id="7" w:name="_Toc447992147"/>
+      <w:bookmarkStart w:id="7" w:name="_Toc447993581"/>
       <w:r>
         <w:rPr>
           <w:lang w:val="en-US"/>
@@ -3941,7 +3952,7 @@
           <w:lang w:val="en-US"/>
         </w:rPr>
       </w:pPr>
-      <w:bookmarkStart w:id="8" w:name="_Toc447992148"/>
+      <w:bookmarkStart w:id="8" w:name="_Toc447993582"/>
       <w:r>
         <w:rPr>
           <w:lang w:val="en-US"/>
@@ -4019,7 +4030,7 @@
           <w:lang w:val="en-US"/>
         </w:rPr>
       </w:pPr>
-      <w:bookmarkStart w:id="9" w:name="_Toc447992149"/>
+      <w:bookmarkStart w:id="9" w:name="_Toc447993583"/>
       <w:r>
         <w:rPr>
           <w:lang w:val="en-US"/>
@@ -4054,7 +4065,7 @@
           <w:lang w:val="en-US"/>
         </w:rPr>
       </w:pPr>
-      <w:bookmarkStart w:id="10" w:name="_Toc447992150"/>
+      <w:bookmarkStart w:id="10" w:name="_Toc447993584"/>
       <w:r>
         <w:rPr>
           <w:lang w:val="en-US"/>
@@ -4092,7 +4103,7 @@
       </w:pPr>
       <w:bookmarkStart w:id="11" w:name="_Toc443747522"/>
       <w:bookmarkStart w:id="12" w:name="_Toc445063154"/>
-      <w:bookmarkStart w:id="13" w:name="_Toc447992151"/>
+      <w:bookmarkStart w:id="13" w:name="_Toc447993585"/>
       <w:r>
         <w:rPr>
           <w:lang w:val="en-US"/>
@@ -4107,7 +4118,7 @@
       <w:pPr>
         <w:pStyle w:val="Heading2"/>
       </w:pPr>
-      <w:bookmarkStart w:id="14" w:name="_Toc447992152"/>
+      <w:bookmarkStart w:id="14" w:name="_Toc447993586"/>
       <w:r>
         <w:t>Subsystem decomposition</w:t>
       </w:r>
@@ -4172,6 +4183,7 @@
       </w:r>
       <w:r>
         <w:rPr>
+          <w:noProof/>
           <w:lang w:val="en-US"/>
         </w:rPr>
         <w:drawing>
@@ -4428,7 +4440,7 @@
       <w:pPr>
         <w:pStyle w:val="Heading2"/>
       </w:pPr>
-      <w:bookmarkStart w:id="16" w:name="_Toc447992153"/>
+      <w:bookmarkStart w:id="16" w:name="_Toc447993587"/>
       <w:r>
         <w:t>Hardware/software mapping</w:t>
       </w:r>
@@ -4530,7 +4542,7 @@
       <w:pPr>
         <w:pStyle w:val="Heading2"/>
       </w:pPr>
-      <w:bookmarkStart w:id="17" w:name="_Toc447992154"/>
+      <w:bookmarkStart w:id="17" w:name="_Toc447993588"/>
       <w:r>
         <w:t>Persistent data management</w:t>
       </w:r>
@@ -4553,7 +4565,7 @@
       <w:pPr>
         <w:pStyle w:val="Heading2"/>
       </w:pPr>
-      <w:bookmarkStart w:id="18" w:name="_Toc447992155"/>
+      <w:bookmarkStart w:id="18" w:name="_Toc447993589"/>
       <w:r>
         <w:t>Access control and security</w:t>
       </w:r>
@@ -4584,7 +4596,7 @@
       <w:pPr>
         <w:pStyle w:val="Heading2"/>
       </w:pPr>
-      <w:bookmarkStart w:id="19" w:name="_Toc447992156"/>
+      <w:bookmarkStart w:id="19" w:name="_Toc447993590"/>
       <w:r>
         <w:t>Boundary conditions</w:t>
       </w:r>
@@ -4592,16 +4604,9 @@
     </w:p>
     <w:p>
       <w:pPr>
-        <w:rPr>
-          <w:b/>
-          <w:lang w:val="en-US"/>
-        </w:rPr>
-      </w:pPr>
-      <w:r>
-        <w:rPr>
-          <w:b/>
-          <w:lang w:val="en-US"/>
-        </w:rPr>
+        <w:pStyle w:val="Title"/>
+      </w:pPr>
+      <w:r>
         <w:t>Initialization</w:t>
       </w:r>
     </w:p>
@@ -4642,16 +4647,9 @@
     </w:p>
     <w:p>
       <w:pPr>
-        <w:rPr>
-          <w:b/>
-          <w:lang w:val="en-US"/>
-        </w:rPr>
-      </w:pPr>
-      <w:r>
-        <w:rPr>
-          <w:b/>
-          <w:lang w:val="en-US"/>
-        </w:rPr>
+        <w:pStyle w:val="Title"/>
+      </w:pPr>
+      <w:r>
         <w:lastRenderedPageBreak/>
         <w:t>Termination</w:t>
       </w:r>
@@ -4725,23 +4723,9 @@
     </w:p>
     <w:p>
       <w:pPr>
-        <w:rPr>
-          <w:lang w:val="en-US"/>
-        </w:rPr>
-      </w:pPr>
-    </w:p>
-    <w:p>
-      <w:pPr>
-        <w:rPr>
-          <w:b/>
-          <w:lang w:val="en-US"/>
-        </w:rPr>
-      </w:pPr>
-      <w:r>
-        <w:rPr>
-          <w:b/>
-          <w:lang w:val="en-US"/>
-        </w:rPr>
+        <w:pStyle w:val="Title"/>
+      </w:pPr>
+      <w:r>
         <w:t>Error</w:t>
       </w:r>
     </w:p>
@@ -4773,7 +4757,7 @@
           <w:lang w:val="en-US"/>
         </w:rPr>
       </w:pPr>
-      <w:bookmarkStart w:id="20" w:name="_Toc447992157"/>
+      <w:bookmarkStart w:id="20" w:name="_Toc447993591"/>
       <w:r>
         <w:rPr>
           <w:lang w:val="en-US"/>
@@ -4924,7 +4908,7 @@
       <w:pPr>
         <w:pStyle w:val="Heading2"/>
       </w:pPr>
-      <w:bookmarkStart w:id="21" w:name="_Toc447992158"/>
+      <w:bookmarkStart w:id="21" w:name="_Toc447993592"/>
       <w:r>
         <w:lastRenderedPageBreak/>
         <w:t>Services of the Controller:</w:t>
@@ -4992,7 +4976,7 @@
       <w:pPr>
         <w:pStyle w:val="Heading2"/>
       </w:pPr>
-      <w:bookmarkStart w:id="22" w:name="_Toc447992159"/>
+      <w:bookmarkStart w:id="22" w:name="_Toc447993593"/>
       <w:r>
         <w:t>Services of the View:</w:t>
       </w:r>
@@ -5090,7 +5074,7 @@
       <w:pPr>
         <w:pStyle w:val="Heading2"/>
       </w:pPr>
-      <w:bookmarkStart w:id="23" w:name="_Toc447992160"/>
+      <w:bookmarkStart w:id="23" w:name="_Toc447993594"/>
       <w:r>
         <w:t>Services of the Model:</w:t>
       </w:r>
@@ -5204,7 +5188,7 @@
           <w:lang w:val="en-US"/>
         </w:rPr>
       </w:pPr>
-      <w:bookmarkStart w:id="24" w:name="_Toc447992161"/>
+      <w:bookmarkStart w:id="24" w:name="_Toc447993595"/>
       <w:r>
         <w:rPr>
           <w:lang w:val="en-US"/>
@@ -5218,9 +5202,18 @@
       <w:pPr>
         <w:pStyle w:val="Heading2"/>
       </w:pPr>
+      <w:bookmarkStart w:id="25" w:name="_Toc447993596"/>
       <w:r>
         <w:t>Object Design Trade-offs</w:t>
       </w:r>
+      <w:bookmarkEnd w:id="25"/>
+    </w:p>
+    <w:p>
+      <w:pPr>
+        <w:rPr>
+          <w:lang w:val="en-US"/>
+        </w:rPr>
+      </w:pPr>
     </w:p>
     <w:p>
       <w:pPr>
@@ -5246,15 +5239,52 @@
         <w:rPr>
           <w:lang w:val="en-US"/>
         </w:rPr>
-        <w:t>In the</w:t>
-      </w:r>
-      <w:bookmarkStart w:id="25" w:name="_GoBack"/>
-      <w:bookmarkEnd w:id="25"/>
-      <w:r>
-        <w:rPr>
-          <w:lang w:val="en-US"/>
-        </w:rPr>
-        <w:t xml:space="preserve"> object design, </w:t>
+        <w:t xml:space="preserve">Since this is a project that is supposed to be completed one semester, not all the possible functionality could be covered due to time limitation. So that, the project is aimed to be extendable for adding new features. </w:t>
+      </w:r>
+      <w:r>
+        <w:rPr>
+          <w:lang w:val="en-US"/>
+        </w:rPr>
+        <w:t>In</w:t>
+      </w:r>
+      <w:r>
+        <w:rPr>
+          <w:lang w:val="en-US"/>
+        </w:rPr>
+        <w:t xml:space="preserve"> the system and object design, the complex system is divided into subsystems and Façade pattern is followed for intercommunication of the subsystems in order to satisfy more independence between subsystems. However, this brings decrease in performance as a negative outcome. Since, most of the classes are restricted to communicate other classes, this communication is establish through  other classes, which means extra function calls and decrease in performance.  Extendibility is chosen to follow in design since decrease in performance of a 2D game can be tolerated with powerful CPU’s of modern computers. </w:t>
+      </w:r>
+    </w:p>
+    <w:p>
+      <w:pPr>
+        <w:rPr>
+          <w:lang w:val="en-US"/>
+        </w:rPr>
+      </w:pPr>
+    </w:p>
+    <w:p>
+      <w:pPr>
+        <w:rPr>
+          <w:lang w:val="en-US"/>
+        </w:rPr>
+      </w:pPr>
+      <w:r>
+        <w:rPr>
+          <w:b/>
+          <w:lang w:val="en-US"/>
+        </w:rPr>
+        <w:t xml:space="preserve">Security vs Performance: </w:t>
+      </w:r>
+      <w:r>
+        <w:rPr>
+          <w:lang w:val="en-US"/>
+        </w:rPr>
+        <w:t>For the game, level, score and settings data is stored on txt files.</w:t>
+      </w:r>
+      <w:r>
+        <w:rPr>
+          <w:lang w:val="en-US"/>
+        </w:rPr>
+        <w:t xml:space="preserve"> This leads a security bug since these files can be accessed and manipulated from outside. On the other hand, encrypting the files on write operations and decrypting them on the read will take time and cause decrease in performance.  Since a sacrifice is made on performance to have more extendible system, performance instead of security is followed for this trade-off.   </w:t>
       </w:r>
     </w:p>
     <w:p>
@@ -5263,8 +5293,11 @@
         <w:spacing w:after="160" w:line="259" w:lineRule="auto"/>
         <w:jc w:val="left"/>
       </w:pPr>
-      <w:bookmarkStart w:id="26" w:name="_Toc447992163"/>
-      <w:r>
+      <w:bookmarkStart w:id="26" w:name="_Toc447993597"/>
+      <w:r>
+        <w:rPr>
+          <w:noProof/>
+        </w:rPr>
         <w:lastRenderedPageBreak/>
         <mc:AlternateContent>
           <mc:Choice Requires="wps">
@@ -5318,24 +5351,14 @@
                             <w:r>
                               <w:t xml:space="preserve">Figure </w:t>
                             </w:r>
-                            <w:r>
-                              <w:fldChar w:fldCharType="begin"/>
-                            </w:r>
-                            <w:r>
-                              <w:instrText xml:space="preserve"> SEQ Figure \* ARABIC </w:instrText>
-                            </w:r>
-                            <w:r>
-                              <w:fldChar w:fldCharType="separate"/>
-                            </w:r>
-                            <w:r>
-                              <w:rPr>
-                                <w:noProof/>
-                              </w:rPr>
-                              <w:t>2</w:t>
-                            </w:r>
-                            <w:r>
-                              <w:fldChar w:fldCharType="end"/>
-                            </w:r>
+                            <w:fldSimple w:instr=" SEQ Figure \* ARABIC ">
+                              <w:r>
+                                <w:rPr>
+                                  <w:noProof/>
+                                </w:rPr>
+                                <w:t>2</w:t>
+                              </w:r>
+                            </w:fldSimple>
                             <w:r>
                               <w:t xml:space="preserve"> Detailed UML Class Diagram</w:t>
                             </w:r>
@@ -5374,24 +5397,14 @@
                       <w:r>
                         <w:t xml:space="preserve">Figure </w:t>
                       </w:r>
-                      <w:r>
-                        <w:fldChar w:fldCharType="begin"/>
-                      </w:r>
-                      <w:r>
-                        <w:instrText xml:space="preserve"> SEQ Figure \* ARABIC </w:instrText>
-                      </w:r>
-                      <w:r>
-                        <w:fldChar w:fldCharType="separate"/>
-                      </w:r>
-                      <w:r>
-                        <w:rPr>
-                          <w:noProof/>
-                        </w:rPr>
-                        <w:t>2</w:t>
-                      </w:r>
-                      <w:r>
-                        <w:fldChar w:fldCharType="end"/>
-                      </w:r>
+                      <w:fldSimple w:instr=" SEQ Figure \* ARABIC ">
+                        <w:r>
+                          <w:rPr>
+                            <w:noProof/>
+                          </w:rPr>
+                          <w:t>2</w:t>
+                        </w:r>
+                      </w:fldSimple>
                       <w:r>
                         <w:t xml:space="preserve"> Detailed UML Class Diagram</w:t>
                       </w:r>
@@ -5408,6 +5421,7 @@
       <w:r>
         <w:rPr>
           <w:b w:val="0"/>
+          <w:noProof/>
           <w:sz w:val="28"/>
         </w:rPr>
         <w:drawing>
@@ -5480,22 +5494,10 @@
     </w:p>
     <w:p>
       <w:pPr>
-        <w:spacing w:after="160" w:line="259" w:lineRule="auto"/>
-        <w:jc w:val="left"/>
-        <w:rPr>
-          <w:rFonts w:eastAsiaTheme="majorEastAsia" w:cstheme="majorBidi"/>
-          <w:b/>
-          <w:sz w:val="28"/>
-          <w:szCs w:val="26"/>
-          <w:lang w:val="en-US"/>
-        </w:rPr>
-      </w:pPr>
-    </w:p>
-    <w:p>
-      <w:pPr>
         <w:pStyle w:val="Title"/>
       </w:pPr>
       <w:r>
+        <w:lastRenderedPageBreak/>
         <w:t>Façad</w:t>
       </w:r>
       <w:r>
@@ -5705,14 +5707,14 @@
         <w:rPr>
           <w:lang w:val="en-US"/>
         </w:rPr>
-        <w:t xml:space="preserve">delete the stronger wall, create the weaker wall, arrange the references in the collector of the engine again and </w:t>
+        <w:t xml:space="preserve">delete the stronger wall, create the weaker wall, arrange the references in the collector of the engine again and again. As a result, walls are designed in a way that they have a role, which represents the type, </w:t>
       </w:r>
       <w:r>
         <w:rPr>
           <w:lang w:val="en-US"/>
         </w:rPr>
         <w:lastRenderedPageBreak/>
-        <w:t xml:space="preserve">again. As a result, walls are designed in a way that they have a role, which represents the type, and this type may or may not change in explosions but the reference on the collector is never changed until total destruction.  An abstract class, </w:t>
+        <w:t xml:space="preserve">and this type may or may not change in explosions but the reference on the collector is never changed until total destruction.  An abstract class, </w:t>
       </w:r>
       <w:proofErr w:type="spellStart"/>
       <w:r>
@@ -5733,7 +5735,7 @@
       <w:pPr>
         <w:pStyle w:val="Heading2"/>
       </w:pPr>
-      <w:bookmarkStart w:id="29" w:name="_Toc447992164"/>
+      <w:bookmarkStart w:id="29" w:name="_Toc447993598"/>
       <w:r>
         <w:t>Packages</w:t>
       </w:r>
@@ -5746,7 +5748,7 @@
           <w:lang w:val="en-US"/>
         </w:rPr>
       </w:pPr>
-      <w:bookmarkStart w:id="30" w:name="_Toc447992165"/>
+      <w:bookmarkStart w:id="30" w:name="_Toc447993599"/>
       <w:r>
         <w:rPr>
           <w:lang w:val="en-US"/>
@@ -5763,6 +5765,7 @@
       </w:pPr>
       <w:r>
         <w:rPr>
+          <w:noProof/>
           <w:lang w:val="en-US"/>
         </w:rPr>
         <mc:AlternateContent>
@@ -5816,29 +5819,16 @@
                             <w:r>
                               <w:t xml:space="preserve">Figure </w:t>
                             </w:r>
+                            <w:fldSimple w:instr=" SEQ Figure \* ARABIC ">
+                              <w:r>
+                                <w:rPr>
+                                  <w:noProof/>
+                                </w:rPr>
+                                <w:t>3</w:t>
+                              </w:r>
+                            </w:fldSimple>
                             <w:r>
-                              <w:fldChar w:fldCharType="begin"/>
-                            </w:r>
-                            <w:r>
-                              <w:instrText xml:space="preserve"> SEQ Figure \* ARABIC </w:instrText>
-                            </w:r>
-                            <w:r>
-                              <w:fldChar w:fldCharType="separate"/>
-                            </w:r>
-                            <w:r>
-                              <w:rPr>
-                                <w:noProof/>
-                              </w:rPr>
-                              <w:t>3</w:t>
-                            </w:r>
-                            <w:r>
-                              <w:fldChar w:fldCharType="end"/>
-                            </w:r>
-                            <w:r>
-                              <w:t xml:space="preserve"> </w:t>
-                            </w:r>
-                            <w:r>
-                              <w:t>Controller Package</w:t>
+                              <w:t xml:space="preserve"> Controller Package</w:t>
                             </w:r>
                             <w:bookmarkEnd w:id="31"/>
                           </w:p>
@@ -5874,29 +5864,16 @@
                       <w:r>
                         <w:t xml:space="preserve">Figure </w:t>
                       </w:r>
+                      <w:fldSimple w:instr=" SEQ Figure \* ARABIC ">
+                        <w:r>
+                          <w:rPr>
+                            <w:noProof/>
+                          </w:rPr>
+                          <w:t>3</w:t>
+                        </w:r>
+                      </w:fldSimple>
                       <w:r>
-                        <w:fldChar w:fldCharType="begin"/>
-                      </w:r>
-                      <w:r>
-                        <w:instrText xml:space="preserve"> SEQ Figure \* ARABIC </w:instrText>
-                      </w:r>
-                      <w:r>
-                        <w:fldChar w:fldCharType="separate"/>
-                      </w:r>
-                      <w:r>
-                        <w:rPr>
-                          <w:noProof/>
-                        </w:rPr>
-                        <w:t>3</w:t>
-                      </w:r>
-                      <w:r>
-                        <w:fldChar w:fldCharType="end"/>
-                      </w:r>
-                      <w:r>
-                        <w:t xml:space="preserve"> </w:t>
-                      </w:r>
-                      <w:r>
-                        <w:t>Controller Package</w:t>
+                        <w:t xml:space="preserve"> Controller Package</w:t>
                       </w:r>
                       <w:bookmarkEnd w:id="32"/>
                     </w:p>
@@ -5910,6 +5887,7 @@
       </w:r>
       <w:r>
         <w:rPr>
+          <w:noProof/>
           <w:lang w:val="en-US"/>
         </w:rPr>
         <w:drawing>
@@ -6026,7 +6004,7 @@
           <w:lang w:val="en-US"/>
         </w:rPr>
       </w:pPr>
-      <w:bookmarkStart w:id="33" w:name="_Toc447992166"/>
+      <w:bookmarkStart w:id="33" w:name="_Toc447993600"/>
       <w:r>
         <w:rPr>
           <w:lang w:val="en-US"/>
@@ -6113,14 +6091,7 @@
         <w:rPr>
           <w:lang w:val="en-US"/>
         </w:rPr>
-        <w:t xml:space="preserve"> to be sent to the </w:t>
-      </w:r>
-      <w:r>
-        <w:rPr>
-          <w:lang w:val="en-US"/>
-        </w:rPr>
-        <w:lastRenderedPageBreak/>
-        <w:t>controller package.  For polymorphism</w:t>
+        <w:t xml:space="preserve"> to be sent to the controller package.  For polymorphism</w:t>
       </w:r>
       <w:proofErr w:type="gramStart"/>
       <w:r>
@@ -6158,6 +6129,7 @@
       </w:pPr>
       <w:r>
         <w:rPr>
+          <w:noProof/>
           <w:lang w:val="en-US"/>
         </w:rPr>
         <mc:AlternateContent>
@@ -6211,29 +6183,16 @@
                             <w:r>
                               <w:t xml:space="preserve">Figure </w:t>
                             </w:r>
+                            <w:fldSimple w:instr=" SEQ Figure \* ARABIC ">
+                              <w:r>
+                                <w:rPr>
+                                  <w:noProof/>
+                                </w:rPr>
+                                <w:t>4</w:t>
+                              </w:r>
+                            </w:fldSimple>
                             <w:r>
-                              <w:fldChar w:fldCharType="begin"/>
-                            </w:r>
-                            <w:r>
-                              <w:instrText xml:space="preserve"> SEQ Figure \* ARABIC </w:instrText>
-                            </w:r>
-                            <w:r>
-                              <w:fldChar w:fldCharType="separate"/>
-                            </w:r>
-                            <w:r>
-                              <w:rPr>
-                                <w:noProof/>
-                              </w:rPr>
-                              <w:t>4</w:t>
-                            </w:r>
-                            <w:r>
-                              <w:fldChar w:fldCharType="end"/>
-                            </w:r>
-                            <w:r>
-                              <w:t xml:space="preserve"> </w:t>
-                            </w:r>
-                            <w:r>
-                              <w:t>View Package</w:t>
+                              <w:t xml:space="preserve"> View Package</w:t>
                             </w:r>
                             <w:bookmarkEnd w:id="34"/>
                           </w:p>
@@ -6269,29 +6228,16 @@
                       <w:r>
                         <w:t xml:space="preserve">Figure </w:t>
                       </w:r>
+                      <w:fldSimple w:instr=" SEQ Figure \* ARABIC ">
+                        <w:r>
+                          <w:rPr>
+                            <w:noProof/>
+                          </w:rPr>
+                          <w:t>4</w:t>
+                        </w:r>
+                      </w:fldSimple>
                       <w:r>
-                        <w:fldChar w:fldCharType="begin"/>
-                      </w:r>
-                      <w:r>
-                        <w:instrText xml:space="preserve"> SEQ Figure \* ARABIC </w:instrText>
-                      </w:r>
-                      <w:r>
-                        <w:fldChar w:fldCharType="separate"/>
-                      </w:r>
-                      <w:r>
-                        <w:rPr>
-                          <w:noProof/>
-                        </w:rPr>
-                        <w:t>4</w:t>
-                      </w:r>
-                      <w:r>
-                        <w:fldChar w:fldCharType="end"/>
-                      </w:r>
-                      <w:r>
-                        <w:t xml:space="preserve"> </w:t>
-                      </w:r>
-                      <w:r>
-                        <w:t>View Package</w:t>
+                        <w:t xml:space="preserve"> View Package</w:t>
                       </w:r>
                       <w:bookmarkEnd w:id="35"/>
                     </w:p>
@@ -6305,6 +6251,7 @@
       </w:r>
       <w:r>
         <w:rPr>
+          <w:noProof/>
           <w:lang w:val="en-US"/>
         </w:rPr>
         <w:drawing>
@@ -6375,7 +6322,7 @@
           <w:lang w:val="en-US"/>
         </w:rPr>
       </w:pPr>
-      <w:bookmarkStart w:id="36" w:name="_Toc447992167"/>
+      <w:bookmarkStart w:id="36" w:name="_Toc447993601"/>
       <w:r>
         <w:rPr>
           <w:lang w:val="en-US"/>
@@ -6420,6 +6367,7 @@
       </w:pPr>
       <w:r>
         <w:rPr>
+          <w:noProof/>
           <w:lang w:val="en-US"/>
         </w:rPr>
         <w:lastRenderedPageBreak/>
@@ -6476,24 +6424,14 @@
                             <w:r>
                               <w:t xml:space="preserve">Figure </w:t>
                             </w:r>
-                            <w:r>
-                              <w:fldChar w:fldCharType="begin"/>
-                            </w:r>
-                            <w:r>
-                              <w:instrText xml:space="preserve"> SEQ Figure \* ARABIC </w:instrText>
-                            </w:r>
-                            <w:r>
-                              <w:fldChar w:fldCharType="separate"/>
-                            </w:r>
-                            <w:r>
-                              <w:rPr>
-                                <w:noProof/>
-                              </w:rPr>
-                              <w:t>5</w:t>
-                            </w:r>
-                            <w:r>
-                              <w:fldChar w:fldCharType="end"/>
-                            </w:r>
+                            <w:fldSimple w:instr=" SEQ Figure \* ARABIC ">
+                              <w:r>
+                                <w:rPr>
+                                  <w:noProof/>
+                                </w:rPr>
+                                <w:t>5</w:t>
+                              </w:r>
+                            </w:fldSimple>
                             <w:r>
                               <w:t xml:space="preserve"> </w:t>
                             </w:r>
@@ -6539,24 +6477,14 @@
                       <w:r>
                         <w:t xml:space="preserve">Figure </w:t>
                       </w:r>
-                      <w:r>
-                        <w:fldChar w:fldCharType="begin"/>
-                      </w:r>
-                      <w:r>
-                        <w:instrText xml:space="preserve"> SEQ Figure \* ARABIC </w:instrText>
-                      </w:r>
-                      <w:r>
-                        <w:fldChar w:fldCharType="separate"/>
-                      </w:r>
-                      <w:r>
-                        <w:rPr>
-                          <w:noProof/>
-                        </w:rPr>
-                        <w:t>5</w:t>
-                      </w:r>
-                      <w:r>
-                        <w:fldChar w:fldCharType="end"/>
-                      </w:r>
+                      <w:fldSimple w:instr=" SEQ Figure \* ARABIC ">
+                        <w:r>
+                          <w:rPr>
+                            <w:noProof/>
+                          </w:rPr>
+                          <w:t>5</w:t>
+                        </w:r>
+                      </w:fldSimple>
                       <w:r>
                         <w:t xml:space="preserve"> </w:t>
                       </w:r>
@@ -6578,6 +6506,7 @@
       </w:r>
       <w:r>
         <w:rPr>
+          <w:noProof/>
           <w:lang w:val="en-US"/>
         </w:rPr>
         <w:drawing>
@@ -6648,7 +6577,7 @@
       <w:pPr>
         <w:pStyle w:val="Heading2"/>
       </w:pPr>
-      <w:bookmarkStart w:id="39" w:name="_Toc447992168"/>
+      <w:bookmarkStart w:id="39" w:name="_Toc447993602"/>
       <w:r>
         <w:lastRenderedPageBreak/>
         <w:t>Class Interfaces</w:t>
@@ -6662,7 +6591,7 @@
           <w:lang w:val="en-US"/>
         </w:rPr>
       </w:pPr>
-      <w:bookmarkStart w:id="40" w:name="_Toc447992169"/>
+      <w:bookmarkStart w:id="40" w:name="_Toc447993603"/>
       <w:r>
         <w:rPr>
           <w:lang w:val="en-US"/>
@@ -10811,7 +10740,7 @@
           <w:lang w:val="en-US"/>
         </w:rPr>
       </w:pPr>
-      <w:bookmarkStart w:id="41" w:name="_Toc447992170"/>
+      <w:bookmarkStart w:id="41" w:name="_Toc447993604"/>
       <w:r>
         <w:rPr>
           <w:lang w:val="en-US"/>
@@ -13549,7 +13478,7 @@
           <w:lang w:val="en-US"/>
         </w:rPr>
       </w:pPr>
-      <w:bookmarkStart w:id="42" w:name="_Toc447992171"/>
+      <w:bookmarkStart w:id="42" w:name="_Toc447993605"/>
       <w:r>
         <w:rPr>
           <w:lang w:val="en-US"/>
@@ -14616,6 +14545,8 @@
           <w:lang w:val="en-US"/>
         </w:rPr>
       </w:pPr>
+      <w:bookmarkStart w:id="43" w:name="_GoBack"/>
+      <w:bookmarkEnd w:id="43"/>
     </w:p>
     <w:sectPr>
       <w:footerReference w:type="default" r:id="rId18"/>
@@ -14689,7 +14620,7 @@
           <w:rPr>
             <w:noProof/>
           </w:rPr>
-          <w:t>9</w:t>
+          <w:t>28</w:t>
         </w:r>
         <w:r>
           <w:rPr>
@@ -18350,7 +18281,7 @@
 </file>
 
 <file path=customXml/itemProps1.xml><?xml version="1.0" encoding="utf-8"?>
-<ds:datastoreItem xmlns:ds="http://schemas.openxmlformats.org/officeDocument/2006/customXml" ds:itemID="{8AFA4BB3-8B05-4BC1-AC1B-B8F7955467BE}">
+<ds:datastoreItem xmlns:ds="http://schemas.openxmlformats.org/officeDocument/2006/customXml" ds:itemID="{C0373BC6-CF9F-47E5-93D7-0752E68EA8F4}">
   <ds:schemaRefs>
     <ds:schemaRef ds:uri="http://schemas.openxmlformats.org/officeDocument/2006/bibliography"/>
   </ds:schemaRefs>

</xml_diff>

<commit_message>
System Design Report is Completed
</commit_message>
<xml_diff>
--- a/DesignReport.docx
+++ b/DesignReport.docx
@@ -654,6 +654,8 @@
         </w:rPr>
         <w:t>gineering Project, course CS319</w:t>
       </w:r>
+      <w:bookmarkStart w:id="2" w:name="_GoBack"/>
+      <w:bookmarkEnd w:id="2"/>
     </w:p>
     <w:sdt>
       <w:sdtPr>
@@ -3011,21 +3013,7 @@
                 <w:rStyle w:val="Hyperlink"/>
                 <w:noProof/>
               </w:rPr>
-              <w:t>Contr</w:t>
-            </w:r>
-            <w:r>
-              <w:rPr>
-                <w:rStyle w:val="Hyperlink"/>
-                <w:noProof/>
-              </w:rPr>
-              <w:t>o</w:t>
-            </w:r>
-            <w:r>
-              <w:rPr>
-                <w:rStyle w:val="Hyperlink"/>
-                <w:noProof/>
-              </w:rPr>
-              <w:t>ller Classes</w:t>
+              <w:t>Controller Classes</w:t>
             </w:r>
             <w:r>
               <w:rPr>
@@ -3658,7 +3646,7 @@
           <w:lang w:val="en-US"/>
         </w:rPr>
       </w:pPr>
-      <w:bookmarkStart w:id="2" w:name="_Toc445063153"/>
+      <w:bookmarkStart w:id="3" w:name="_Toc445063153"/>
       <w:r>
         <w:rPr>
           <w:lang w:val="en-US"/>
@@ -3673,7 +3661,7 @@
           <w:lang w:val="en-US"/>
         </w:rPr>
       </w:pPr>
-      <w:bookmarkStart w:id="3" w:name="_Toc447993577"/>
+      <w:bookmarkStart w:id="4" w:name="_Toc447993577"/>
       <w:r>
         <w:rPr>
           <w:lang w:val="en-US"/>
@@ -3682,18 +3670,18 @@
         <w:t>Introduction</w:t>
       </w:r>
       <w:bookmarkEnd w:id="1"/>
-      <w:bookmarkEnd w:id="2"/>
       <w:bookmarkEnd w:id="3"/>
+      <w:bookmarkEnd w:id="4"/>
     </w:p>
     <w:p>
       <w:pPr>
         <w:pStyle w:val="Heading2"/>
       </w:pPr>
-      <w:bookmarkStart w:id="4" w:name="_Toc447993578"/>
+      <w:bookmarkStart w:id="5" w:name="_Toc447993578"/>
       <w:r>
         <w:t>Purpose of the system</w:t>
       </w:r>
-      <w:bookmarkEnd w:id="4"/>
+      <w:bookmarkEnd w:id="5"/>
     </w:p>
     <w:p>
       <w:pPr>
@@ -3778,11 +3766,11 @@
       <w:pPr>
         <w:pStyle w:val="Heading2"/>
       </w:pPr>
-      <w:bookmarkStart w:id="5" w:name="_Toc447993579"/>
+      <w:bookmarkStart w:id="6" w:name="_Toc447993579"/>
       <w:r>
         <w:t>Design goals</w:t>
       </w:r>
-      <w:bookmarkEnd w:id="5"/>
+      <w:bookmarkEnd w:id="6"/>
     </w:p>
     <w:p>
       <w:pPr>
@@ -3804,14 +3792,14 @@
           <w:lang w:val="en-US"/>
         </w:rPr>
       </w:pPr>
-      <w:bookmarkStart w:id="6" w:name="_Toc447993580"/>
+      <w:bookmarkStart w:id="7" w:name="_Toc447993580"/>
       <w:r>
         <w:rPr>
           <w:lang w:val="en-US"/>
         </w:rPr>
         <w:t>Ease of Use</w:t>
       </w:r>
-      <w:bookmarkEnd w:id="6"/>
+      <w:bookmarkEnd w:id="7"/>
     </w:p>
     <w:p>
       <w:pPr>
@@ -3869,14 +3857,14 @@
           <w:lang w:val="en-US"/>
         </w:rPr>
       </w:pPr>
-      <w:bookmarkStart w:id="7" w:name="_Toc447993581"/>
+      <w:bookmarkStart w:id="8" w:name="_Toc447993581"/>
       <w:r>
         <w:rPr>
           <w:lang w:val="en-US"/>
         </w:rPr>
         <w:t>Reliability</w:t>
       </w:r>
-      <w:bookmarkEnd w:id="7"/>
+      <w:bookmarkEnd w:id="8"/>
     </w:p>
     <w:p>
       <w:pPr>
@@ -3952,7 +3940,7 @@
           <w:lang w:val="en-US"/>
         </w:rPr>
       </w:pPr>
-      <w:bookmarkStart w:id="8" w:name="_Toc447993582"/>
+      <w:bookmarkStart w:id="9" w:name="_Toc447993582"/>
       <w:r>
         <w:rPr>
           <w:lang w:val="en-US"/>
@@ -3960,7 +3948,7 @@
         <w:lastRenderedPageBreak/>
         <w:t>Extendibility</w:t>
       </w:r>
-      <w:bookmarkEnd w:id="8"/>
+      <w:bookmarkEnd w:id="9"/>
     </w:p>
     <w:p>
       <w:pPr>
@@ -4030,14 +4018,14 @@
           <w:lang w:val="en-US"/>
         </w:rPr>
       </w:pPr>
-      <w:bookmarkStart w:id="9" w:name="_Toc447993583"/>
+      <w:bookmarkStart w:id="10" w:name="_Toc447993583"/>
       <w:r>
         <w:rPr>
           <w:lang w:val="en-US"/>
         </w:rPr>
         <w:t>Responsiveness</w:t>
       </w:r>
-      <w:bookmarkEnd w:id="9"/>
+      <w:bookmarkEnd w:id="10"/>
     </w:p>
     <w:p>
       <w:pPr>
@@ -4065,14 +4053,14 @@
           <w:lang w:val="en-US"/>
         </w:rPr>
       </w:pPr>
-      <w:bookmarkStart w:id="10" w:name="_Toc447993584"/>
+      <w:bookmarkStart w:id="11" w:name="_Toc447993584"/>
       <w:r>
         <w:rPr>
           <w:lang w:val="en-US"/>
         </w:rPr>
         <w:t>Portability</w:t>
       </w:r>
-      <w:bookmarkEnd w:id="10"/>
+      <w:bookmarkEnd w:id="11"/>
     </w:p>
     <w:p>
       <w:pPr>
@@ -4101,28 +4089,28 @@
           <w:lang w:val="en-US"/>
         </w:rPr>
       </w:pPr>
-      <w:bookmarkStart w:id="11" w:name="_Toc443747522"/>
-      <w:bookmarkStart w:id="12" w:name="_Toc445063154"/>
-      <w:bookmarkStart w:id="13" w:name="_Toc447993585"/>
+      <w:bookmarkStart w:id="12" w:name="_Toc443747522"/>
+      <w:bookmarkStart w:id="13" w:name="_Toc445063154"/>
+      <w:bookmarkStart w:id="14" w:name="_Toc447993585"/>
       <w:r>
         <w:rPr>
           <w:lang w:val="en-US"/>
         </w:rPr>
         <w:t>Software Architecture</w:t>
       </w:r>
-      <w:bookmarkEnd w:id="11"/>
       <w:bookmarkEnd w:id="12"/>
       <w:bookmarkEnd w:id="13"/>
+      <w:bookmarkEnd w:id="14"/>
     </w:p>
     <w:p>
       <w:pPr>
         <w:pStyle w:val="Heading2"/>
       </w:pPr>
-      <w:bookmarkStart w:id="14" w:name="_Toc447993586"/>
+      <w:bookmarkStart w:id="15" w:name="_Toc447993586"/>
       <w:r>
         <w:t>Subsystem decomposition</w:t>
       </w:r>
-      <w:bookmarkEnd w:id="14"/>
+      <w:bookmarkEnd w:id="15"/>
     </w:p>
     <w:p>
       <w:pPr>
@@ -4244,7 +4232,7 @@
           <w:lang w:val="en-US"/>
         </w:rPr>
       </w:pPr>
-      <w:bookmarkStart w:id="15" w:name="_Toc447991944"/>
+      <w:bookmarkStart w:id="16" w:name="_Toc447991944"/>
       <w:r>
         <w:rPr>
           <w:lang w:val="en-US"/>
@@ -4271,6 +4259,7 @@
       </w:r>
       <w:r>
         <w:rPr>
+          <w:noProof/>
           <w:lang w:val="en-US"/>
         </w:rPr>
         <w:t>1</w:t>
@@ -4287,7 +4276,7 @@
         </w:rPr>
         <w:t xml:space="preserve"> Subsystem Decomposition Diagram</w:t>
       </w:r>
-      <w:bookmarkEnd w:id="15"/>
+      <w:bookmarkEnd w:id="16"/>
     </w:p>
     <w:p>
       <w:pPr>
@@ -4440,11 +4429,11 @@
       <w:pPr>
         <w:pStyle w:val="Heading2"/>
       </w:pPr>
-      <w:bookmarkStart w:id="16" w:name="_Toc447993587"/>
+      <w:bookmarkStart w:id="17" w:name="_Toc447993587"/>
       <w:r>
         <w:t>Hardware/software mapping</w:t>
       </w:r>
-      <w:bookmarkEnd w:id="16"/>
+      <w:bookmarkEnd w:id="17"/>
     </w:p>
     <w:p>
       <w:pPr>
@@ -4542,11 +4531,11 @@
       <w:pPr>
         <w:pStyle w:val="Heading2"/>
       </w:pPr>
-      <w:bookmarkStart w:id="17" w:name="_Toc447993588"/>
+      <w:bookmarkStart w:id="18" w:name="_Toc447993588"/>
       <w:r>
         <w:t>Persistent data management</w:t>
       </w:r>
-      <w:bookmarkEnd w:id="17"/>
+      <w:bookmarkEnd w:id="18"/>
     </w:p>
     <w:p>
       <w:pPr>
@@ -4565,11 +4554,11 @@
       <w:pPr>
         <w:pStyle w:val="Heading2"/>
       </w:pPr>
-      <w:bookmarkStart w:id="18" w:name="_Toc447993589"/>
+      <w:bookmarkStart w:id="19" w:name="_Toc447993589"/>
       <w:r>
         <w:t>Access control and security</w:t>
       </w:r>
-      <w:bookmarkEnd w:id="18"/>
+      <w:bookmarkEnd w:id="19"/>
     </w:p>
     <w:p>
       <w:pPr>
@@ -4596,11 +4585,11 @@
       <w:pPr>
         <w:pStyle w:val="Heading2"/>
       </w:pPr>
-      <w:bookmarkStart w:id="19" w:name="_Toc447993590"/>
+      <w:bookmarkStart w:id="20" w:name="_Toc447993590"/>
       <w:r>
         <w:t>Boundary conditions</w:t>
       </w:r>
-      <w:bookmarkEnd w:id="19"/>
+      <w:bookmarkEnd w:id="20"/>
     </w:p>
     <w:p>
       <w:pPr>
@@ -4757,14 +4746,14 @@
           <w:lang w:val="en-US"/>
         </w:rPr>
       </w:pPr>
-      <w:bookmarkStart w:id="20" w:name="_Toc447993591"/>
+      <w:bookmarkStart w:id="21" w:name="_Toc447993591"/>
       <w:r>
         <w:rPr>
           <w:lang w:val="en-US"/>
         </w:rPr>
         <w:t>Subsystem Services</w:t>
       </w:r>
-      <w:bookmarkEnd w:id="20"/>
+      <w:bookmarkEnd w:id="21"/>
     </w:p>
     <w:p>
       <w:pPr>
@@ -4908,12 +4897,12 @@
       <w:pPr>
         <w:pStyle w:val="Heading2"/>
       </w:pPr>
-      <w:bookmarkStart w:id="21" w:name="_Toc447993592"/>
+      <w:bookmarkStart w:id="22" w:name="_Toc447993592"/>
       <w:r>
         <w:lastRenderedPageBreak/>
         <w:t>Services of the Controller:</w:t>
       </w:r>
-      <w:bookmarkEnd w:id="21"/>
+      <w:bookmarkEnd w:id="22"/>
     </w:p>
     <w:p>
       <w:pPr>
@@ -4976,11 +4965,11 @@
       <w:pPr>
         <w:pStyle w:val="Heading2"/>
       </w:pPr>
-      <w:bookmarkStart w:id="22" w:name="_Toc447993593"/>
+      <w:bookmarkStart w:id="23" w:name="_Toc447993593"/>
       <w:r>
         <w:t>Services of the View:</w:t>
       </w:r>
-      <w:bookmarkEnd w:id="22"/>
+      <w:bookmarkEnd w:id="23"/>
     </w:p>
     <w:p>
       <w:pPr>
@@ -5074,11 +5063,11 @@
       <w:pPr>
         <w:pStyle w:val="Heading2"/>
       </w:pPr>
-      <w:bookmarkStart w:id="23" w:name="_Toc447993594"/>
+      <w:bookmarkStart w:id="24" w:name="_Toc447993594"/>
       <w:r>
         <w:t>Services of the Model:</w:t>
       </w:r>
-      <w:bookmarkEnd w:id="23"/>
+      <w:bookmarkEnd w:id="24"/>
     </w:p>
     <w:p>
       <w:pPr>
@@ -5188,7 +5177,7 @@
           <w:lang w:val="en-US"/>
         </w:rPr>
       </w:pPr>
-      <w:bookmarkStart w:id="24" w:name="_Toc447993595"/>
+      <w:bookmarkStart w:id="25" w:name="_Toc447993595"/>
       <w:r>
         <w:rPr>
           <w:lang w:val="en-US"/>
@@ -5196,17 +5185,17 @@
         <w:lastRenderedPageBreak/>
         <w:t>Low-level design</w:t>
       </w:r>
-      <w:bookmarkEnd w:id="24"/>
+      <w:bookmarkEnd w:id="25"/>
     </w:p>
     <w:p>
       <w:pPr>
         <w:pStyle w:val="Heading2"/>
       </w:pPr>
-      <w:bookmarkStart w:id="25" w:name="_Toc447993596"/>
+      <w:bookmarkStart w:id="26" w:name="_Toc447993596"/>
       <w:r>
         <w:t>Object Design Trade-offs</w:t>
       </w:r>
-      <w:bookmarkEnd w:id="25"/>
+      <w:bookmarkEnd w:id="26"/>
     </w:p>
     <w:p>
       <w:pPr>
@@ -5293,7 +5282,7 @@
         <w:spacing w:after="160" w:line="259" w:lineRule="auto"/>
         <w:jc w:val="left"/>
       </w:pPr>
-      <w:bookmarkStart w:id="26" w:name="_Toc447993597"/>
+      <w:bookmarkStart w:id="27" w:name="_Toc447993597"/>
       <w:r>
         <w:rPr>
           <w:noProof/>
@@ -5347,22 +5336,35 @@
                                 <w:sz w:val="28"/>
                               </w:rPr>
                             </w:pPr>
-                            <w:bookmarkStart w:id="27" w:name="_Toc447991945"/>
+                            <w:bookmarkStart w:id="28" w:name="_Toc447991945"/>
                             <w:r>
                               <w:t xml:space="preserve">Figure </w:t>
                             </w:r>
-                            <w:fldSimple w:instr=" SEQ Figure \* ARABIC ">
-                              <w:r>
-                                <w:rPr>
-                                  <w:noProof/>
-                                </w:rPr>
-                                <w:t>2</w:t>
-                              </w:r>
-                            </w:fldSimple>
+                            <w:r>
+                              <w:fldChar w:fldCharType="begin"/>
+                            </w:r>
+                            <w:r>
+                              <w:instrText xml:space="preserve"> SEQ Figure \* ARABIC </w:instrText>
+                            </w:r>
+                            <w:r>
+                              <w:fldChar w:fldCharType="separate"/>
+                            </w:r>
+                            <w:r>
+                              <w:rPr>
+                                <w:noProof/>
+                              </w:rPr>
+                              <w:t>2</w:t>
+                            </w:r>
+                            <w:r>
+                              <w:rPr>
+                                <w:noProof/>
+                              </w:rPr>
+                              <w:fldChar w:fldCharType="end"/>
+                            </w:r>
                             <w:r>
                               <w:t xml:space="preserve"> Detailed UML Class Diagram</w:t>
                             </w:r>
-                            <w:bookmarkEnd w:id="27"/>
+                            <w:bookmarkEnd w:id="28"/>
                           </w:p>
                         </w:txbxContent>
                       </wps:txbx>
@@ -5380,7 +5382,11 @@
           </mc:Choice>
           <mc:Fallback>
             <w:pict>
-              <v:shape w14:anchorId="49E875B5" id="Text Box 12" o:spid="_x0000_s1027" type="#_x0000_t202" style="position:absolute;left:0;text-align:left;margin-left:-33.45pt;margin-top:678.95pt;width:520.25pt;height:.05pt;z-index:251665408;visibility:visible;mso-wrap-style:square;mso-wrap-distance-left:9pt;mso-wrap-distance-top:0;mso-wrap-distance-right:9pt;mso-wrap-distance-bottom:0;mso-position-horizontal:absolute;mso-position-horizontal-relative:text;mso-position-vertical:absolute;mso-position-vertical-relative:text;v-text-anchor:top" o:gfxdata="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" stroked="f">
+              <v:shapetype w14:anchorId="49E875B5" id="_x0000_t202" coordsize="21600,21600" o:spt="202" path="m,l,21600r21600,l21600,xe">
+                <v:stroke joinstyle="miter"/>
+                <v:path gradientshapeok="t" o:connecttype="rect"/>
+              </v:shapetype>
+              <v:shape id="Text Box 12" o:spid="_x0000_s1027" type="#_x0000_t202" style="position:absolute;left:0;text-align:left;margin-left:-33.45pt;margin-top:678.95pt;width:520.25pt;height:.05pt;z-index:251665408;visibility:visible;mso-wrap-style:square;mso-wrap-distance-left:9pt;mso-wrap-distance-top:0;mso-wrap-distance-right:9pt;mso-wrap-distance-bottom:0;mso-position-horizontal:absolute;mso-position-horizontal-relative:text;mso-position-vertical:absolute;mso-position-vertical-relative:text;v-text-anchor:top" o:gfxdata="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" stroked="f">
                 <v:textbox style="mso-fit-shape-to-text:t" inset="0,0,0,0">
                   <w:txbxContent>
                     <w:p>
@@ -5393,22 +5399,35 @@
                           <w:sz w:val="28"/>
                         </w:rPr>
                       </w:pPr>
-                      <w:bookmarkStart w:id="28" w:name="_Toc447991945"/>
+                      <w:bookmarkStart w:id="29" w:name="_Toc447991945"/>
                       <w:r>
                         <w:t xml:space="preserve">Figure </w:t>
                       </w:r>
-                      <w:fldSimple w:instr=" SEQ Figure \* ARABIC ">
-                        <w:r>
-                          <w:rPr>
-                            <w:noProof/>
-                          </w:rPr>
-                          <w:t>2</w:t>
-                        </w:r>
-                      </w:fldSimple>
+                      <w:r>
+                        <w:fldChar w:fldCharType="begin"/>
+                      </w:r>
+                      <w:r>
+                        <w:instrText xml:space="preserve"> SEQ Figure \* ARABIC </w:instrText>
+                      </w:r>
+                      <w:r>
+                        <w:fldChar w:fldCharType="separate"/>
+                      </w:r>
+                      <w:r>
+                        <w:rPr>
+                          <w:noProof/>
+                        </w:rPr>
+                        <w:t>2</w:t>
+                      </w:r>
+                      <w:r>
+                        <w:rPr>
+                          <w:noProof/>
+                        </w:rPr>
+                        <w:fldChar w:fldCharType="end"/>
+                      </w:r>
                       <w:r>
                         <w:t xml:space="preserve"> Detailed UML Class Diagram</w:t>
                       </w:r>
-                      <w:bookmarkEnd w:id="28"/>
+                      <w:bookmarkEnd w:id="29"/>
                     </w:p>
                   </w:txbxContent>
                 </v:textbox>
@@ -5490,7 +5509,7 @@
       <w:r>
         <w:t>Final object design</w:t>
       </w:r>
-      <w:bookmarkEnd w:id="26"/>
+      <w:bookmarkEnd w:id="27"/>
     </w:p>
     <w:p>
       <w:pPr>
@@ -5735,11 +5754,11 @@
       <w:pPr>
         <w:pStyle w:val="Heading2"/>
       </w:pPr>
-      <w:bookmarkStart w:id="29" w:name="_Toc447993598"/>
+      <w:bookmarkStart w:id="30" w:name="_Toc447993598"/>
       <w:r>
         <w:t>Packages</w:t>
       </w:r>
-      <w:bookmarkEnd w:id="29"/>
+      <w:bookmarkEnd w:id="30"/>
     </w:p>
     <w:p>
       <w:pPr>
@@ -5748,14 +5767,14 @@
           <w:lang w:val="en-US"/>
         </w:rPr>
       </w:pPr>
-      <w:bookmarkStart w:id="30" w:name="_Toc447993599"/>
+      <w:bookmarkStart w:id="31" w:name="_Toc447993599"/>
       <w:r>
         <w:rPr>
           <w:lang w:val="en-US"/>
         </w:rPr>
         <w:t>Controller Package</w:t>
       </w:r>
-      <w:bookmarkEnd w:id="30"/>
+      <w:bookmarkEnd w:id="31"/>
     </w:p>
     <w:p>
       <w:pPr>
@@ -5815,22 +5834,35 @@
                                 <w:sz w:val="24"/>
                               </w:rPr>
                             </w:pPr>
-                            <w:bookmarkStart w:id="31" w:name="_Toc447991946"/>
+                            <w:bookmarkStart w:id="32" w:name="_Toc447991946"/>
                             <w:r>
                               <w:t xml:space="preserve">Figure </w:t>
                             </w:r>
-                            <w:fldSimple w:instr=" SEQ Figure \* ARABIC ">
-                              <w:r>
-                                <w:rPr>
-                                  <w:noProof/>
-                                </w:rPr>
-                                <w:t>3</w:t>
-                              </w:r>
-                            </w:fldSimple>
+                            <w:r>
+                              <w:fldChar w:fldCharType="begin"/>
+                            </w:r>
+                            <w:r>
+                              <w:instrText xml:space="preserve"> SEQ Figure \* ARABIC </w:instrText>
+                            </w:r>
+                            <w:r>
+                              <w:fldChar w:fldCharType="separate"/>
+                            </w:r>
+                            <w:r>
+                              <w:rPr>
+                                <w:noProof/>
+                              </w:rPr>
+                              <w:t>3</w:t>
+                            </w:r>
+                            <w:r>
+                              <w:rPr>
+                                <w:noProof/>
+                              </w:rPr>
+                              <w:fldChar w:fldCharType="end"/>
+                            </w:r>
                             <w:r>
                               <w:t xml:space="preserve"> Controller Package</w:t>
                             </w:r>
-                            <w:bookmarkEnd w:id="31"/>
+                            <w:bookmarkEnd w:id="32"/>
                           </w:p>
                         </w:txbxContent>
                       </wps:txbx>
@@ -5860,22 +5892,35 @@
                           <w:sz w:val="24"/>
                         </w:rPr>
                       </w:pPr>
-                      <w:bookmarkStart w:id="32" w:name="_Toc447991946"/>
+                      <w:bookmarkStart w:id="33" w:name="_Toc447991946"/>
                       <w:r>
                         <w:t xml:space="preserve">Figure </w:t>
                       </w:r>
-                      <w:fldSimple w:instr=" SEQ Figure \* ARABIC ">
-                        <w:r>
-                          <w:rPr>
-                            <w:noProof/>
-                          </w:rPr>
-                          <w:t>3</w:t>
-                        </w:r>
-                      </w:fldSimple>
+                      <w:r>
+                        <w:fldChar w:fldCharType="begin"/>
+                      </w:r>
+                      <w:r>
+                        <w:instrText xml:space="preserve"> SEQ Figure \* ARABIC </w:instrText>
+                      </w:r>
+                      <w:r>
+                        <w:fldChar w:fldCharType="separate"/>
+                      </w:r>
+                      <w:r>
+                        <w:rPr>
+                          <w:noProof/>
+                        </w:rPr>
+                        <w:t>3</w:t>
+                      </w:r>
+                      <w:r>
+                        <w:rPr>
+                          <w:noProof/>
+                        </w:rPr>
+                        <w:fldChar w:fldCharType="end"/>
+                      </w:r>
                       <w:r>
                         <w:t xml:space="preserve"> Controller Package</w:t>
                       </w:r>
-                      <w:bookmarkEnd w:id="32"/>
+                      <w:bookmarkEnd w:id="33"/>
                     </w:p>
                   </w:txbxContent>
                 </v:textbox>
@@ -6004,14 +6049,14 @@
           <w:lang w:val="en-US"/>
         </w:rPr>
       </w:pPr>
-      <w:bookmarkStart w:id="33" w:name="_Toc447993600"/>
+      <w:bookmarkStart w:id="34" w:name="_Toc447993600"/>
       <w:r>
         <w:rPr>
           <w:lang w:val="en-US"/>
         </w:rPr>
         <w:t>View Package</w:t>
       </w:r>
-      <w:bookmarkEnd w:id="33"/>
+      <w:bookmarkEnd w:id="34"/>
     </w:p>
     <w:p>
       <w:pPr>
@@ -6179,22 +6224,35 @@
                                 <w:sz w:val="24"/>
                               </w:rPr>
                             </w:pPr>
-                            <w:bookmarkStart w:id="34" w:name="_Toc447991947"/>
+                            <w:bookmarkStart w:id="35" w:name="_Toc447991947"/>
                             <w:r>
                               <w:t xml:space="preserve">Figure </w:t>
                             </w:r>
-                            <w:fldSimple w:instr=" SEQ Figure \* ARABIC ">
-                              <w:r>
-                                <w:rPr>
-                                  <w:noProof/>
-                                </w:rPr>
-                                <w:t>4</w:t>
-                              </w:r>
-                            </w:fldSimple>
+                            <w:r>
+                              <w:fldChar w:fldCharType="begin"/>
+                            </w:r>
+                            <w:r>
+                              <w:instrText xml:space="preserve"> SEQ Figure \* ARABIC </w:instrText>
+                            </w:r>
+                            <w:r>
+                              <w:fldChar w:fldCharType="separate"/>
+                            </w:r>
+                            <w:r>
+                              <w:rPr>
+                                <w:noProof/>
+                              </w:rPr>
+                              <w:t>4</w:t>
+                            </w:r>
+                            <w:r>
+                              <w:rPr>
+                                <w:noProof/>
+                              </w:rPr>
+                              <w:fldChar w:fldCharType="end"/>
+                            </w:r>
                             <w:r>
                               <w:t xml:space="preserve"> View Package</w:t>
                             </w:r>
-                            <w:bookmarkEnd w:id="34"/>
+                            <w:bookmarkEnd w:id="35"/>
                           </w:p>
                         </w:txbxContent>
                       </wps:txbx>
@@ -6224,22 +6282,35 @@
                           <w:sz w:val="24"/>
                         </w:rPr>
                       </w:pPr>
-                      <w:bookmarkStart w:id="35" w:name="_Toc447991947"/>
+                      <w:bookmarkStart w:id="36" w:name="_Toc447991947"/>
                       <w:r>
                         <w:t xml:space="preserve">Figure </w:t>
                       </w:r>
-                      <w:fldSimple w:instr=" SEQ Figure \* ARABIC ">
-                        <w:r>
-                          <w:rPr>
-                            <w:noProof/>
-                          </w:rPr>
-                          <w:t>4</w:t>
-                        </w:r>
-                      </w:fldSimple>
+                      <w:r>
+                        <w:fldChar w:fldCharType="begin"/>
+                      </w:r>
+                      <w:r>
+                        <w:instrText xml:space="preserve"> SEQ Figure \* ARABIC </w:instrText>
+                      </w:r>
+                      <w:r>
+                        <w:fldChar w:fldCharType="separate"/>
+                      </w:r>
+                      <w:r>
+                        <w:rPr>
+                          <w:noProof/>
+                        </w:rPr>
+                        <w:t>4</w:t>
+                      </w:r>
+                      <w:r>
+                        <w:rPr>
+                          <w:noProof/>
+                        </w:rPr>
+                        <w:fldChar w:fldCharType="end"/>
+                      </w:r>
                       <w:r>
                         <w:t xml:space="preserve"> View Package</w:t>
                       </w:r>
-                      <w:bookmarkEnd w:id="35"/>
+                      <w:bookmarkEnd w:id="36"/>
                     </w:p>
                   </w:txbxContent>
                 </v:textbox>
@@ -6322,14 +6393,14 @@
           <w:lang w:val="en-US"/>
         </w:rPr>
       </w:pPr>
-      <w:bookmarkStart w:id="36" w:name="_Toc447993601"/>
+      <w:bookmarkStart w:id="37" w:name="_Toc447993601"/>
       <w:r>
         <w:rPr>
           <w:lang w:val="en-US"/>
         </w:rPr>
         <w:t>Model Package</w:t>
       </w:r>
-      <w:bookmarkEnd w:id="36"/>
+      <w:bookmarkEnd w:id="37"/>
     </w:p>
     <w:p>
       <w:pPr>
@@ -6420,18 +6491,31 @@
                                 <w:sz w:val="30"/>
                               </w:rPr>
                             </w:pPr>
-                            <w:bookmarkStart w:id="37" w:name="_Toc447991948"/>
+                            <w:bookmarkStart w:id="38" w:name="_Toc447991948"/>
                             <w:r>
                               <w:t xml:space="preserve">Figure </w:t>
                             </w:r>
-                            <w:fldSimple w:instr=" SEQ Figure \* ARABIC ">
-                              <w:r>
-                                <w:rPr>
-                                  <w:noProof/>
-                                </w:rPr>
-                                <w:t>5</w:t>
-                              </w:r>
-                            </w:fldSimple>
+                            <w:r>
+                              <w:fldChar w:fldCharType="begin"/>
+                            </w:r>
+                            <w:r>
+                              <w:instrText xml:space="preserve"> SEQ Figure \* ARABIC </w:instrText>
+                            </w:r>
+                            <w:r>
+                              <w:fldChar w:fldCharType="separate"/>
+                            </w:r>
+                            <w:r>
+                              <w:rPr>
+                                <w:noProof/>
+                              </w:rPr>
+                              <w:t>5</w:t>
+                            </w:r>
+                            <w:r>
+                              <w:rPr>
+                                <w:noProof/>
+                              </w:rPr>
+                              <w:fldChar w:fldCharType="end"/>
+                            </w:r>
                             <w:r>
                               <w:t xml:space="preserve"> </w:t>
                             </w:r>
@@ -6441,7 +6525,7 @@
                             <w:r>
                               <w:t xml:space="preserve"> Package</w:t>
                             </w:r>
-                            <w:bookmarkEnd w:id="37"/>
+                            <w:bookmarkEnd w:id="38"/>
                           </w:p>
                         </w:txbxContent>
                       </wps:txbx>
@@ -6473,18 +6557,31 @@
                           <w:sz w:val="30"/>
                         </w:rPr>
                       </w:pPr>
-                      <w:bookmarkStart w:id="38" w:name="_Toc447991948"/>
+                      <w:bookmarkStart w:id="39" w:name="_Toc447991948"/>
                       <w:r>
                         <w:t xml:space="preserve">Figure </w:t>
                       </w:r>
-                      <w:fldSimple w:instr=" SEQ Figure \* ARABIC ">
-                        <w:r>
-                          <w:rPr>
-                            <w:noProof/>
-                          </w:rPr>
-                          <w:t>5</w:t>
-                        </w:r>
-                      </w:fldSimple>
+                      <w:r>
+                        <w:fldChar w:fldCharType="begin"/>
+                      </w:r>
+                      <w:r>
+                        <w:instrText xml:space="preserve"> SEQ Figure \* ARABIC </w:instrText>
+                      </w:r>
+                      <w:r>
+                        <w:fldChar w:fldCharType="separate"/>
+                      </w:r>
+                      <w:r>
+                        <w:rPr>
+                          <w:noProof/>
+                        </w:rPr>
+                        <w:t>5</w:t>
+                      </w:r>
+                      <w:r>
+                        <w:rPr>
+                          <w:noProof/>
+                        </w:rPr>
+                        <w:fldChar w:fldCharType="end"/>
+                      </w:r>
                       <w:r>
                         <w:t xml:space="preserve"> </w:t>
                       </w:r>
@@ -6494,7 +6591,7 @@
                       <w:r>
                         <w:t xml:space="preserve"> Package</w:t>
                       </w:r>
-                      <w:bookmarkEnd w:id="38"/>
+                      <w:bookmarkEnd w:id="39"/>
                     </w:p>
                   </w:txbxContent>
                 </v:textbox>
@@ -6577,12 +6674,12 @@
       <w:pPr>
         <w:pStyle w:val="Heading2"/>
       </w:pPr>
-      <w:bookmarkStart w:id="39" w:name="_Toc447993602"/>
+      <w:bookmarkStart w:id="40" w:name="_Toc447993602"/>
       <w:r>
         <w:lastRenderedPageBreak/>
         <w:t>Class Interfaces</w:t>
       </w:r>
-      <w:bookmarkEnd w:id="39"/>
+      <w:bookmarkEnd w:id="40"/>
     </w:p>
     <w:p>
       <w:pPr>
@@ -6591,14 +6688,14 @@
           <w:lang w:val="en-US"/>
         </w:rPr>
       </w:pPr>
-      <w:bookmarkStart w:id="40" w:name="_Toc447993603"/>
+      <w:bookmarkStart w:id="41" w:name="_Toc447993603"/>
       <w:r>
         <w:rPr>
           <w:lang w:val="en-US"/>
         </w:rPr>
         <w:t>Model Classes</w:t>
       </w:r>
-      <w:bookmarkEnd w:id="40"/>
+      <w:bookmarkEnd w:id="41"/>
     </w:p>
     <w:p>
       <w:pPr>
@@ -10740,7 +10837,7 @@
           <w:lang w:val="en-US"/>
         </w:rPr>
       </w:pPr>
-      <w:bookmarkStart w:id="41" w:name="_Toc447993604"/>
+      <w:bookmarkStart w:id="42" w:name="_Toc447993604"/>
       <w:r>
         <w:rPr>
           <w:lang w:val="en-US"/>
@@ -10748,7 +10845,7 @@
         <w:lastRenderedPageBreak/>
         <w:t>Controller Classes</w:t>
       </w:r>
-      <w:bookmarkEnd w:id="41"/>
+      <w:bookmarkEnd w:id="42"/>
     </w:p>
     <w:p>
       <w:pPr>
@@ -13478,14 +13575,14 @@
           <w:lang w:val="en-US"/>
         </w:rPr>
       </w:pPr>
-      <w:bookmarkStart w:id="42" w:name="_Toc447993605"/>
+      <w:bookmarkStart w:id="43" w:name="_Toc447993605"/>
       <w:r>
         <w:rPr>
           <w:lang w:val="en-US"/>
         </w:rPr>
         <w:t>View Classes</w:t>
       </w:r>
-      <w:bookmarkEnd w:id="42"/>
+      <w:bookmarkEnd w:id="43"/>
     </w:p>
     <w:p>
       <w:pPr>
@@ -14545,8 +14642,6 @@
           <w:lang w:val="en-US"/>
         </w:rPr>
       </w:pPr>
-      <w:bookmarkStart w:id="43" w:name="_GoBack"/>
-      <w:bookmarkEnd w:id="43"/>
     </w:p>
     <w:sectPr>
       <w:footerReference w:type="default" r:id="rId18"/>
@@ -14620,7 +14715,7 @@
           <w:rPr>
             <w:noProof/>
           </w:rPr>
-          <w:t>28</w:t>
+          <w:t>20</w:t>
         </w:r>
         <w:r>
           <w:rPr>
@@ -18281,7 +18376,7 @@
 </file>
 
 <file path=customXml/itemProps1.xml><?xml version="1.0" encoding="utf-8"?>
-<ds:datastoreItem xmlns:ds="http://schemas.openxmlformats.org/officeDocument/2006/customXml" ds:itemID="{C0373BC6-CF9F-47E5-93D7-0752E68EA8F4}">
+<ds:datastoreItem xmlns:ds="http://schemas.openxmlformats.org/officeDocument/2006/customXml" ds:itemID="{C2CCBB16-467C-49BF-B155-A111AB95DFFB}">
   <ds:schemaRefs>
     <ds:schemaRef ds:uri="http://schemas.openxmlformats.org/officeDocument/2006/bibliography"/>
   </ds:schemaRefs>

</xml_diff>